<commit_message>
Chaged Transaction to Entry and fixed database connection
</commit_message>
<xml_diff>
--- a/doc/ClevrBooks.docx
+++ b/doc/ClevrBooks.docx
@@ -6,7 +6,7 @@
       <w:pPr>
         <w:pStyle w:val="Heading1"/>
       </w:pPr>
-      <w:bookmarkStart w:id="0" w:name="_Toc85285147"/>
+      <w:bookmarkStart w:id="0" w:name="_Toc86138501"/>
       <w:r>
         <w:t>Design Document</w:t>
       </w:r>
@@ -180,7 +180,7 @@
           <w:r>
             <w:fldChar w:fldCharType="separate"/>
           </w:r>
-          <w:hyperlink w:anchor="_Toc85285147" w:history="1">
+          <w:hyperlink w:anchor="_Toc86138501" w:history="1">
             <w:r>
               <w:rPr>
                 <w:rStyle w:val="Hyperlink"/>
@@ -207,7 +207,7 @@
                 <w:noProof/>
                 <w:webHidden/>
               </w:rPr>
-              <w:instrText xml:space="preserve"> PAGEREF _Toc85285147 \h </w:instrText>
+              <w:instrText xml:space="preserve"> PAGEREF _Toc86138501 \h </w:instrText>
             </w:r>
             <w:r>
               <w:rPr>
@@ -251,7 +251,7 @@
               <w:lang w:eastAsia="en-CA"/>
             </w:rPr>
           </w:pPr>
-          <w:hyperlink w:anchor="_Toc85285148" w:history="1">
+          <w:hyperlink w:anchor="_Toc86138502" w:history="1">
             <w:r>
               <w:rPr>
                 <w:rStyle w:val="Hyperlink"/>
@@ -278,7 +278,7 @@
                 <w:noProof/>
                 <w:webHidden/>
               </w:rPr>
-              <w:instrText xml:space="preserve"> PAGEREF _Toc85285148 \h </w:instrText>
+              <w:instrText xml:space="preserve"> PAGEREF _Toc86138502 \h </w:instrText>
             </w:r>
             <w:r>
               <w:rPr>
@@ -322,7 +322,7 @@
               <w:lang w:eastAsia="en-CA"/>
             </w:rPr>
           </w:pPr>
-          <w:hyperlink w:anchor="_Toc85285149" w:history="1">
+          <w:hyperlink w:anchor="_Toc86138503" w:history="1">
             <w:r>
               <w:rPr>
                 <w:rStyle w:val="Hyperlink"/>
@@ -349,7 +349,7 @@
                 <w:noProof/>
                 <w:webHidden/>
               </w:rPr>
-              <w:instrText xml:space="preserve"> PAGEREF _Toc85285149 \h </w:instrText>
+              <w:instrText xml:space="preserve"> PAGEREF _Toc86138503 \h </w:instrText>
             </w:r>
             <w:r>
               <w:rPr>
@@ -393,7 +393,7 @@
               <w:lang w:eastAsia="en-CA"/>
             </w:rPr>
           </w:pPr>
-          <w:hyperlink w:anchor="_Toc85285150" w:history="1">
+          <w:hyperlink w:anchor="_Toc86138504" w:history="1">
             <w:r>
               <w:rPr>
                 <w:rStyle w:val="Hyperlink"/>
@@ -420,7 +420,7 @@
                 <w:noProof/>
                 <w:webHidden/>
               </w:rPr>
-              <w:instrText xml:space="preserve"> PAGEREF _Toc85285150 \h </w:instrText>
+              <w:instrText xml:space="preserve"> PAGEREF _Toc86138504 \h </w:instrText>
             </w:r>
             <w:r>
               <w:rPr>
@@ -464,7 +464,7 @@
               <w:lang w:eastAsia="en-CA"/>
             </w:rPr>
           </w:pPr>
-          <w:hyperlink w:anchor="_Toc85285151" w:history="1">
+          <w:hyperlink w:anchor="_Toc86138505" w:history="1">
             <w:r>
               <w:rPr>
                 <w:rStyle w:val="Hyperlink"/>
@@ -491,7 +491,7 @@
                 <w:noProof/>
                 <w:webHidden/>
               </w:rPr>
-              <w:instrText xml:space="preserve"> PAGEREF _Toc85285151 \h </w:instrText>
+              <w:instrText xml:space="preserve"> PAGEREF _Toc86138505 \h </w:instrText>
             </w:r>
             <w:r>
               <w:rPr>
@@ -512,6 +512,361 @@
                 <w:webHidden/>
               </w:rPr>
               <w:t>5</w:t>
+            </w:r>
+            <w:r>
+              <w:rPr>
+                <w:noProof/>
+                <w:webHidden/>
+              </w:rPr>
+              <w:fldChar w:fldCharType="end"/>
+            </w:r>
+          </w:hyperlink>
+        </w:p>
+        <w:p>
+          <w:pPr>
+            <w:pStyle w:val="TOC3"/>
+            <w:tabs>
+              <w:tab w:val="right" w:leader="dot" w:pos="9350"/>
+            </w:tabs>
+            <w:rPr>
+              <w:noProof/>
+              <w:sz w:val="22"/>
+              <w:szCs w:val="22"/>
+              <w:lang w:eastAsia="en-CA"/>
+            </w:rPr>
+          </w:pPr>
+          <w:hyperlink w:anchor="_Toc86138506" w:history="1">
+            <w:r>
+              <w:rPr>
+                <w:rStyle w:val="Hyperlink"/>
+                <w:noProof/>
+              </w:rPr>
+              <w:t>nodemon setup</w:t>
+            </w:r>
+            <w:r>
+              <w:rPr>
+                <w:noProof/>
+                <w:webHidden/>
+              </w:rPr>
+              <w:tab/>
+            </w:r>
+            <w:r>
+              <w:rPr>
+                <w:noProof/>
+                <w:webHidden/>
+              </w:rPr>
+              <w:fldChar w:fldCharType="begin"/>
+            </w:r>
+            <w:r>
+              <w:rPr>
+                <w:noProof/>
+                <w:webHidden/>
+              </w:rPr>
+              <w:instrText xml:space="preserve"> PAGEREF _Toc86138506 \h </w:instrText>
+            </w:r>
+            <w:r>
+              <w:rPr>
+                <w:noProof/>
+                <w:webHidden/>
+              </w:rPr>
+            </w:r>
+            <w:r>
+              <w:rPr>
+                <w:noProof/>
+                <w:webHidden/>
+              </w:rPr>
+              <w:fldChar w:fldCharType="separate"/>
+            </w:r>
+            <w:r>
+              <w:rPr>
+                <w:noProof/>
+                <w:webHidden/>
+              </w:rPr>
+              <w:t>5</w:t>
+            </w:r>
+            <w:r>
+              <w:rPr>
+                <w:noProof/>
+                <w:webHidden/>
+              </w:rPr>
+              <w:fldChar w:fldCharType="end"/>
+            </w:r>
+          </w:hyperlink>
+        </w:p>
+        <w:p>
+          <w:pPr>
+            <w:pStyle w:val="TOC3"/>
+            <w:tabs>
+              <w:tab w:val="right" w:leader="dot" w:pos="9350"/>
+            </w:tabs>
+            <w:rPr>
+              <w:noProof/>
+              <w:sz w:val="22"/>
+              <w:szCs w:val="22"/>
+              <w:lang w:eastAsia="en-CA"/>
+            </w:rPr>
+          </w:pPr>
+          <w:hyperlink w:anchor="_Toc86138507" w:history="1">
+            <w:r>
+              <w:rPr>
+                <w:rStyle w:val="Hyperlink"/>
+                <w:noProof/>
+              </w:rPr>
+              <w:t>eslint</w:t>
+            </w:r>
+            <w:r>
+              <w:rPr>
+                <w:noProof/>
+                <w:webHidden/>
+              </w:rPr>
+              <w:tab/>
+            </w:r>
+            <w:r>
+              <w:rPr>
+                <w:noProof/>
+                <w:webHidden/>
+              </w:rPr>
+              <w:fldChar w:fldCharType="begin"/>
+            </w:r>
+            <w:r>
+              <w:rPr>
+                <w:noProof/>
+                <w:webHidden/>
+              </w:rPr>
+              <w:instrText xml:space="preserve"> PAGEREF _Toc86138507 \h </w:instrText>
+            </w:r>
+            <w:r>
+              <w:rPr>
+                <w:noProof/>
+                <w:webHidden/>
+              </w:rPr>
+            </w:r>
+            <w:r>
+              <w:rPr>
+                <w:noProof/>
+                <w:webHidden/>
+              </w:rPr>
+              <w:fldChar w:fldCharType="separate"/>
+            </w:r>
+            <w:r>
+              <w:rPr>
+                <w:noProof/>
+                <w:webHidden/>
+              </w:rPr>
+              <w:t>7</w:t>
+            </w:r>
+            <w:r>
+              <w:rPr>
+                <w:noProof/>
+                <w:webHidden/>
+              </w:rPr>
+              <w:fldChar w:fldCharType="end"/>
+            </w:r>
+          </w:hyperlink>
+        </w:p>
+        <w:p>
+          <w:pPr>
+            <w:pStyle w:val="TOC3"/>
+            <w:tabs>
+              <w:tab w:val="right" w:leader="dot" w:pos="9350"/>
+            </w:tabs>
+            <w:rPr>
+              <w:noProof/>
+              <w:sz w:val="22"/>
+              <w:szCs w:val="22"/>
+              <w:lang w:eastAsia="en-CA"/>
+            </w:rPr>
+          </w:pPr>
+          <w:hyperlink w:anchor="_Toc86138508" w:history="1">
+            <w:r>
+              <w:rPr>
+                <w:rStyle w:val="Hyperlink"/>
+                <w:noProof/>
+              </w:rPr>
+              <w:t>.gitignore</w:t>
+            </w:r>
+            <w:r>
+              <w:rPr>
+                <w:noProof/>
+                <w:webHidden/>
+              </w:rPr>
+              <w:tab/>
+            </w:r>
+            <w:r>
+              <w:rPr>
+                <w:noProof/>
+                <w:webHidden/>
+              </w:rPr>
+              <w:fldChar w:fldCharType="begin"/>
+            </w:r>
+            <w:r>
+              <w:rPr>
+                <w:noProof/>
+                <w:webHidden/>
+              </w:rPr>
+              <w:instrText xml:space="preserve"> PAGEREF _Toc86138508 \h </w:instrText>
+            </w:r>
+            <w:r>
+              <w:rPr>
+                <w:noProof/>
+                <w:webHidden/>
+              </w:rPr>
+            </w:r>
+            <w:r>
+              <w:rPr>
+                <w:noProof/>
+                <w:webHidden/>
+              </w:rPr>
+              <w:fldChar w:fldCharType="separate"/>
+            </w:r>
+            <w:r>
+              <w:rPr>
+                <w:noProof/>
+                <w:webHidden/>
+              </w:rPr>
+              <w:t>8</w:t>
+            </w:r>
+            <w:r>
+              <w:rPr>
+                <w:noProof/>
+                <w:webHidden/>
+              </w:rPr>
+              <w:fldChar w:fldCharType="end"/>
+            </w:r>
+          </w:hyperlink>
+        </w:p>
+        <w:p>
+          <w:pPr>
+            <w:pStyle w:val="TOC3"/>
+            <w:tabs>
+              <w:tab w:val="right" w:leader="dot" w:pos="9350"/>
+            </w:tabs>
+            <w:rPr>
+              <w:noProof/>
+              <w:sz w:val="22"/>
+              <w:szCs w:val="22"/>
+              <w:lang w:eastAsia="en-CA"/>
+            </w:rPr>
+          </w:pPr>
+          <w:hyperlink w:anchor="_Toc86138509" w:history="1">
+            <w:r>
+              <w:rPr>
+                <w:rStyle w:val="Hyperlink"/>
+                <w:noProof/>
+              </w:rPr>
+              <w:t>Setting environment variables</w:t>
+            </w:r>
+            <w:r>
+              <w:rPr>
+                <w:noProof/>
+                <w:webHidden/>
+              </w:rPr>
+              <w:tab/>
+            </w:r>
+            <w:r>
+              <w:rPr>
+                <w:noProof/>
+                <w:webHidden/>
+              </w:rPr>
+              <w:fldChar w:fldCharType="begin"/>
+            </w:r>
+            <w:r>
+              <w:rPr>
+                <w:noProof/>
+                <w:webHidden/>
+              </w:rPr>
+              <w:instrText xml:space="preserve"> PAGEREF _Toc86138509 \h </w:instrText>
+            </w:r>
+            <w:r>
+              <w:rPr>
+                <w:noProof/>
+                <w:webHidden/>
+              </w:rPr>
+            </w:r>
+            <w:r>
+              <w:rPr>
+                <w:noProof/>
+                <w:webHidden/>
+              </w:rPr>
+              <w:fldChar w:fldCharType="separate"/>
+            </w:r>
+            <w:r>
+              <w:rPr>
+                <w:noProof/>
+                <w:webHidden/>
+              </w:rPr>
+              <w:t>9</w:t>
+            </w:r>
+            <w:r>
+              <w:rPr>
+                <w:noProof/>
+                <w:webHidden/>
+              </w:rPr>
+              <w:fldChar w:fldCharType="end"/>
+            </w:r>
+          </w:hyperlink>
+        </w:p>
+        <w:p>
+          <w:pPr>
+            <w:pStyle w:val="TOC3"/>
+            <w:tabs>
+              <w:tab w:val="right" w:leader="dot" w:pos="9350"/>
+            </w:tabs>
+            <w:rPr>
+              <w:noProof/>
+              <w:sz w:val="22"/>
+              <w:szCs w:val="22"/>
+              <w:lang w:eastAsia="en-CA"/>
+            </w:rPr>
+          </w:pPr>
+          <w:hyperlink w:anchor="_Toc86138510" w:history="1">
+            <w:r>
+              <w:rPr>
+                <w:rStyle w:val="Hyperlink"/>
+                <w:noProof/>
+              </w:rPr>
+              <w:t>Setting the main app.js</w:t>
+            </w:r>
+            <w:r>
+              <w:rPr>
+                <w:noProof/>
+                <w:webHidden/>
+              </w:rPr>
+              <w:tab/>
+            </w:r>
+            <w:r>
+              <w:rPr>
+                <w:noProof/>
+                <w:webHidden/>
+              </w:rPr>
+              <w:fldChar w:fldCharType="begin"/>
+            </w:r>
+            <w:r>
+              <w:rPr>
+                <w:noProof/>
+                <w:webHidden/>
+              </w:rPr>
+              <w:instrText xml:space="preserve"> PAGEREF _Toc86138510 \h </w:instrText>
+            </w:r>
+            <w:r>
+              <w:rPr>
+                <w:noProof/>
+                <w:webHidden/>
+              </w:rPr>
+            </w:r>
+            <w:r>
+              <w:rPr>
+                <w:noProof/>
+                <w:webHidden/>
+              </w:rPr>
+              <w:fldChar w:fldCharType="separate"/>
+            </w:r>
+            <w:r>
+              <w:rPr>
+                <w:noProof/>
+                <w:webHidden/>
+              </w:rPr>
+              <w:t>9</w:t>
             </w:r>
             <w:r>
               <w:rPr>
@@ -535,7 +890,7 @@
               <w:lang w:eastAsia="en-CA"/>
             </w:rPr>
           </w:pPr>
-          <w:hyperlink w:anchor="_Toc85285152" w:history="1">
+          <w:hyperlink w:anchor="_Toc86138511" w:history="1">
             <w:r>
               <w:rPr>
                 <w:rStyle w:val="Hyperlink"/>
@@ -562,7 +917,7 @@
                 <w:noProof/>
                 <w:webHidden/>
               </w:rPr>
-              <w:instrText xml:space="preserve"> PAGEREF _Toc85285152 \h </w:instrText>
+              <w:instrText xml:space="preserve"> PAGEREF _Toc86138511 \h </w:instrText>
             </w:r>
             <w:r>
               <w:rPr>
@@ -582,7 +937,7 @@
                 <w:noProof/>
                 <w:webHidden/>
               </w:rPr>
-              <w:t>8</w:t>
+              <w:t>11</w:t>
             </w:r>
             <w:r>
               <w:rPr>
@@ -606,12 +961,97 @@
               <w:lang w:eastAsia="en-CA"/>
             </w:rPr>
           </w:pPr>
-          <w:hyperlink w:anchor="_Toc85285153" w:history="1">
+          <w:hyperlink w:anchor="_Toc86138512" w:history="1">
             <w:r>
               <w:rPr>
                 <w:rStyle w:val="Hyperlink"/>
                 <w:noProof/>
               </w:rPr>
+              <w:t xml:space="preserve">Database </w:t>
+            </w:r>
+            <w:r>
+              <w:rPr>
+                <w:rStyle w:val="Hyperlink"/>
+                <w:noProof/>
+              </w:rPr>
+              <w:t>S</w:t>
+            </w:r>
+            <w:r>
+              <w:rPr>
+                <w:rStyle w:val="Hyperlink"/>
+                <w:noProof/>
+              </w:rPr>
+              <w:t>chema</w:t>
+            </w:r>
+            <w:r>
+              <w:rPr>
+                <w:noProof/>
+                <w:webHidden/>
+              </w:rPr>
+              <w:tab/>
+            </w:r>
+            <w:r>
+              <w:rPr>
+                <w:noProof/>
+                <w:webHidden/>
+              </w:rPr>
+              <w:fldChar w:fldCharType="begin"/>
+            </w:r>
+            <w:r>
+              <w:rPr>
+                <w:noProof/>
+                <w:webHidden/>
+              </w:rPr>
+              <w:instrText xml:space="preserve"> PAGEREF _Toc86138512 \h </w:instrText>
+            </w:r>
+            <w:r>
+              <w:rPr>
+                <w:noProof/>
+                <w:webHidden/>
+              </w:rPr>
+            </w:r>
+            <w:r>
+              <w:rPr>
+                <w:noProof/>
+                <w:webHidden/>
+              </w:rPr>
+              <w:fldChar w:fldCharType="separate"/>
+            </w:r>
+            <w:r>
+              <w:rPr>
+                <w:noProof/>
+                <w:webHidden/>
+              </w:rPr>
+              <w:t>11</w:t>
+            </w:r>
+            <w:r>
+              <w:rPr>
+                <w:noProof/>
+                <w:webHidden/>
+              </w:rPr>
+              <w:fldChar w:fldCharType="end"/>
+            </w:r>
+          </w:hyperlink>
+        </w:p>
+        <w:p>
+          <w:pPr>
+            <w:pStyle w:val="TOC3"/>
+            <w:tabs>
+              <w:tab w:val="right" w:leader="dot" w:pos="9350"/>
+            </w:tabs>
+            <w:rPr>
+              <w:noProof/>
+              <w:sz w:val="22"/>
+              <w:szCs w:val="22"/>
+              <w:lang w:eastAsia="en-CA"/>
+            </w:rPr>
+          </w:pPr>
+          <w:hyperlink w:anchor="_Toc86138513" w:history="1">
+            <w:r>
+              <w:rPr>
+                <w:rStyle w:val="Hyperlink"/>
+                <w:noProof/>
+              </w:rPr>
               <w:t>Create table migrations</w:t>
             </w:r>
             <w:r>
@@ -633,7 +1073,7 @@
                 <w:noProof/>
                 <w:webHidden/>
               </w:rPr>
-              <w:instrText xml:space="preserve"> PAGEREF _Toc85285153 \h </w:instrText>
+              <w:instrText xml:space="preserve"> PAGEREF _Toc86138513 \h </w:instrText>
             </w:r>
             <w:r>
               <w:rPr>
@@ -653,7 +1093,7 @@
                 <w:noProof/>
                 <w:webHidden/>
               </w:rPr>
-              <w:t>9</w:t>
+              <w:t>12</w:t>
             </w:r>
             <w:r>
               <w:rPr>
@@ -700,7 +1140,7 @@
       <w:pPr>
         <w:pStyle w:val="Heading1"/>
       </w:pPr>
-      <w:bookmarkStart w:id="1" w:name="_Toc85285148"/>
+      <w:bookmarkStart w:id="1" w:name="_Toc86138502"/>
       <w:r>
         <w:lastRenderedPageBreak/>
         <w:t>Overview</w:t>
@@ -776,7 +1216,15 @@
         <w:t xml:space="preserve">’ framework is </w:t>
       </w:r>
       <w:r>
-        <w:t>written in javascript and</w:t>
+        <w:t xml:space="preserve">written in </w:t>
+      </w:r>
+      <w:proofErr w:type="spellStart"/>
+      <w:r>
+        <w:t>javascript</w:t>
+      </w:r>
+      <w:proofErr w:type="spellEnd"/>
+      <w:r>
+        <w:t xml:space="preserve"> and</w:t>
       </w:r>
       <w:r>
         <w:t xml:space="preserve"> provides all the necessary tools to act as a backend for the ‘CRUD</w:t>
@@ -791,7 +1239,15 @@
         <w:t>’ API and database access</w:t>
       </w:r>
       <w:r>
-        <w:t xml:space="preserve"> with sequelize ORM</w:t>
+        <w:t xml:space="preserve"> with </w:t>
+      </w:r>
+      <w:proofErr w:type="spellStart"/>
+      <w:r>
+        <w:t>sequelize</w:t>
+      </w:r>
+      <w:proofErr w:type="spellEnd"/>
+      <w:r>
+        <w:t xml:space="preserve"> ORM</w:t>
       </w:r>
       <w:r>
         <w:rPr>
@@ -836,7 +1292,23 @@
         <w:t xml:space="preserve">either SQLite3 or </w:t>
       </w:r>
       <w:r>
-        <w:t>hosted on the current Dublin mySQL server and the data will be populated by exporting all Quicken accounts to CVS files, and reimported to SQL from an Excel or Access VBA script.</w:t>
+        <w:t xml:space="preserve">hosted on the current Dublin </w:t>
+      </w:r>
+      <w:proofErr w:type="spellStart"/>
+      <w:r>
+        <w:t>mySQL</w:t>
+      </w:r>
+      <w:proofErr w:type="spellEnd"/>
+      <w:r>
+        <w:t xml:space="preserve"> server and the data will be populated by exporting all Quicken accounts to CVS </w:t>
+      </w:r>
+      <w:proofErr w:type="gramStart"/>
+      <w:r>
+        <w:t>files, and</w:t>
+      </w:r>
+      <w:proofErr w:type="gramEnd"/>
+      <w:r>
+        <w:t xml:space="preserve"> reimported to SQL from an Excel or Access VBA script.</w:t>
       </w:r>
     </w:p>
     <w:p>
@@ -889,7 +1361,7 @@
             <v:shape id="Flowchart: Magnetic Disk 2" o:spid="_x0000_s2067" type="#_x0000_t132" style="position:absolute;width:9144;height:9765;visibility:visible;mso-wrap-style:square;v-text-anchor:middle" o:gfxdata="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" fillcolor="white [3201]" strokecolor="#a5b592 [3204]" strokeweight="1.5pt">
               <v:stroke endcap="round"/>
             </v:shape>
-            <v:shape id="Text Box 3" o:spid="_x0000_s2068" type="#_x0000_t202" style="position:absolute;left:1020;top:3861;width:7092;height:3505;visibility:visible;mso-wrap-style:none;v-text-anchor:top" o:gfxdata="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" fillcolor="white [3201]" stroked="f" strokeweight=".5pt">
+            <v:shape id="Text Box 3" o:spid="_x0000_s2068" type="#_x0000_t202" style="position:absolute;left:1022;top:3860;width:7023;height:3505;visibility:visible;mso-wrap-style:none;v-text-anchor:top" o:gfxdata="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" fillcolor="white [3201]" stroked="f" strokeweight=".5pt">
               <v:textbox>
                 <w:txbxContent>
                   <w:p>
@@ -972,9 +1444,11 @@
                   <w:pPr>
                     <w:spacing w:before="0" w:after="0"/>
                   </w:pPr>
+                  <w:proofErr w:type="spellStart"/>
                   <w:r>
                     <w:t>mySQL</w:t>
                   </w:r>
+                  <w:proofErr w:type="spellEnd"/>
                 </w:p>
               </w:txbxContent>
             </v:textbox>
@@ -1094,7 +1568,15 @@
     <w:p>
       <w:r>
         <w:lastRenderedPageBreak/>
-        <w:t xml:space="preserve">The frontend will use the Vue.js framework, written in javascript.  </w:t>
+        <w:t xml:space="preserve">The frontend will use the Vue.js framework, written in </w:t>
+      </w:r>
+      <w:proofErr w:type="spellStart"/>
+      <w:r>
+        <w:t>javascript</w:t>
+      </w:r>
+      <w:proofErr w:type="spellEnd"/>
+      <w:r>
+        <w:t xml:space="preserve">.  </w:t>
       </w:r>
     </w:p>
     <w:p>
@@ -1164,7 +1646,7 @@
       <w:pPr>
         <w:pStyle w:val="Heading1"/>
       </w:pPr>
-      <w:bookmarkStart w:id="2" w:name="_Toc85285149"/>
+      <w:bookmarkStart w:id="2" w:name="_Toc86138503"/>
       <w:r>
         <w:lastRenderedPageBreak/>
         <w:t>Development</w:t>
@@ -1192,9 +1674,11 @@
         </w:numPr>
         <w:jc w:val="both"/>
       </w:pPr>
+      <w:proofErr w:type="spellStart"/>
       <w:r>
         <w:t>ESLint</w:t>
       </w:r>
+      <w:proofErr w:type="spellEnd"/>
     </w:p>
     <w:p>
       <w:pPr>
@@ -1205,9 +1689,11 @@
         </w:numPr>
         <w:jc w:val="both"/>
       </w:pPr>
+      <w:proofErr w:type="spellStart"/>
       <w:r>
         <w:t>Vetur</w:t>
       </w:r>
+      <w:proofErr w:type="spellEnd"/>
     </w:p>
     <w:p>
       <w:pPr>
@@ -1240,7 +1726,7 @@
       <w:pPr>
         <w:pStyle w:val="Heading2"/>
       </w:pPr>
-      <w:bookmarkStart w:id="3" w:name="_Toc85285150"/>
+      <w:bookmarkStart w:id="3" w:name="_Toc86138504"/>
       <w:r>
         <w:t>Project Configuration</w:t>
       </w:r>
@@ -1268,7 +1754,7 @@
       <w:pPr>
         <w:pStyle w:val="Heading2"/>
       </w:pPr>
-      <w:bookmarkStart w:id="4" w:name="_Toc85285151"/>
+      <w:bookmarkStart w:id="4" w:name="_Toc86138505"/>
       <w:r>
         <w:t>NODE.js</w:t>
       </w:r>
@@ -1298,13 +1784,23 @@
       <w:pPr>
         <w:pStyle w:val="Heading3"/>
       </w:pPr>
+      <w:bookmarkStart w:id="5" w:name="_Toc86138506"/>
       <w:r>
         <w:t>nodemon setup</w:t>
       </w:r>
-    </w:p>
-    <w:p>
-      <w:r>
-        <w:t>The project will also use ‘nodemon’ to monitor code change and restart the server automatically.</w:t>
+      <w:bookmarkEnd w:id="5"/>
+    </w:p>
+    <w:p>
+      <w:r>
+        <w:t>The project will also use ‘</w:t>
+      </w:r>
+      <w:proofErr w:type="spellStart"/>
+      <w:r>
+        <w:t>nodemon</w:t>
+      </w:r>
+      <w:proofErr w:type="spellEnd"/>
+      <w:r>
+        <w:t>’ to monitor code change and restart the server automatically.</w:t>
       </w:r>
     </w:p>
     <w:p>
@@ -1326,8 +1822,30 @@
                     <w:rPr>
                       <w:rFonts w:ascii="Courier New" w:hAnsi="Courier New" w:cs="Courier New"/>
                     </w:rPr>
-                    <w:t>&gt;npm install -g nodemon</w:t>
+                    <w:t>&gt;</w:t>
                   </w:r>
+                  <w:proofErr w:type="spellStart"/>
+                  <w:r>
+                    <w:rPr>
+                      <w:rFonts w:ascii="Courier New" w:hAnsi="Courier New" w:cs="Courier New"/>
+                    </w:rPr>
+                    <w:t>npm</w:t>
+                  </w:r>
+                  <w:proofErr w:type="spellEnd"/>
+                  <w:r>
+                    <w:rPr>
+                      <w:rFonts w:ascii="Courier New" w:hAnsi="Courier New" w:cs="Courier New"/>
+                    </w:rPr>
+                    <w:t xml:space="preserve"> install -g </w:t>
+                  </w:r>
+                  <w:proofErr w:type="spellStart"/>
+                  <w:r>
+                    <w:rPr>
+                      <w:rFonts w:ascii="Courier New" w:hAnsi="Courier New" w:cs="Courier New"/>
+                    </w:rPr>
+                    <w:t>nodemon</w:t>
+                  </w:r>
+                  <w:proofErr w:type="spellEnd"/>
                 </w:p>
                 <w:p/>
               </w:txbxContent>
@@ -1363,7 +1881,28 @@
                     <w:rPr>
                       <w:rFonts w:ascii="Courier New" w:hAnsi="Courier New" w:cs="Courier New"/>
                     </w:rPr>
-                    <w:t>&gt;npm i</w:t>
+                    <w:t>&gt;</w:t>
+                  </w:r>
+                  <w:proofErr w:type="spellStart"/>
+                  <w:r>
+                    <w:rPr>
+                      <w:rFonts w:ascii="Courier New" w:hAnsi="Courier New" w:cs="Courier New"/>
+                    </w:rPr>
+                    <w:t>npm</w:t>
+                  </w:r>
+                  <w:proofErr w:type="spellEnd"/>
+                  <w:r>
+                    <w:rPr>
+                      <w:rFonts w:ascii="Courier New" w:hAnsi="Courier New" w:cs="Courier New"/>
+                    </w:rPr>
+                    <w:t xml:space="preserve"> </w:t>
+                  </w:r>
+                  <w:proofErr w:type="spellStart"/>
+                  <w:r>
+                    <w:rPr>
+                      <w:rFonts w:ascii="Courier New" w:hAnsi="Courier New" w:cs="Courier New"/>
+                    </w:rPr>
+                    <w:t>i</w:t>
                   </w:r>
                   <w:r>
                     <w:rPr>
@@ -1371,6 +1910,7 @@
                     </w:rPr>
                     <w:t>nit</w:t>
                   </w:r>
+                  <w:proofErr w:type="spellEnd"/>
                 </w:p>
                 <w:p/>
               </w:txbxContent>
@@ -1450,7 +1990,29 @@
           <w:szCs w:val="21"/>
           <w:lang w:eastAsia="en-CA"/>
         </w:rPr>
-        <w:t>    description: Backend Server for ClevrBooks app</w:t>
+        <w:t xml:space="preserve">    description: Backend Server for </w:t>
+      </w:r>
+      <w:proofErr w:type="spellStart"/>
+      <w:r>
+        <w:rPr>
+          <w:rFonts w:ascii="Consolas" w:eastAsia="Times New Roman" w:hAnsi="Consolas" w:cs="Times New Roman"/>
+          <w:color w:val="D4D4D4"/>
+          <w:sz w:val="21"/>
+          <w:szCs w:val="21"/>
+          <w:lang w:eastAsia="en-CA"/>
+        </w:rPr>
+        <w:t>ClevrBooks</w:t>
+      </w:r>
+      <w:proofErr w:type="spellEnd"/>
+      <w:r>
+        <w:rPr>
+          <w:rFonts w:ascii="Consolas" w:eastAsia="Times New Roman" w:hAnsi="Consolas" w:cs="Times New Roman"/>
+          <w:color w:val="D4D4D4"/>
+          <w:sz w:val="21"/>
+          <w:szCs w:val="21"/>
+          <w:lang w:eastAsia="en-CA"/>
+        </w:rPr>
+        <w:t xml:space="preserve"> app</w:t>
       </w:r>
     </w:p>
     <w:p>
@@ -1493,7 +2055,29 @@
           <w:szCs w:val="21"/>
           <w:lang w:eastAsia="en-CA"/>
         </w:rPr>
-        <w:t>.js) src/app.js</w:t>
+        <w:t xml:space="preserve">.js) </w:t>
+      </w:r>
+      <w:proofErr w:type="spellStart"/>
+      <w:r>
+        <w:rPr>
+          <w:rFonts w:ascii="Consolas" w:eastAsia="Times New Roman" w:hAnsi="Consolas" w:cs="Times New Roman"/>
+          <w:color w:val="D4D4D4"/>
+          <w:sz w:val="21"/>
+          <w:szCs w:val="21"/>
+          <w:lang w:eastAsia="en-CA"/>
+        </w:rPr>
+        <w:t>src</w:t>
+      </w:r>
+      <w:proofErr w:type="spellEnd"/>
+      <w:r>
+        <w:rPr>
+          <w:rFonts w:ascii="Consolas" w:eastAsia="Times New Roman" w:hAnsi="Consolas" w:cs="Times New Roman"/>
+          <w:color w:val="D4D4D4"/>
+          <w:sz w:val="21"/>
+          <w:szCs w:val="21"/>
+          <w:lang w:eastAsia="en-CA"/>
+        </w:rPr>
+        <w:t>/app.js</w:t>
       </w:r>
     </w:p>
     <w:p>
@@ -1746,7 +2330,29 @@
           <w:szCs w:val="21"/>
           <w:lang w:eastAsia="en-CA"/>
         </w:rPr>
-        <w:t>        "description": "Backend Server for ClevrBooks app",</w:t>
+        <w:t xml:space="preserve">        "description": "Backend Server for </w:t>
+      </w:r>
+      <w:proofErr w:type="spellStart"/>
+      <w:r>
+        <w:rPr>
+          <w:rFonts w:ascii="Consolas" w:eastAsia="Times New Roman" w:hAnsi="Consolas" w:cs="Times New Roman"/>
+          <w:color w:val="D4D4D4"/>
+          <w:sz w:val="21"/>
+          <w:szCs w:val="21"/>
+          <w:lang w:eastAsia="en-CA"/>
+        </w:rPr>
+        <w:t>ClevrBooks</w:t>
+      </w:r>
+      <w:proofErr w:type="spellEnd"/>
+      <w:r>
+        <w:rPr>
+          <w:rFonts w:ascii="Consolas" w:eastAsia="Times New Roman" w:hAnsi="Consolas" w:cs="Times New Roman"/>
+          <w:color w:val="D4D4D4"/>
+          <w:sz w:val="21"/>
+          <w:szCs w:val="21"/>
+          <w:lang w:eastAsia="en-CA"/>
+        </w:rPr>
+        <w:t xml:space="preserve"> app",</w:t>
       </w:r>
     </w:p>
     <w:p>
@@ -1769,7 +2375,29 @@
           <w:szCs w:val="21"/>
           <w:lang w:eastAsia="en-CA"/>
         </w:rPr>
-        <w:t>        "main": "src/app.js",</w:t>
+        <w:t>        "main": "</w:t>
+      </w:r>
+      <w:proofErr w:type="spellStart"/>
+      <w:r>
+        <w:rPr>
+          <w:rFonts w:ascii="Consolas" w:eastAsia="Times New Roman" w:hAnsi="Consolas" w:cs="Times New Roman"/>
+          <w:color w:val="D4D4D4"/>
+          <w:sz w:val="21"/>
+          <w:szCs w:val="21"/>
+          <w:lang w:eastAsia="en-CA"/>
+        </w:rPr>
+        <w:t>src</w:t>
+      </w:r>
+      <w:proofErr w:type="spellEnd"/>
+      <w:r>
+        <w:rPr>
+          <w:rFonts w:ascii="Consolas" w:eastAsia="Times New Roman" w:hAnsi="Consolas" w:cs="Times New Roman"/>
+          <w:color w:val="D4D4D4"/>
+          <w:sz w:val="21"/>
+          <w:szCs w:val="21"/>
+          <w:lang w:eastAsia="en-CA"/>
+        </w:rPr>
+        <w:t>/app.js",</w:t>
       </w:r>
     </w:p>
     <w:p>
@@ -1871,7 +2499,29 @@
           <w:szCs w:val="21"/>
           <w:lang w:val="fr-CA" w:eastAsia="en-CA"/>
         </w:rPr>
-        <w:t>        "author": "Claude Vaillancourt",</w:t>
+        <w:t>        "</w:t>
+      </w:r>
+      <w:proofErr w:type="spellStart"/>
+      <w:r>
+        <w:rPr>
+          <w:rFonts w:ascii="Consolas" w:eastAsia="Times New Roman" w:hAnsi="Consolas" w:cs="Times New Roman"/>
+          <w:color w:val="D4D4D4"/>
+          <w:sz w:val="21"/>
+          <w:szCs w:val="21"/>
+          <w:lang w:val="fr-CA" w:eastAsia="en-CA"/>
+        </w:rPr>
+        <w:t>author</w:t>
+      </w:r>
+      <w:proofErr w:type="spellEnd"/>
+      <w:r>
+        <w:rPr>
+          <w:rFonts w:ascii="Consolas" w:eastAsia="Times New Roman" w:hAnsi="Consolas" w:cs="Times New Roman"/>
+          <w:color w:val="D4D4D4"/>
+          <w:sz w:val="21"/>
+          <w:szCs w:val="21"/>
+          <w:lang w:val="fr-CA" w:eastAsia="en-CA"/>
+        </w:rPr>
+        <w:t>": "Claude Vaillancourt",</w:t>
       </w:r>
     </w:p>
     <w:p>
@@ -1894,7 +2544,29 @@
           <w:szCs w:val="21"/>
           <w:lang w:val="fr-CA" w:eastAsia="en-CA"/>
         </w:rPr>
-        <w:t>        "license": "MIT"</w:t>
+        <w:t>        "</w:t>
+      </w:r>
+      <w:proofErr w:type="spellStart"/>
+      <w:r>
+        <w:rPr>
+          <w:rFonts w:ascii="Consolas" w:eastAsia="Times New Roman" w:hAnsi="Consolas" w:cs="Times New Roman"/>
+          <w:color w:val="D4D4D4"/>
+          <w:sz w:val="21"/>
+          <w:szCs w:val="21"/>
+          <w:lang w:val="fr-CA" w:eastAsia="en-CA"/>
+        </w:rPr>
+        <w:t>license</w:t>
+      </w:r>
+      <w:proofErr w:type="spellEnd"/>
+      <w:r>
+        <w:rPr>
+          <w:rFonts w:ascii="Consolas" w:eastAsia="Times New Roman" w:hAnsi="Consolas" w:cs="Times New Roman"/>
+          <w:color w:val="D4D4D4"/>
+          <w:sz w:val="21"/>
+          <w:szCs w:val="21"/>
+          <w:lang w:val="fr-CA" w:eastAsia="en-CA"/>
+        </w:rPr>
+        <w:t>": "MIT"</w:t>
       </w:r>
     </w:p>
     <w:p>
@@ -1973,7 +2645,29 @@
           <w:szCs w:val="21"/>
           <w:lang w:eastAsia="en-CA"/>
         </w:rPr>
-        <w:t>    Is this OK? (yes)</w:t>
+        <w:t xml:space="preserve">    Is </w:t>
+      </w:r>
+      <w:proofErr w:type="gramStart"/>
+      <w:r>
+        <w:rPr>
+          <w:rFonts w:ascii="Consolas" w:eastAsia="Times New Roman" w:hAnsi="Consolas" w:cs="Times New Roman"/>
+          <w:color w:val="D4D4D4"/>
+          <w:sz w:val="21"/>
+          <w:szCs w:val="21"/>
+          <w:lang w:eastAsia="en-CA"/>
+        </w:rPr>
+        <w:t>this</w:t>
+      </w:r>
+      <w:proofErr w:type="gramEnd"/>
+      <w:r>
+        <w:rPr>
+          <w:rFonts w:ascii="Consolas" w:eastAsia="Times New Roman" w:hAnsi="Consolas" w:cs="Times New Roman"/>
+          <w:color w:val="D4D4D4"/>
+          <w:sz w:val="21"/>
+          <w:szCs w:val="21"/>
+          <w:lang w:eastAsia="en-CA"/>
+        </w:rPr>
+        <w:t xml:space="preserve"> OK? (yes)</w:t>
       </w:r>
     </w:p>
     <w:p/>
@@ -1981,9 +2675,11 @@
       <w:pPr>
         <w:pStyle w:val="Heading3"/>
       </w:pPr>
+      <w:bookmarkStart w:id="6" w:name="_Toc86138507"/>
       <w:r>
         <w:t>eslint</w:t>
       </w:r>
+      <w:bookmarkEnd w:id="6"/>
     </w:p>
     <w:p/>
     <w:p>
@@ -1991,7 +2687,15 @@
         <w:t>I</w:t>
       </w:r>
       <w:r>
-        <w:t>nstall ‘eslint’ as a development module</w:t>
+        <w:t>nstall ‘</w:t>
+      </w:r>
+      <w:proofErr w:type="spellStart"/>
+      <w:r>
+        <w:t>eslint</w:t>
+      </w:r>
+      <w:proofErr w:type="spellEnd"/>
+      <w:r>
+        <w:t>’ as a development module</w:t>
       </w:r>
     </w:p>
     <w:p>
@@ -2013,14 +2717,36 @@
                     <w:rPr>
                       <w:rFonts w:ascii="Courier New" w:hAnsi="Courier New" w:cs="Courier New"/>
                     </w:rPr>
-                    <w:t>&gt;npm i</w:t>
+                    <w:t>&gt;</w:t>
+                  </w:r>
+                  <w:proofErr w:type="spellStart"/>
+                  <w:r>
+                    <w:rPr>
+                      <w:rFonts w:ascii="Courier New" w:hAnsi="Courier New" w:cs="Courier New"/>
+                    </w:rPr>
+                    <w:t>npm</w:t>
+                  </w:r>
+                  <w:proofErr w:type="spellEnd"/>
+                  <w:r>
+                    <w:rPr>
+                      <w:rFonts w:ascii="Courier New" w:hAnsi="Courier New" w:cs="Courier New"/>
+                    </w:rPr>
+                    <w:t xml:space="preserve"> i</w:t>
                   </w:r>
                   <w:r>
                     <w:rPr>
                       <w:rFonts w:ascii="Courier New" w:hAnsi="Courier New" w:cs="Courier New"/>
                     </w:rPr>
-                    <w:t>nstall –save-dev eslint</w:t>
+                    <w:t xml:space="preserve">nstall –save-dev </w:t>
                   </w:r>
+                  <w:proofErr w:type="spellStart"/>
+                  <w:r>
+                    <w:rPr>
+                      <w:rFonts w:ascii="Courier New" w:hAnsi="Courier New" w:cs="Courier New"/>
+                    </w:rPr>
+                    <w:t>eslint</w:t>
+                  </w:r>
+                  <w:proofErr w:type="spellEnd"/>
                 </w:p>
                 <w:p/>
               </w:txbxContent>
@@ -2033,7 +2759,17 @@
     <w:p/>
     <w:p>
       <w:r>
-        <w:t>Then insert the following commands to the “scripts” attribute of ‘package.json’:</w:t>
+        <w:t>Then insert the following commands to the “scripts” attribute of ‘</w:t>
+      </w:r>
+      <w:proofErr w:type="spellStart"/>
+      <w:proofErr w:type="gramStart"/>
+      <w:r>
+        <w:t>package.json</w:t>
+      </w:r>
+      <w:proofErr w:type="spellEnd"/>
+      <w:proofErr w:type="gramEnd"/>
+      <w:r>
+        <w:t>’:</w:t>
       </w:r>
     </w:p>
     <w:p>
@@ -2062,7 +2798,21 @@
           <w:rFonts w:ascii="Courier New" w:hAnsi="Courier New" w:cs="Courier New"/>
         </w:rPr>
         <w:tab/>
-        <w:t>“start”: “nodemon –verbose”,</w:t>
+        <w:t>“start”: “</w:t>
+      </w:r>
+      <w:proofErr w:type="spellStart"/>
+      <w:r>
+        <w:rPr>
+          <w:rFonts w:ascii="Courier New" w:hAnsi="Courier New" w:cs="Courier New"/>
+        </w:rPr>
+        <w:t>nodemon</w:t>
+      </w:r>
+      <w:proofErr w:type="spellEnd"/>
+      <w:r>
+        <w:rPr>
+          <w:rFonts w:ascii="Courier New" w:hAnsi="Courier New" w:cs="Courier New"/>
+        </w:rPr>
+        <w:t xml:space="preserve"> –verbose”,</w:t>
       </w:r>
     </w:p>
     <w:p>
@@ -2077,7 +2827,35 @@
           <w:rFonts w:ascii="Courier New" w:hAnsi="Courier New" w:cs="Courier New"/>
         </w:rPr>
         <w:tab/>
-        <w:t>“lint” “eslint **/*.js”,</w:t>
+        <w:t>“lint” “</w:t>
+      </w:r>
+      <w:proofErr w:type="spellStart"/>
+      <w:r>
+        <w:rPr>
+          <w:rFonts w:ascii="Courier New" w:hAnsi="Courier New" w:cs="Courier New"/>
+        </w:rPr>
+        <w:t>eslint</w:t>
+      </w:r>
+      <w:proofErr w:type="spellEnd"/>
+      <w:r>
+        <w:rPr>
+          <w:rFonts w:ascii="Courier New" w:hAnsi="Courier New" w:cs="Courier New"/>
+        </w:rPr>
+        <w:t xml:space="preserve"> **/*.</w:t>
+      </w:r>
+      <w:proofErr w:type="spellStart"/>
+      <w:r>
+        <w:rPr>
+          <w:rFonts w:ascii="Courier New" w:hAnsi="Courier New" w:cs="Courier New"/>
+        </w:rPr>
+        <w:t>js</w:t>
+      </w:r>
+      <w:proofErr w:type="spellEnd"/>
+      <w:r>
+        <w:rPr>
+          <w:rFonts w:ascii="Courier New" w:hAnsi="Courier New" w:cs="Courier New"/>
+        </w:rPr>
+        <w:t>”,</w:t>
       </w:r>
     </w:p>
     <w:p>
@@ -2092,7 +2870,49 @@
           <w:rFonts w:ascii="Courier New" w:hAnsi="Courier New" w:cs="Courier New"/>
         </w:rPr>
         <w:tab/>
-        <w:t>“init”: “eslint –init”,</w:t>
+        <w:t>“</w:t>
+      </w:r>
+      <w:proofErr w:type="spellStart"/>
+      <w:r>
+        <w:rPr>
+          <w:rFonts w:ascii="Courier New" w:hAnsi="Courier New" w:cs="Courier New"/>
+        </w:rPr>
+        <w:t>init</w:t>
+      </w:r>
+      <w:proofErr w:type="spellEnd"/>
+      <w:r>
+        <w:rPr>
+          <w:rFonts w:ascii="Courier New" w:hAnsi="Courier New" w:cs="Courier New"/>
+        </w:rPr>
+        <w:t>”: “</w:t>
+      </w:r>
+      <w:proofErr w:type="spellStart"/>
+      <w:r>
+        <w:rPr>
+          <w:rFonts w:ascii="Courier New" w:hAnsi="Courier New" w:cs="Courier New"/>
+        </w:rPr>
+        <w:t>eslint</w:t>
+      </w:r>
+      <w:proofErr w:type="spellEnd"/>
+      <w:r>
+        <w:rPr>
+          <w:rFonts w:ascii="Courier New" w:hAnsi="Courier New" w:cs="Courier New"/>
+        </w:rPr>
+        <w:t xml:space="preserve"> –</w:t>
+      </w:r>
+      <w:proofErr w:type="spellStart"/>
+      <w:r>
+        <w:rPr>
+          <w:rFonts w:ascii="Courier New" w:hAnsi="Courier New" w:cs="Courier New"/>
+        </w:rPr>
+        <w:t>init</w:t>
+      </w:r>
+      <w:proofErr w:type="spellEnd"/>
+      <w:r>
+        <w:rPr>
+          <w:rFonts w:ascii="Courier New" w:hAnsi="Courier New" w:cs="Courier New"/>
+        </w:rPr>
+        <w:t>”,</w:t>
       </w:r>
     </w:p>
     <w:p>
@@ -2107,7 +2927,21 @@
           <w:rFonts w:ascii="Courier New" w:hAnsi="Courier New" w:cs="Courier New"/>
         </w:rPr>
         <w:tab/>
-        <w:t>“test”: “echo \”Error: no test specified\” &amp;&amp; exit 1”</w:t>
+        <w:t xml:space="preserve">“test”: “echo </w:t>
+      </w:r>
+      <w:proofErr w:type="gramStart"/>
+      <w:r>
+        <w:rPr>
+          <w:rFonts w:ascii="Courier New" w:hAnsi="Courier New" w:cs="Courier New"/>
+        </w:rPr>
+        <w:t>\”Error</w:t>
+      </w:r>
+      <w:proofErr w:type="gramEnd"/>
+      <w:r>
+        <w:rPr>
+          <w:rFonts w:ascii="Courier New" w:hAnsi="Courier New" w:cs="Courier New"/>
+        </w:rPr>
+        <w:t>: no test specified\” &amp;&amp; exit 1”</w:t>
       </w:r>
     </w:p>
     <w:p>
@@ -2128,7 +2962,23 @@
     <w:p>
       <w:r>
         <w:lastRenderedPageBreak/>
-        <w:t>We can now run the “init” script to initialize eslint.</w:t>
+        <w:t>We can now run the “</w:t>
+      </w:r>
+      <w:proofErr w:type="spellStart"/>
+      <w:r>
+        <w:t>init</w:t>
+      </w:r>
+      <w:proofErr w:type="spellEnd"/>
+      <w:r>
+        <w:t xml:space="preserve">” script to initialize </w:t>
+      </w:r>
+      <w:proofErr w:type="spellStart"/>
+      <w:r>
+        <w:t>eslint</w:t>
+      </w:r>
+      <w:proofErr w:type="spellEnd"/>
+      <w:r>
+        <w:t>.</w:t>
       </w:r>
     </w:p>
     <w:p>
@@ -2150,14 +3000,36 @@
                     <w:rPr>
                       <w:rFonts w:ascii="Courier New" w:hAnsi="Courier New" w:cs="Courier New"/>
                     </w:rPr>
-                    <w:t xml:space="preserve">&gt;npm </w:t>
+                    <w:t>&gt;</w:t>
+                  </w:r>
+                  <w:proofErr w:type="spellStart"/>
+                  <w:r>
+                    <w:rPr>
+                      <w:rFonts w:ascii="Courier New" w:hAnsi="Courier New" w:cs="Courier New"/>
+                    </w:rPr>
+                    <w:t>npm</w:t>
+                  </w:r>
+                  <w:proofErr w:type="spellEnd"/>
+                  <w:r>
+                    <w:rPr>
+                      <w:rFonts w:ascii="Courier New" w:hAnsi="Courier New" w:cs="Courier New"/>
+                    </w:rPr>
+                    <w:t xml:space="preserve"> </w:t>
                   </w:r>
                   <w:r>
                     <w:rPr>
                       <w:rFonts w:ascii="Courier New" w:hAnsi="Courier New" w:cs="Courier New"/>
                     </w:rPr>
-                    <w:t>run init</w:t>
+                    <w:t xml:space="preserve">run </w:t>
                   </w:r>
+                  <w:proofErr w:type="spellStart"/>
+                  <w:r>
+                    <w:rPr>
+                      <w:rFonts w:ascii="Courier New" w:hAnsi="Courier New" w:cs="Courier New"/>
+                    </w:rPr>
+                    <w:t>init</w:t>
+                  </w:r>
+                  <w:proofErr w:type="spellEnd"/>
                 </w:p>
                 <w:p/>
               </w:txbxContent>
@@ -2170,7 +3042,23 @@
     <w:p/>
     <w:p>
       <w:r>
-        <w:t>The generated .eslintrc.json file should be like the following:</w:t>
+        <w:t xml:space="preserve">The </w:t>
+      </w:r>
+      <w:proofErr w:type="gramStart"/>
+      <w:r>
+        <w:t>generated .</w:t>
+      </w:r>
+      <w:proofErr w:type="spellStart"/>
+      <w:r>
+        <w:t>eslintrc</w:t>
+      </w:r>
+      <w:proofErr w:type="gramEnd"/>
+      <w:r>
+        <w:t>.json</w:t>
+      </w:r>
+      <w:proofErr w:type="spellEnd"/>
+      <w:r>
+        <w:t xml:space="preserve"> file should be like the following:</w:t>
       </w:r>
     </w:p>
     <w:p>
@@ -2242,7 +3130,25 @@
           <w:b/>
           <w:bCs/>
         </w:rPr>
-        <w:t xml:space="preserve">        "commonjs": true,</w:t>
+        <w:t xml:space="preserve">        "</w:t>
+      </w:r>
+      <w:proofErr w:type="spellStart"/>
+      <w:r>
+        <w:rPr>
+          <w:rFonts w:ascii="Courier New" w:hAnsi="Courier New" w:cs="Courier New"/>
+          <w:b/>
+          <w:bCs/>
+        </w:rPr>
+        <w:t>commonjs</w:t>
+      </w:r>
+      <w:proofErr w:type="spellEnd"/>
+      <w:r>
+        <w:rPr>
+          <w:rFonts w:ascii="Courier New" w:hAnsi="Courier New" w:cs="Courier New"/>
+          <w:b/>
+          <w:bCs/>
+        </w:rPr>
+        <w:t>": true,</w:t>
       </w:r>
     </w:p>
     <w:p>
@@ -2296,7 +3202,27 @@
           <w:b/>
           <w:bCs/>
         </w:rPr>
-        <w:t xml:space="preserve">    "extends": "eslint:recommended",</w:t>
+        <w:t xml:space="preserve">    "extends": "</w:t>
+      </w:r>
+      <w:proofErr w:type="spellStart"/>
+      <w:proofErr w:type="gramStart"/>
+      <w:r>
+        <w:rPr>
+          <w:rFonts w:ascii="Courier New" w:hAnsi="Courier New" w:cs="Courier New"/>
+          <w:b/>
+          <w:bCs/>
+        </w:rPr>
+        <w:t>eslint:recommended</w:t>
+      </w:r>
+      <w:proofErr w:type="spellEnd"/>
+      <w:proofErr w:type="gramEnd"/>
+      <w:r>
+        <w:rPr>
+          <w:rFonts w:ascii="Courier New" w:hAnsi="Courier New" w:cs="Courier New"/>
+          <w:b/>
+          <w:bCs/>
+        </w:rPr>
+        <w:t>",</w:t>
       </w:r>
     </w:p>
     <w:p>
@@ -2314,7 +3240,25 @@
           <w:b/>
           <w:bCs/>
         </w:rPr>
-        <w:t xml:space="preserve">    "parserOptions": {</w:t>
+        <w:t xml:space="preserve">    "</w:t>
+      </w:r>
+      <w:proofErr w:type="spellStart"/>
+      <w:r>
+        <w:rPr>
+          <w:rFonts w:ascii="Courier New" w:hAnsi="Courier New" w:cs="Courier New"/>
+          <w:b/>
+          <w:bCs/>
+        </w:rPr>
+        <w:t>parserOptions</w:t>
+      </w:r>
+      <w:proofErr w:type="spellEnd"/>
+      <w:r>
+        <w:rPr>
+          <w:rFonts w:ascii="Courier New" w:hAnsi="Courier New" w:cs="Courier New"/>
+          <w:b/>
+          <w:bCs/>
+        </w:rPr>
+        <w:t>": {</w:t>
       </w:r>
     </w:p>
     <w:p>
@@ -2332,7 +3276,25 @@
           <w:b/>
           <w:bCs/>
         </w:rPr>
-        <w:t xml:space="preserve">        "ecmaVersion": "latest"</w:t>
+        <w:t xml:space="preserve">        "</w:t>
+      </w:r>
+      <w:proofErr w:type="spellStart"/>
+      <w:r>
+        <w:rPr>
+          <w:rFonts w:ascii="Courier New" w:hAnsi="Courier New" w:cs="Courier New"/>
+          <w:b/>
+          <w:bCs/>
+        </w:rPr>
+        <w:t>ecmaVersion</w:t>
+      </w:r>
+      <w:proofErr w:type="spellEnd"/>
+      <w:r>
+        <w:rPr>
+          <w:rFonts w:ascii="Courier New" w:hAnsi="Courier New" w:cs="Courier New"/>
+          <w:b/>
+          <w:bCs/>
+        </w:rPr>
+        <w:t>": "latest"</w:t>
       </w:r>
     </w:p>
     <w:p>
@@ -2458,7 +3420,27 @@
           <w:b/>
           <w:bCs/>
         </w:rPr>
-        <w:t xml:space="preserve">        "linebreak-style": [</w:t>
+        <w:t xml:space="preserve">        "</w:t>
+      </w:r>
+      <w:proofErr w:type="spellStart"/>
+      <w:proofErr w:type="gramStart"/>
+      <w:r>
+        <w:rPr>
+          <w:rFonts w:ascii="Courier New" w:hAnsi="Courier New" w:cs="Courier New"/>
+          <w:b/>
+          <w:bCs/>
+        </w:rPr>
+        <w:t>linebreak</w:t>
+      </w:r>
+      <w:proofErr w:type="spellEnd"/>
+      <w:proofErr w:type="gramEnd"/>
+      <w:r>
+        <w:rPr>
+          <w:rFonts w:ascii="Courier New" w:hAnsi="Courier New" w:cs="Courier New"/>
+          <w:b/>
+          <w:bCs/>
+        </w:rPr>
+        <w:t>-style": [</w:t>
       </w:r>
     </w:p>
     <w:p>
@@ -2709,14 +3691,31 @@
       <w:pPr>
         <w:pStyle w:val="Heading3"/>
       </w:pPr>
+      <w:bookmarkStart w:id="7" w:name="_Toc86138508"/>
+      <w:proofErr w:type="gramStart"/>
       <w:r>
         <w:t>.gitignore</w:t>
       </w:r>
-    </w:p>
-    <w:p/>
-    <w:p>
-      <w:r>
-        <w:t>Finally, create a .gitignore file with the following content:</w:t>
+      <w:bookmarkEnd w:id="7"/>
+      <w:proofErr w:type="gramEnd"/>
+    </w:p>
+    <w:p/>
+    <w:p>
+      <w:r>
+        <w:t xml:space="preserve">Finally, create </w:t>
+      </w:r>
+      <w:proofErr w:type="gramStart"/>
+      <w:r>
+        <w:t>a .</w:t>
+      </w:r>
+      <w:proofErr w:type="spellStart"/>
+      <w:r>
+        <w:t>gitignore</w:t>
+      </w:r>
+      <w:proofErr w:type="spellEnd"/>
+      <w:proofErr w:type="gramEnd"/>
+      <w:r>
+        <w:t xml:space="preserve"> file with the following content:</w:t>
       </w:r>
     </w:p>
     <w:p>
@@ -2734,8 +3733,18 @@
           <w:b/>
           <w:bCs/>
         </w:rPr>
-        <w:t>.DS_Store</w:t>
-      </w:r>
+        <w:t>.</w:t>
+      </w:r>
+      <w:proofErr w:type="spellStart"/>
+      <w:r>
+        <w:rPr>
+          <w:rFonts w:ascii="Courier New" w:hAnsi="Courier New" w:cs="Courier New"/>
+          <w:b/>
+          <w:bCs/>
+        </w:rPr>
+        <w:t>DS_Store</w:t>
+      </w:r>
+      <w:proofErr w:type="spellEnd"/>
     </w:p>
     <w:p>
       <w:pPr>
@@ -2746,6 +3755,7 @@
           <w:bCs/>
         </w:rPr>
       </w:pPr>
+      <w:proofErr w:type="spellStart"/>
       <w:r>
         <w:rPr>
           <w:rFonts w:ascii="Courier New" w:hAnsi="Courier New" w:cs="Courier New"/>
@@ -2754,6 +3764,7 @@
         </w:rPr>
         <w:t>node_modules</w:t>
       </w:r>
+      <w:proofErr w:type="spellEnd"/>
     </w:p>
     <w:p>
       <w:pPr>
@@ -2770,8 +3781,18 @@
           <w:b/>
           <w:bCs/>
         </w:rPr>
-        <w:t>*.sqlite</w:t>
-      </w:r>
+        <w:t>*.</w:t>
+      </w:r>
+      <w:proofErr w:type="spellStart"/>
+      <w:r>
+        <w:rPr>
+          <w:rFonts w:ascii="Courier New" w:hAnsi="Courier New" w:cs="Courier New"/>
+          <w:b/>
+          <w:bCs/>
+        </w:rPr>
+        <w:t>sqlite</w:t>
+      </w:r>
+      <w:proofErr w:type="spellEnd"/>
     </w:p>
     <w:p>
       <w:pPr>
@@ -2782,6 +3803,7 @@
           <w:bCs/>
         </w:rPr>
       </w:pPr>
+      <w:proofErr w:type="gramStart"/>
       <w:r>
         <w:rPr>
           <w:rFonts w:ascii="Courier New" w:hAnsi="Courier New" w:cs="Courier New"/>
@@ -2790,6 +3812,7 @@
         </w:rPr>
         <w:t>.env</w:t>
       </w:r>
+      <w:proofErr w:type="gramEnd"/>
     </w:p>
     <w:p>
       <w:pPr>
@@ -2875,14 +3898,26 @@
           <w:bCs/>
         </w:rPr>
       </w:pPr>
-      <w:r>
-        <w:rPr>
-          <w:rFonts w:ascii="Courier New" w:hAnsi="Courier New" w:cs="Courier New"/>
-          <w:b/>
-          <w:bCs/>
-        </w:rPr>
-        <w:t>.vscode</w:t>
-      </w:r>
+      <w:proofErr w:type="gramStart"/>
+      <w:r>
+        <w:rPr>
+          <w:rFonts w:ascii="Courier New" w:hAnsi="Courier New" w:cs="Courier New"/>
+          <w:b/>
+          <w:bCs/>
+        </w:rPr>
+        <w:t>.</w:t>
+      </w:r>
+      <w:proofErr w:type="spellStart"/>
+      <w:r>
+        <w:rPr>
+          <w:rFonts w:ascii="Courier New" w:hAnsi="Courier New" w:cs="Courier New"/>
+          <w:b/>
+          <w:bCs/>
+        </w:rPr>
+        <w:t>vscode</w:t>
+      </w:r>
+      <w:proofErr w:type="spellEnd"/>
+      <w:proofErr w:type="gramEnd"/>
     </w:p>
     <w:p>
       <w:pPr>
@@ -2899,8 +3934,18 @@
           <w:b/>
           <w:bCs/>
         </w:rPr>
-        <w:t>*.suo</w:t>
-      </w:r>
+        <w:t>*.</w:t>
+      </w:r>
+      <w:proofErr w:type="spellStart"/>
+      <w:r>
+        <w:rPr>
+          <w:rFonts w:ascii="Courier New" w:hAnsi="Courier New" w:cs="Courier New"/>
+          <w:b/>
+          <w:bCs/>
+        </w:rPr>
+        <w:t>suo</w:t>
+      </w:r>
+      <w:proofErr w:type="spellEnd"/>
     </w:p>
     <w:p>
       <w:pPr>
@@ -2911,13 +3956,33 @@
           <w:bCs/>
         </w:rPr>
       </w:pPr>
-      <w:r>
-        <w:rPr>
-          <w:rFonts w:ascii="Courier New" w:hAnsi="Courier New" w:cs="Courier New"/>
-          <w:b/>
-          <w:bCs/>
-        </w:rPr>
-        <w:t>*.ntvs*</w:t>
+      <w:proofErr w:type="gramStart"/>
+      <w:r>
+        <w:rPr>
+          <w:rFonts w:ascii="Courier New" w:hAnsi="Courier New" w:cs="Courier New"/>
+          <w:b/>
+          <w:bCs/>
+        </w:rPr>
+        <w:t>*.</w:t>
+      </w:r>
+      <w:proofErr w:type="spellStart"/>
+      <w:r>
+        <w:rPr>
+          <w:rFonts w:ascii="Courier New" w:hAnsi="Courier New" w:cs="Courier New"/>
+          <w:b/>
+          <w:bCs/>
+        </w:rPr>
+        <w:t>ntvs</w:t>
+      </w:r>
+      <w:proofErr w:type="spellEnd"/>
+      <w:proofErr w:type="gramEnd"/>
+      <w:r>
+        <w:rPr>
+          <w:rFonts w:ascii="Courier New" w:hAnsi="Courier New" w:cs="Courier New"/>
+          <w:b/>
+          <w:bCs/>
+        </w:rPr>
+        <w:t>*</w:t>
       </w:r>
     </w:p>
     <w:p>
@@ -2929,14 +3994,26 @@
           <w:bCs/>
         </w:rPr>
       </w:pPr>
-      <w:r>
-        <w:rPr>
-          <w:rFonts w:ascii="Courier New" w:hAnsi="Courier New" w:cs="Courier New"/>
-          <w:b/>
-          <w:bCs/>
-        </w:rPr>
-        <w:t>*.njsproj</w:t>
-      </w:r>
+      <w:proofErr w:type="gramStart"/>
+      <w:r>
+        <w:rPr>
+          <w:rFonts w:ascii="Courier New" w:hAnsi="Courier New" w:cs="Courier New"/>
+          <w:b/>
+          <w:bCs/>
+        </w:rPr>
+        <w:t>*.</w:t>
+      </w:r>
+      <w:proofErr w:type="spellStart"/>
+      <w:r>
+        <w:rPr>
+          <w:rFonts w:ascii="Courier New" w:hAnsi="Courier New" w:cs="Courier New"/>
+          <w:b/>
+          <w:bCs/>
+        </w:rPr>
+        <w:t>njsproj</w:t>
+      </w:r>
+      <w:proofErr w:type="spellEnd"/>
+      <w:proofErr w:type="gramEnd"/>
     </w:p>
     <w:p>
       <w:pPr>
@@ -2953,8 +4030,18 @@
           <w:b/>
           <w:bCs/>
         </w:rPr>
-        <w:t>*.sln</w:t>
-      </w:r>
+        <w:t>*.</w:t>
+      </w:r>
+      <w:proofErr w:type="spellStart"/>
+      <w:r>
+        <w:rPr>
+          <w:rFonts w:ascii="Courier New" w:hAnsi="Courier New" w:cs="Courier New"/>
+          <w:b/>
+          <w:bCs/>
+        </w:rPr>
+        <w:t>sln</w:t>
+      </w:r>
+      <w:proofErr w:type="spellEnd"/>
     </w:p>
     <w:p>
       <w:pPr>
@@ -2965,13 +4052,33 @@
           <w:bCs/>
         </w:rPr>
       </w:pPr>
-      <w:r>
-        <w:rPr>
-          <w:rFonts w:ascii="Courier New" w:hAnsi="Courier New" w:cs="Courier New"/>
-          <w:b/>
-          <w:bCs/>
-        </w:rPr>
-        <w:t>*.sw?</w:t>
+      <w:proofErr w:type="gramStart"/>
+      <w:r>
+        <w:rPr>
+          <w:rFonts w:ascii="Courier New" w:hAnsi="Courier New" w:cs="Courier New"/>
+          <w:b/>
+          <w:bCs/>
+        </w:rPr>
+        <w:t>*.</w:t>
+      </w:r>
+      <w:proofErr w:type="spellStart"/>
+      <w:r>
+        <w:rPr>
+          <w:rFonts w:ascii="Courier New" w:hAnsi="Courier New" w:cs="Courier New"/>
+          <w:b/>
+          <w:bCs/>
+        </w:rPr>
+        <w:t>sw</w:t>
+      </w:r>
+      <w:proofErr w:type="spellEnd"/>
+      <w:proofErr w:type="gramEnd"/>
+      <w:r>
+        <w:rPr>
+          <w:rFonts w:ascii="Courier New" w:hAnsi="Courier New" w:cs="Courier New"/>
+          <w:b/>
+          <w:bCs/>
+        </w:rPr>
+        <w:t>?</w:t>
       </w:r>
     </w:p>
     <w:p/>
@@ -2979,14 +4086,32 @@
       <w:pPr>
         <w:pStyle w:val="Heading3"/>
       </w:pPr>
+      <w:bookmarkStart w:id="8" w:name="_Toc86138509"/>
       <w:r>
         <w:t>Setting environment variables</w:t>
       </w:r>
-    </w:p>
-    <w:p/>
-    <w:p>
-      <w:r>
-        <w:t>To allow access to environment variables through the ‘process.env’ variable, first install the ‘dotenv’ package as follow:</w:t>
+      <w:bookmarkEnd w:id="8"/>
+    </w:p>
+    <w:p/>
+    <w:p>
+      <w:r>
+        <w:t>To allow access to environment variables through the ‘</w:t>
+      </w:r>
+      <w:proofErr w:type="spellStart"/>
+      <w:r>
+        <w:t>process.env</w:t>
+      </w:r>
+      <w:proofErr w:type="spellEnd"/>
+      <w:r>
+        <w:t>’ variable, first install the ‘</w:t>
+      </w:r>
+      <w:proofErr w:type="spellStart"/>
+      <w:r>
+        <w:t>dotenv</w:t>
+      </w:r>
+      <w:proofErr w:type="spellEnd"/>
+      <w:r>
+        <w:t>’ package as follow:</w:t>
       </w:r>
     </w:p>
     <w:p/>
@@ -3009,14 +4134,36 @@
                     <w:rPr>
                       <w:rFonts w:ascii="Courier New" w:hAnsi="Courier New" w:cs="Courier New"/>
                     </w:rPr>
-                    <w:t xml:space="preserve">&gt;npm </w:t>
+                    <w:t>&gt;</w:t>
+                  </w:r>
+                  <w:proofErr w:type="spellStart"/>
+                  <w:r>
+                    <w:rPr>
+                      <w:rFonts w:ascii="Courier New" w:hAnsi="Courier New" w:cs="Courier New"/>
+                    </w:rPr>
+                    <w:t>npm</w:t>
+                  </w:r>
+                  <w:proofErr w:type="spellEnd"/>
+                  <w:r>
+                    <w:rPr>
+                      <w:rFonts w:ascii="Courier New" w:hAnsi="Courier New" w:cs="Courier New"/>
+                    </w:rPr>
+                    <w:t xml:space="preserve"> </w:t>
                   </w:r>
                   <w:r>
                     <w:rPr>
                       <w:rFonts w:ascii="Courier New" w:hAnsi="Courier New" w:cs="Courier New"/>
                     </w:rPr>
-                    <w:t>install –-save dotenv</w:t>
+                    <w:t xml:space="preserve">install –-save </w:t>
                   </w:r>
+                  <w:proofErr w:type="spellStart"/>
+                  <w:r>
+                    <w:rPr>
+                      <w:rFonts w:ascii="Courier New" w:hAnsi="Courier New" w:cs="Courier New"/>
+                    </w:rPr>
+                    <w:t>dotenv</w:t>
+                  </w:r>
+                  <w:proofErr w:type="spellEnd"/>
                 </w:p>
                 <w:p/>
               </w:txbxContent>
@@ -3029,7 +4176,15 @@
     <w:p/>
     <w:p>
       <w:r>
-        <w:t>Then, create a ‘.env’ file in the project root directory.  The file should contain all runtime environment variables such as:</w:t>
+        <w:t xml:space="preserve">Then, create a </w:t>
+      </w:r>
+      <w:proofErr w:type="gramStart"/>
+      <w:r>
+        <w:t>‘.env</w:t>
+      </w:r>
+      <w:proofErr w:type="gramEnd"/>
+      <w:r>
+        <w:t>’ file in the project root directory.  The file should contain all runtime environment variables such as:</w:t>
       </w:r>
     </w:p>
     <w:p>
@@ -3111,8 +4266,18 @@
           <w:b/>
           <w:bCs/>
         </w:rPr>
-        <w:t>DB_NAME=clevrbooks</w:t>
-      </w:r>
+        <w:t>DB_NAME=</w:t>
+      </w:r>
+      <w:proofErr w:type="spellStart"/>
+      <w:r>
+        <w:rPr>
+          <w:rFonts w:ascii="Courier New" w:hAnsi="Courier New" w:cs="Courier New"/>
+          <w:b/>
+          <w:bCs/>
+        </w:rPr>
+        <w:t>clevrbooks</w:t>
+      </w:r>
+      <w:proofErr w:type="spellEnd"/>
     </w:p>
     <w:p>
       <w:pPr>
@@ -3129,8 +4294,18 @@
           <w:b/>
           <w:bCs/>
         </w:rPr>
-        <w:t>DB_USER=clevrcode</w:t>
-      </w:r>
+        <w:t>DB_USER=</w:t>
+      </w:r>
+      <w:proofErr w:type="spellStart"/>
+      <w:r>
+        <w:rPr>
+          <w:rFonts w:ascii="Courier New" w:hAnsi="Courier New" w:cs="Courier New"/>
+          <w:b/>
+          <w:bCs/>
+        </w:rPr>
+        <w:t>clevrcode</w:t>
+      </w:r>
+      <w:proofErr w:type="spellEnd"/>
     </w:p>
     <w:p>
       <w:pPr>
@@ -3147,8 +4322,18 @@
           <w:b/>
           <w:bCs/>
         </w:rPr>
-        <w:t>DB_PASSWORD=sqlitepassword</w:t>
-      </w:r>
+        <w:t>DB_PASSWORD=</w:t>
+      </w:r>
+      <w:proofErr w:type="spellStart"/>
+      <w:r>
+        <w:rPr>
+          <w:rFonts w:ascii="Courier New" w:hAnsi="Courier New" w:cs="Courier New"/>
+          <w:b/>
+          <w:bCs/>
+        </w:rPr>
+        <w:t>sqlitepassword</w:t>
+      </w:r>
+      <w:proofErr w:type="spellEnd"/>
     </w:p>
     <w:p>
       <w:pPr>
@@ -3165,8 +4350,18 @@
           <w:b/>
           <w:bCs/>
         </w:rPr>
-        <w:t>DIALECT=sqlite</w:t>
-      </w:r>
+        <w:t>DIALECT=</w:t>
+      </w:r>
+      <w:proofErr w:type="spellStart"/>
+      <w:r>
+        <w:rPr>
+          <w:rFonts w:ascii="Courier New" w:hAnsi="Courier New" w:cs="Courier New"/>
+          <w:b/>
+          <w:bCs/>
+        </w:rPr>
+        <w:t>sqlite</w:t>
+      </w:r>
+      <w:proofErr w:type="spellEnd"/>
     </w:p>
     <w:p>
       <w:pPr>
@@ -3201,8 +4396,18 @@
           <w:b/>
           <w:bCs/>
         </w:rPr>
-        <w:t>STORAGE=./clevrbooks.sqlite</w:t>
-      </w:r>
+        <w:t>STORAGE=./</w:t>
+      </w:r>
+      <w:proofErr w:type="spellStart"/>
+      <w:r>
+        <w:rPr>
+          <w:rFonts w:ascii="Courier New" w:hAnsi="Courier New" w:cs="Courier New"/>
+          <w:b/>
+          <w:bCs/>
+        </w:rPr>
+        <w:t>clevrbooks.sqlite</w:t>
+      </w:r>
+      <w:proofErr w:type="spellEnd"/>
     </w:p>
     <w:p/>
     <w:p/>
@@ -3210,9 +4415,11 @@
       <w:pPr>
         <w:pStyle w:val="Heading3"/>
       </w:pPr>
+      <w:bookmarkStart w:id="9" w:name="_Toc86138510"/>
       <w:r>
         <w:t>Setting the main app.js</w:t>
       </w:r>
+      <w:bookmarkEnd w:id="9"/>
     </w:p>
     <w:p/>
     <w:p>
@@ -3220,7 +4427,15 @@
         <w:t>C</w:t>
       </w:r>
       <w:r>
-        <w:t>reate a subfolder ‘src’ containing the ‘app.js’ file that will be the main application code file.</w:t>
+        <w:t>reate a subfolder ‘</w:t>
+      </w:r>
+      <w:proofErr w:type="spellStart"/>
+      <w:r>
+        <w:t>src</w:t>
+      </w:r>
+      <w:proofErr w:type="spellEnd"/>
+      <w:r>
+        <w:t>’ containing the ‘app.js’ file that will be the main application code file.</w:t>
       </w:r>
     </w:p>
     <w:p>
@@ -3312,7 +4527,29 @@
           <w:szCs w:val="21"/>
           <w:lang w:eastAsia="en-CA"/>
         </w:rPr>
-        <w:t>'dotenv'</w:t>
+        <w:t>'</w:t>
+      </w:r>
+      <w:proofErr w:type="spellStart"/>
+      <w:r>
+        <w:rPr>
+          <w:rFonts w:ascii="Consolas" w:eastAsia="Times New Roman" w:hAnsi="Consolas" w:cs="Times New Roman"/>
+          <w:color w:val="CE9178"/>
+          <w:sz w:val="21"/>
+          <w:szCs w:val="21"/>
+          <w:lang w:eastAsia="en-CA"/>
+        </w:rPr>
+        <w:t>dotenv</w:t>
+      </w:r>
+      <w:proofErr w:type="spellEnd"/>
+      <w:r>
+        <w:rPr>
+          <w:rFonts w:ascii="Consolas" w:eastAsia="Times New Roman" w:hAnsi="Consolas" w:cs="Times New Roman"/>
+          <w:color w:val="CE9178"/>
+          <w:sz w:val="21"/>
+          <w:szCs w:val="21"/>
+          <w:lang w:eastAsia="en-CA"/>
+        </w:rPr>
+        <w:t>'</w:t>
       </w:r>
       <w:r>
         <w:rPr>
@@ -3324,6 +4561,7 @@
         </w:rPr>
         <w:t>).</w:t>
       </w:r>
+      <w:proofErr w:type="gramStart"/>
       <w:r>
         <w:rPr>
           <w:rFonts w:ascii="Consolas" w:eastAsia="Times New Roman" w:hAnsi="Consolas" w:cs="Times New Roman"/>
@@ -3342,7 +4580,18 @@
           <w:szCs w:val="21"/>
           <w:lang w:eastAsia="en-CA"/>
         </w:rPr>
-        <w:t>()</w:t>
+        <w:t>(</w:t>
+      </w:r>
+      <w:proofErr w:type="gramEnd"/>
+      <w:r>
+        <w:rPr>
+          <w:rFonts w:ascii="Consolas" w:eastAsia="Times New Roman" w:hAnsi="Consolas" w:cs="Times New Roman"/>
+          <w:color w:val="D4D4D4"/>
+          <w:sz w:val="21"/>
+          <w:szCs w:val="21"/>
+          <w:lang w:eastAsia="en-CA"/>
+        </w:rPr>
+        <w:t>)</w:t>
       </w:r>
     </w:p>
     <w:p>
@@ -3377,6 +4626,8 @@
         </w:rPr>
         <w:t xml:space="preserve"> (</w:t>
       </w:r>
+      <w:proofErr w:type="spellStart"/>
+      <w:proofErr w:type="gramStart"/>
       <w:r>
         <w:rPr>
           <w:rFonts w:ascii="Consolas" w:eastAsia="Times New Roman" w:hAnsi="Consolas" w:cs="Times New Roman"/>
@@ -3407,6 +4658,8 @@
         </w:rPr>
         <w:t>error</w:t>
       </w:r>
+      <w:proofErr w:type="spellEnd"/>
+      <w:proofErr w:type="gramEnd"/>
       <w:r>
         <w:rPr>
           <w:rFonts w:ascii="Consolas" w:eastAsia="Times New Roman" w:hAnsi="Consolas" w:cs="Times New Roman"/>
@@ -3440,6 +4693,7 @@
         </w:rPr>
         <w:t xml:space="preserve">    </w:t>
       </w:r>
+      <w:proofErr w:type="gramStart"/>
       <w:r>
         <w:rPr>
           <w:rFonts w:ascii="Consolas" w:eastAsia="Times New Roman" w:hAnsi="Consolas" w:cs="Times New Roman"/>
@@ -3480,6 +4734,7 @@
         </w:rPr>
         <w:t>(</w:t>
       </w:r>
+      <w:proofErr w:type="gramEnd"/>
       <w:r>
         <w:rPr>
           <w:rFonts w:ascii="Consolas" w:eastAsia="Times New Roman" w:hAnsi="Consolas" w:cs="Times New Roman"/>
@@ -3543,6 +4798,8 @@
         </w:rPr>
         <w:t xml:space="preserve">    </w:t>
       </w:r>
+      <w:proofErr w:type="spellStart"/>
+      <w:proofErr w:type="gramStart"/>
       <w:r>
         <w:rPr>
           <w:rFonts w:ascii="Consolas" w:eastAsia="Times New Roman" w:hAnsi="Consolas" w:cs="Times New Roman"/>
@@ -3573,6 +4830,8 @@
         </w:rPr>
         <w:t>exit</w:t>
       </w:r>
+      <w:proofErr w:type="spellEnd"/>
+      <w:proofErr w:type="gramEnd"/>
       <w:r>
         <w:rPr>
           <w:rFonts w:ascii="Consolas" w:eastAsia="Times New Roman" w:hAnsi="Consolas" w:cs="Times New Roman"/>
@@ -3641,7 +4900,6 @@
           <w:spacing w:val="15"/>
         </w:rPr>
       </w:pPr>
-      <w:bookmarkStart w:id="5" w:name="_Toc85285152"/>
       <w:r>
         <w:br w:type="page"/>
       </w:r>
@@ -3650,16 +4908,47 @@
       <w:pPr>
         <w:pStyle w:val="Heading2"/>
       </w:pPr>
+      <w:bookmarkStart w:id="10" w:name="_Toc86138511"/>
       <w:r>
         <w:lastRenderedPageBreak/>
         <w:t>Database</w:t>
       </w:r>
-      <w:bookmarkEnd w:id="5"/>
-    </w:p>
-    <w:p/>
-    <w:p>
-      <w:r>
-        <w:t>The ClevrBooks database will be hosted by SQLite 3. All access and maintenance of migrations will use the sequelize javascript package.</w:t>
+      <w:bookmarkEnd w:id="10"/>
+    </w:p>
+    <w:p/>
+    <w:p>
+      <w:r>
+        <w:t xml:space="preserve">The </w:t>
+      </w:r>
+      <w:proofErr w:type="spellStart"/>
+      <w:r>
+        <w:t>ClevrBooks</w:t>
+      </w:r>
+      <w:proofErr w:type="spellEnd"/>
+      <w:r>
+        <w:t xml:space="preserve"> database will be hosted by SQLite 3. All access and maintenance of migrations will use the </w:t>
+      </w:r>
+      <w:proofErr w:type="spellStart"/>
+      <w:r>
+        <w:t>sequelize</w:t>
+      </w:r>
+      <w:proofErr w:type="spellEnd"/>
+      <w:r>
+        <w:t xml:space="preserve"> </w:t>
+      </w:r>
+      <w:proofErr w:type="spellStart"/>
+      <w:r>
+        <w:t>javascript</w:t>
+      </w:r>
+      <w:proofErr w:type="spellEnd"/>
+      <w:r>
+        <w:t xml:space="preserve"> </w:t>
+      </w:r>
+      <w:r>
+        <w:t xml:space="preserve">ORM </w:t>
+      </w:r>
+      <w:r>
+        <w:t>package.</w:t>
       </w:r>
     </w:p>
     <w:p/>
@@ -3669,7 +4958,7 @@
           <w:noProof/>
         </w:rPr>
         <w:pict w14:anchorId="13670C51">
-          <v:shape id="Text Box 20" o:spid="_x0000_s2050" type="#_x0000_t202" style="position:absolute;margin-left:0;margin-top:1pt;width:318.75pt;height:62.25pt;z-index:251686912;visibility:visible;mso-wrap-style:square;mso-width-percent:0;mso-height-percent:0;mso-wrap-distance-left:9pt;mso-wrap-distance-top:0;mso-wrap-distance-right:9pt;mso-wrap-distance-bottom:0;mso-position-horizontal:left;mso-position-horizontal-relative:margin;mso-position-vertical:absolute;mso-position-vertical-relative:text;mso-width-percent:0;mso-height-percent:0;mso-width-relative:margin;mso-height-relative:margin;v-text-anchor:top" o:gfxdata="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" fillcolor="#dae1d3 [1300]" strokeweight=".5pt">
+          <v:shape id="Text Box 20" o:spid="_x0000_s2050" type="#_x0000_t202" style="position:absolute;margin-left:0;margin-top:1pt;width:318.75pt;height:56pt;z-index:251686912;visibility:visible;mso-wrap-style:square;mso-width-percent:0;mso-wrap-distance-left:9pt;mso-wrap-distance-top:0;mso-wrap-distance-right:9pt;mso-wrap-distance-bottom:0;mso-position-horizontal:left;mso-position-horizontal-relative:margin;mso-position-vertical:absolute;mso-position-vertical-relative:text;mso-width-percent:0;mso-width-relative:margin;mso-height-relative:margin;v-text-anchor:top" o:gfxdata="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" fillcolor="#dae1d3 [1300]" strokeweight=".5pt">
             <v:textbox>
               <w:txbxContent>
                 <w:p>
@@ -3682,14 +4971,36 @@
                     <w:rPr>
                       <w:rFonts w:ascii="Courier New" w:hAnsi="Courier New" w:cs="Courier New"/>
                     </w:rPr>
-                    <w:t xml:space="preserve">&gt;npm </w:t>
+                    <w:t>&gt;</w:t>
+                  </w:r>
+                  <w:proofErr w:type="spellStart"/>
+                  <w:r>
+                    <w:rPr>
+                      <w:rFonts w:ascii="Courier New" w:hAnsi="Courier New" w:cs="Courier New"/>
+                    </w:rPr>
+                    <w:t>npm</w:t>
+                  </w:r>
+                  <w:proofErr w:type="spellEnd"/>
+                  <w:r>
+                    <w:rPr>
+                      <w:rFonts w:ascii="Courier New" w:hAnsi="Courier New" w:cs="Courier New"/>
+                    </w:rPr>
+                    <w:t xml:space="preserve"> </w:t>
                   </w:r>
                   <w:r>
                     <w:rPr>
                       <w:rFonts w:ascii="Courier New" w:hAnsi="Courier New" w:cs="Courier New"/>
                     </w:rPr>
-                    <w:t>install –-save sequelize</w:t>
+                    <w:t xml:space="preserve">install –-save </w:t>
                   </w:r>
+                  <w:proofErr w:type="spellStart"/>
+                  <w:r>
+                    <w:rPr>
+                      <w:rFonts w:ascii="Courier New" w:hAnsi="Courier New" w:cs="Courier New"/>
+                    </w:rPr>
+                    <w:t>sequelize</w:t>
+                  </w:r>
+                  <w:proofErr w:type="spellEnd"/>
                 </w:p>
                 <w:p>
                   <w:pPr>
@@ -3701,7 +5012,47 @@
                     <w:rPr>
                       <w:rFonts w:ascii="Courier New" w:hAnsi="Courier New" w:cs="Courier New"/>
                     </w:rPr>
-                    <w:t>&gt;npm install –save-dev sequelize-cli</w:t>
+                    <w:t>&gt;</w:t>
+                  </w:r>
+                  <w:proofErr w:type="spellStart"/>
+                  <w:r>
+                    <w:rPr>
+                      <w:rFonts w:ascii="Courier New" w:hAnsi="Courier New" w:cs="Courier New"/>
+                    </w:rPr>
+                    <w:t>npm</w:t>
+                  </w:r>
+                  <w:proofErr w:type="spellEnd"/>
+                  <w:r>
+                    <w:rPr>
+                      <w:rFonts w:ascii="Courier New" w:hAnsi="Courier New" w:cs="Courier New"/>
+                    </w:rPr>
+                    <w:t xml:space="preserve"> install –</w:t>
+                  </w:r>
+                  <w:r>
+                    <w:rPr>
+                      <w:rFonts w:ascii="Courier New" w:hAnsi="Courier New" w:cs="Courier New"/>
+                    </w:rPr>
+                    <w:t>g</w:t>
+                  </w:r>
+                  <w:r>
+                    <w:rPr>
+                      <w:rFonts w:ascii="Courier New" w:hAnsi="Courier New" w:cs="Courier New"/>
+                    </w:rPr>
+                    <w:t xml:space="preserve"> </w:t>
+                  </w:r>
+                  <w:proofErr w:type="spellStart"/>
+                  <w:r>
+                    <w:rPr>
+                      <w:rFonts w:ascii="Courier New" w:hAnsi="Courier New" w:cs="Courier New"/>
+                    </w:rPr>
+                    <w:t>sequelize</w:t>
+                  </w:r>
+                  <w:proofErr w:type="spellEnd"/>
+                  <w:r>
+                    <w:rPr>
+                      <w:rFonts w:ascii="Courier New" w:hAnsi="Courier New" w:cs="Courier New"/>
+                    </w:rPr>
+                    <w:t>-cli</w:t>
                   </w:r>
                 </w:p>
                 <w:p/>
@@ -3716,19 +5067,384 @@
     <w:p/>
     <w:p/>
     <w:p>
+      <w:r>
+        <w:t>First thing is to run ‘</w:t>
+      </w:r>
+      <w:proofErr w:type="spellStart"/>
+      <w:r>
+        <w:t>sequelize</w:t>
+      </w:r>
+      <w:proofErr w:type="spellEnd"/>
+      <w:r>
+        <w:t xml:space="preserve"> </w:t>
+      </w:r>
+      <w:proofErr w:type="spellStart"/>
+      <w:r>
+        <w:t>init</w:t>
+      </w:r>
+      <w:proofErr w:type="spellEnd"/>
+      <w:r>
+        <w:t>’ from the server directory.  This will create 3 folders, migrations, models and seeders.</w:t>
+      </w:r>
+    </w:p>
+    <w:p>
+      <w:r>
+        <w:rPr>
+          <w:noProof/>
+        </w:rPr>
+        <w:pict w14:anchorId="13670C51">
+          <v:shape id="_x0000_s2073" type="#_x0000_t202" style="position:absolute;margin-left:.75pt;margin-top:10.65pt;width:318.75pt;height:33.5pt;z-index:251687936;visibility:visible;mso-wrap-style:square;mso-width-percent:0;mso-wrap-distance-left:9pt;mso-wrap-distance-top:0;mso-wrap-distance-right:9pt;mso-wrap-distance-bottom:0;mso-position-horizontal-relative:margin;mso-position-vertical-relative:text;mso-width-percent:0;mso-width-relative:margin;mso-height-relative:margin;v-text-anchor:top" o:gfxdata="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" fillcolor="#dae1d3 [1300]" strokeweight=".5pt">
+            <v:textbox>
+              <w:txbxContent>
+                <w:p>
+                  <w:pPr>
+                    <w:rPr>
+                      <w:rFonts w:ascii="Courier New" w:hAnsi="Courier New" w:cs="Courier New"/>
+                    </w:rPr>
+                  </w:pPr>
+                  <w:r>
+                    <w:rPr>
+                      <w:rFonts w:ascii="Courier New" w:hAnsi="Courier New" w:cs="Courier New"/>
+                    </w:rPr>
+                    <w:t>&gt;</w:t>
+                  </w:r>
+                  <w:proofErr w:type="spellStart"/>
+                  <w:r>
+                    <w:rPr>
+                      <w:rFonts w:ascii="Courier New" w:hAnsi="Courier New" w:cs="Courier New"/>
+                    </w:rPr>
+                    <w:t>sequelize</w:t>
+                  </w:r>
+                  <w:proofErr w:type="spellEnd"/>
+                  <w:r>
+                    <w:rPr>
+                      <w:rFonts w:ascii="Courier New" w:hAnsi="Courier New" w:cs="Courier New"/>
+                    </w:rPr>
+                    <w:t xml:space="preserve"> </w:t>
+                  </w:r>
+                  <w:proofErr w:type="spellStart"/>
+                  <w:r>
+                    <w:rPr>
+                      <w:rFonts w:ascii="Courier New" w:hAnsi="Courier New" w:cs="Courier New"/>
+                    </w:rPr>
+                    <w:t>init</w:t>
+                  </w:r>
+                  <w:proofErr w:type="spellEnd"/>
+                </w:p>
+                <w:p>
+                  <w:pPr>
+                    <w:rPr>
+                      <w:rFonts w:ascii="Courier New" w:hAnsi="Courier New" w:cs="Courier New"/>
+                    </w:rPr>
+                  </w:pPr>
+                </w:p>
+                <w:p/>
+              </w:txbxContent>
+            </v:textbox>
+            <w10:wrap anchorx="margin"/>
+          </v:shape>
+        </w:pict>
+      </w:r>
+      <w:r>
+        <w:t xml:space="preserve"> </w:t>
+      </w:r>
+    </w:p>
+    <w:p/>
+    <w:p/>
+    <w:p>
+      <w:r>
+        <w:t>We are now ready to generate the model tables.</w:t>
+      </w:r>
+    </w:p>
+    <w:p/>
+    <w:p>
       <w:pPr>
         <w:pStyle w:val="Heading3"/>
       </w:pPr>
+      <w:bookmarkStart w:id="11" w:name="_Toc86138512"/>
       <w:r>
         <w:t>Database Schema</w:t>
       </w:r>
-    </w:p>
-    <w:p/>
-    <w:p>
-      <w:r>
-        <w:t>TODO</w:t>
-      </w:r>
-    </w:p>
+      <w:bookmarkEnd w:id="11"/>
+    </w:p>
+    <w:p/>
+    <w:p>
+      <w:r>
+        <w:t>The core of the database will include 3 tables, Users, Accounts and Entries.</w:t>
+      </w:r>
+    </w:p>
+    <w:p>
+      <w:r>
+        <w:t xml:space="preserve">After lot of research, it appears like the only way to create the models is by </w:t>
+      </w:r>
+    </w:p>
+    <w:p/>
+    <w:p>
+      <w:pPr>
+        <w:pStyle w:val="Heading4"/>
+      </w:pPr>
+      <w:r>
+        <w:t>User Model</w:t>
+      </w:r>
+    </w:p>
+    <w:p/>
+    <w:p>
+      <w:r>
+        <w:t xml:space="preserve">To generate the </w:t>
+      </w:r>
+      <w:r>
+        <w:t>‘</w:t>
+      </w:r>
+      <w:r>
+        <w:t>Users</w:t>
+      </w:r>
+      <w:r>
+        <w:t>’</w:t>
+      </w:r>
+      <w:r>
+        <w:t xml:space="preserve"> table, run the following command</w:t>
+      </w:r>
+      <w:r>
+        <w:t>:</w:t>
+      </w:r>
+    </w:p>
+    <w:p>
+      <w:r>
+        <w:rPr>
+          <w:noProof/>
+        </w:rPr>
+        <w:pict w14:anchorId="13670C51">
+          <v:shape id="_x0000_s2074" type="#_x0000_t202" style="position:absolute;margin-left:.75pt;margin-top:16.2pt;width:466.5pt;height:49.25pt;z-index:251688960;visibility:visible;mso-wrap-distance-left:9pt;mso-wrap-distance-top:0;mso-wrap-distance-right:9pt;mso-wrap-distance-bottom:0;mso-position-horizontal-relative:margin;mso-position-vertical-relative:text;mso-width-relative:margin;mso-height-relative:margin;v-text-anchor:top" o:gfxdata="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" fillcolor="#dae1d3 [1300]" strokeweight=".5pt">
+            <v:textbox>
+              <w:txbxContent>
+                <w:p>
+                  <w:pPr>
+                    <w:rPr>
+                      <w:rFonts w:ascii="Courier New" w:hAnsi="Courier New" w:cs="Courier New"/>
+                    </w:rPr>
+                  </w:pPr>
+                  <w:r>
+                    <w:rPr>
+                      <w:rFonts w:ascii="Courier New" w:hAnsi="Courier New" w:cs="Courier New"/>
+                    </w:rPr>
+                    <w:t>&gt;</w:t>
+                  </w:r>
+                  <w:proofErr w:type="spellStart"/>
+                  <w:r>
+                    <w:rPr>
+                      <w:rFonts w:ascii="Courier New" w:hAnsi="Courier New" w:cs="Courier New"/>
+                    </w:rPr>
+                    <w:t>sequelize</w:t>
+                  </w:r>
+                  <w:proofErr w:type="spellEnd"/>
+                  <w:r>
+                    <w:rPr>
+                      <w:rFonts w:ascii="Courier New" w:hAnsi="Courier New" w:cs="Courier New"/>
+                    </w:rPr>
+                    <w:t xml:space="preserve"> </w:t>
+                  </w:r>
+                  <w:proofErr w:type="spellStart"/>
+                  <w:proofErr w:type="gramStart"/>
+                  <w:r>
+                    <w:rPr>
+                      <w:rFonts w:ascii="Courier New" w:hAnsi="Courier New" w:cs="Courier New"/>
+                    </w:rPr>
+                    <w:t>model:generate</w:t>
+                  </w:r>
+                  <w:proofErr w:type="spellEnd"/>
+                  <w:proofErr w:type="gramEnd"/>
+                  <w:r>
+                    <w:rPr>
+                      <w:rFonts w:ascii="Courier New" w:hAnsi="Courier New" w:cs="Courier New"/>
+                    </w:rPr>
+                    <w:t xml:space="preserve"> –-name User -–attributes </w:t>
+                  </w:r>
+                  <w:proofErr w:type="spellStart"/>
+                  <w:r>
+                    <w:rPr>
+                      <w:rFonts w:ascii="Courier New" w:hAnsi="Courier New" w:cs="Courier New"/>
+                    </w:rPr>
+                    <w:t>name:string</w:t>
+                  </w:r>
+                  <w:proofErr w:type="spellEnd"/>
+                  <w:r>
+                    <w:rPr>
+                      <w:rFonts w:ascii="Courier New" w:hAnsi="Courier New" w:cs="Courier New"/>
+                    </w:rPr>
+                    <w:t xml:space="preserve">, </w:t>
+                  </w:r>
+                  <w:proofErr w:type="spellStart"/>
+                  <w:r>
+                    <w:rPr>
+                      <w:rFonts w:ascii="Courier New" w:hAnsi="Courier New" w:cs="Courier New"/>
+                    </w:rPr>
+                    <w:t>email:string,password:string</w:t>
+                  </w:r>
+                  <w:proofErr w:type="spellEnd"/>
+                </w:p>
+                <w:p>
+                  <w:pPr>
+                    <w:rPr>
+                      <w:rFonts w:ascii="Courier New" w:hAnsi="Courier New" w:cs="Courier New"/>
+                    </w:rPr>
+                  </w:pPr>
+                </w:p>
+                <w:p/>
+              </w:txbxContent>
+            </v:textbox>
+            <w10:wrap anchorx="margin"/>
+          </v:shape>
+        </w:pict>
+      </w:r>
+    </w:p>
+    <w:p/>
+    <w:p/>
+    <w:p/>
+    <w:p>
+      <w:r>
+        <w:lastRenderedPageBreak/>
+        <w:t>The table name will be set to the model’s name ‘pluralized’, also the ‘id’, ‘</w:t>
+      </w:r>
+      <w:proofErr w:type="spellStart"/>
+      <w:r>
+        <w:t>createdAt</w:t>
+      </w:r>
+      <w:proofErr w:type="spellEnd"/>
+      <w:r>
+        <w:t>’ and ‘</w:t>
+      </w:r>
+      <w:proofErr w:type="spellStart"/>
+      <w:r>
+        <w:t>updatedAt</w:t>
+      </w:r>
+      <w:proofErr w:type="spellEnd"/>
+      <w:r>
+        <w:t>’ columns will be added automatically.</w:t>
+      </w:r>
+    </w:p>
+    <w:p>
+      <w:r>
+        <w:t>This will create a ‘user.js’ file under the ‘models’ directory and a XXXXXXXXXXXXXX-create-user.js file under the ‘migrations’ directory.</w:t>
+      </w:r>
+    </w:p>
+    <w:p>
+      <w:r>
+        <w:t>Those files must be edited manually to specify table associations and set some column options.</w:t>
+      </w:r>
+    </w:p>
+    <w:p/>
+    <w:p/>
+    <w:p/>
+    <w:p/>
+    <w:p>
+      <w:pPr>
+        <w:pStyle w:val="Heading4"/>
+      </w:pPr>
+      <w:r>
+        <w:t>Account Model</w:t>
+      </w:r>
+    </w:p>
+    <w:p/>
+    <w:p>
+      <w:r>
+        <w:t>To generate the ‘Accounts’ table, run the following command:</w:t>
+      </w:r>
+    </w:p>
+    <w:p>
+      <w:r>
+        <w:rPr>
+          <w:noProof/>
+        </w:rPr>
+        <w:pict w14:anchorId="13670C51">
+          <v:shape id="_x0000_s2075" type="#_x0000_t202" style="position:absolute;margin-left:.75pt;margin-top:8.65pt;width:466.5pt;height:49.25pt;z-index:251689984;visibility:visible;mso-wrap-distance-left:9pt;mso-wrap-distance-top:0;mso-wrap-distance-right:9pt;mso-wrap-distance-bottom:0;mso-position-horizontal-relative:margin;mso-position-vertical-relative:text;mso-width-relative:margin;mso-height-relative:margin;v-text-anchor:top" o:gfxdata="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" fillcolor="#dae1d3 [1300]" strokeweight=".5pt">
+            <v:textbox>
+              <w:txbxContent>
+                <w:p>
+                  <w:pPr>
+                    <w:rPr>
+                      <w:rFonts w:ascii="Courier New" w:hAnsi="Courier New" w:cs="Courier New"/>
+                    </w:rPr>
+                  </w:pPr>
+                  <w:r>
+                    <w:rPr>
+                      <w:rFonts w:ascii="Courier New" w:hAnsi="Courier New" w:cs="Courier New"/>
+                    </w:rPr>
+                    <w:t>&gt;</w:t>
+                  </w:r>
+                  <w:proofErr w:type="spellStart"/>
+                  <w:r>
+                    <w:rPr>
+                      <w:rFonts w:ascii="Courier New" w:hAnsi="Courier New" w:cs="Courier New"/>
+                    </w:rPr>
+                    <w:t>sequelize</w:t>
+                  </w:r>
+                  <w:proofErr w:type="spellEnd"/>
+                  <w:r>
+                    <w:rPr>
+                      <w:rFonts w:ascii="Courier New" w:hAnsi="Courier New" w:cs="Courier New"/>
+                    </w:rPr>
+                    <w:t xml:space="preserve"> </w:t>
+                  </w:r>
+                  <w:proofErr w:type="spellStart"/>
+                  <w:proofErr w:type="gramStart"/>
+                  <w:r>
+                    <w:rPr>
+                      <w:rFonts w:ascii="Courier New" w:hAnsi="Courier New" w:cs="Courier New"/>
+                    </w:rPr>
+                    <w:t>model:generate</w:t>
+                  </w:r>
+                  <w:proofErr w:type="spellEnd"/>
+                  <w:proofErr w:type="gramEnd"/>
+                  <w:r>
+                    <w:rPr>
+                      <w:rFonts w:ascii="Courier New" w:hAnsi="Courier New" w:cs="Courier New"/>
+                    </w:rPr>
+                    <w:t xml:space="preserve"> –-name Account -–attributes </w:t>
+                  </w:r>
+                  <w:proofErr w:type="spellStart"/>
+                  <w:r>
+                    <w:rPr>
+                      <w:rFonts w:ascii="Courier New" w:hAnsi="Courier New" w:cs="Courier New"/>
+                    </w:rPr>
+                    <w:t>name:string</w:t>
+                  </w:r>
+                  <w:proofErr w:type="spellEnd"/>
+                  <w:r>
+                    <w:rPr>
+                      <w:rFonts w:ascii="Courier New" w:hAnsi="Courier New" w:cs="Courier New"/>
+                    </w:rPr>
+                    <w:t>, description:string,initBalance:float,currentBalance:float,currency:string</w:t>
+                  </w:r>
+                </w:p>
+                <w:p>
+                  <w:pPr>
+                    <w:rPr>
+                      <w:rFonts w:ascii="Courier New" w:hAnsi="Courier New" w:cs="Courier New"/>
+                    </w:rPr>
+                  </w:pPr>
+                </w:p>
+                <w:p/>
+              </w:txbxContent>
+            </v:textbox>
+            <w10:wrap anchorx="margin"/>
+          </v:shape>
+        </w:pict>
+      </w:r>
+    </w:p>
+    <w:p/>
+    <w:p/>
+    <w:p/>
+    <w:p/>
+    <w:p/>
+    <w:p>
+      <w:pPr>
+        <w:pStyle w:val="Heading4"/>
+      </w:pPr>
+      <w:r>
+        <w:t>Entry Model</w:t>
+      </w:r>
+    </w:p>
+    <w:p/>
     <w:p/>
     <w:p/>
     <w:p/>
@@ -3737,11 +5453,11 @@
       <w:pPr>
         <w:pStyle w:val="Heading3"/>
       </w:pPr>
-      <w:bookmarkStart w:id="6" w:name="_Toc85285153"/>
+      <w:bookmarkStart w:id="12" w:name="_Toc86138513"/>
       <w:r>
         <w:t>Create table migrations</w:t>
       </w:r>
-      <w:bookmarkEnd w:id="6"/>
+      <w:bookmarkEnd w:id="12"/>
     </w:p>
     <w:p/>
     <w:p/>
@@ -3877,8 +5593,13 @@
                 <w:pPr>
                   <w:spacing w:after="0" w:line="240" w:lineRule="auto"/>
                 </w:pPr>
+                <w:proofErr w:type="spellStart"/>
                 <w:r>
-                  <w:t>ClevrBooks App</w:t>
+                  <w:t>ClevrBooks</w:t>
+                </w:r>
+                <w:proofErr w:type="spellEnd"/>
+                <w:r>
+                  <w:t xml:space="preserve"> App</w:t>
                 </w:r>
               </w:p>
             </w:txbxContent>
@@ -4890,7 +6611,6 @@
     <w:next w:val="Normal"/>
     <w:link w:val="Heading4Char"/>
     <w:uiPriority w:val="9"/>
-    <w:semiHidden/>
     <w:unhideWhenUsed/>
     <w:qFormat/>
     <w:rsid w:val="001B18B4"/>
@@ -5088,7 +6808,6 @@
     <w:basedOn w:val="DefaultParagraphFont"/>
     <w:link w:val="Heading4"/>
     <w:uiPriority w:val="9"/>
-    <w:semiHidden/>
     <w:rsid w:val="001B18B4"/>
     <w:rPr>
       <w:caps/>

</xml_diff>

<commit_message>
Updated the populate program
</commit_message>
<xml_diff>
--- a/doc/ClevrBooks.docx
+++ b/doc/ClevrBooks.docx
@@ -6,7 +6,7 @@
       <w:pPr>
         <w:pStyle w:val="Heading1"/>
       </w:pPr>
-      <w:bookmarkStart w:id="0" w:name="_Toc86138501"/>
+      <w:bookmarkStart w:id="0" w:name="_Toc86162093"/>
       <w:r>
         <w:t>Design Document</w:t>
       </w:r>
@@ -180,7 +180,7 @@
           <w:r>
             <w:fldChar w:fldCharType="separate"/>
           </w:r>
-          <w:hyperlink w:anchor="_Toc86138501" w:history="1">
+          <w:hyperlink w:anchor="_Toc86162093" w:history="1">
             <w:r>
               <w:rPr>
                 <w:rStyle w:val="Hyperlink"/>
@@ -207,7 +207,7 @@
                 <w:noProof/>
                 <w:webHidden/>
               </w:rPr>
-              <w:instrText xml:space="preserve"> PAGEREF _Toc86138501 \h </w:instrText>
+              <w:instrText xml:space="preserve"> PAGEREF _Toc86162093 \h </w:instrText>
             </w:r>
             <w:r>
               <w:rPr>
@@ -251,7 +251,7 @@
               <w:lang w:eastAsia="en-CA"/>
             </w:rPr>
           </w:pPr>
-          <w:hyperlink w:anchor="_Toc86138502" w:history="1">
+          <w:hyperlink w:anchor="_Toc86162094" w:history="1">
             <w:r>
               <w:rPr>
                 <w:rStyle w:val="Hyperlink"/>
@@ -278,7 +278,7 @@
                 <w:noProof/>
                 <w:webHidden/>
               </w:rPr>
-              <w:instrText xml:space="preserve"> PAGEREF _Toc86138502 \h </w:instrText>
+              <w:instrText xml:space="preserve"> PAGEREF _Toc86162094 \h </w:instrText>
             </w:r>
             <w:r>
               <w:rPr>
@@ -322,7 +322,7 @@
               <w:lang w:eastAsia="en-CA"/>
             </w:rPr>
           </w:pPr>
-          <w:hyperlink w:anchor="_Toc86138503" w:history="1">
+          <w:hyperlink w:anchor="_Toc86162095" w:history="1">
             <w:r>
               <w:rPr>
                 <w:rStyle w:val="Hyperlink"/>
@@ -349,7 +349,7 @@
                 <w:noProof/>
                 <w:webHidden/>
               </w:rPr>
-              <w:instrText xml:space="preserve"> PAGEREF _Toc86138503 \h </w:instrText>
+              <w:instrText xml:space="preserve"> PAGEREF _Toc86162095 \h </w:instrText>
             </w:r>
             <w:r>
               <w:rPr>
@@ -393,7 +393,7 @@
               <w:lang w:eastAsia="en-CA"/>
             </w:rPr>
           </w:pPr>
-          <w:hyperlink w:anchor="_Toc86138504" w:history="1">
+          <w:hyperlink w:anchor="_Toc86162096" w:history="1">
             <w:r>
               <w:rPr>
                 <w:rStyle w:val="Hyperlink"/>
@@ -420,7 +420,7 @@
                 <w:noProof/>
                 <w:webHidden/>
               </w:rPr>
-              <w:instrText xml:space="preserve"> PAGEREF _Toc86138504 \h </w:instrText>
+              <w:instrText xml:space="preserve"> PAGEREF _Toc86162096 \h </w:instrText>
             </w:r>
             <w:r>
               <w:rPr>
@@ -464,7 +464,7 @@
               <w:lang w:eastAsia="en-CA"/>
             </w:rPr>
           </w:pPr>
-          <w:hyperlink w:anchor="_Toc86138505" w:history="1">
+          <w:hyperlink w:anchor="_Toc86162097" w:history="1">
             <w:r>
               <w:rPr>
                 <w:rStyle w:val="Hyperlink"/>
@@ -491,7 +491,7 @@
                 <w:noProof/>
                 <w:webHidden/>
               </w:rPr>
-              <w:instrText xml:space="preserve"> PAGEREF _Toc86138505 \h </w:instrText>
+              <w:instrText xml:space="preserve"> PAGEREF _Toc86162097 \h </w:instrText>
             </w:r>
             <w:r>
               <w:rPr>
@@ -535,7 +535,7 @@
               <w:lang w:eastAsia="en-CA"/>
             </w:rPr>
           </w:pPr>
-          <w:hyperlink w:anchor="_Toc86138506" w:history="1">
+          <w:hyperlink w:anchor="_Toc86162098" w:history="1">
             <w:r>
               <w:rPr>
                 <w:rStyle w:val="Hyperlink"/>
@@ -562,7 +562,7 @@
                 <w:noProof/>
                 <w:webHidden/>
               </w:rPr>
-              <w:instrText xml:space="preserve"> PAGEREF _Toc86138506 \h </w:instrText>
+              <w:instrText xml:space="preserve"> PAGEREF _Toc86162098 \h </w:instrText>
             </w:r>
             <w:r>
               <w:rPr>
@@ -606,7 +606,7 @@
               <w:lang w:eastAsia="en-CA"/>
             </w:rPr>
           </w:pPr>
-          <w:hyperlink w:anchor="_Toc86138507" w:history="1">
+          <w:hyperlink w:anchor="_Toc86162099" w:history="1">
             <w:r>
               <w:rPr>
                 <w:rStyle w:val="Hyperlink"/>
@@ -633,7 +633,7 @@
                 <w:noProof/>
                 <w:webHidden/>
               </w:rPr>
-              <w:instrText xml:space="preserve"> PAGEREF _Toc86138507 \h </w:instrText>
+              <w:instrText xml:space="preserve"> PAGEREF _Toc86162099 \h </w:instrText>
             </w:r>
             <w:r>
               <w:rPr>
@@ -677,7 +677,7 @@
               <w:lang w:eastAsia="en-CA"/>
             </w:rPr>
           </w:pPr>
-          <w:hyperlink w:anchor="_Toc86138508" w:history="1">
+          <w:hyperlink w:anchor="_Toc86162100" w:history="1">
             <w:r>
               <w:rPr>
                 <w:rStyle w:val="Hyperlink"/>
@@ -704,7 +704,7 @@
                 <w:noProof/>
                 <w:webHidden/>
               </w:rPr>
-              <w:instrText xml:space="preserve"> PAGEREF _Toc86138508 \h </w:instrText>
+              <w:instrText xml:space="preserve"> PAGEREF _Toc86162100 \h </w:instrText>
             </w:r>
             <w:r>
               <w:rPr>
@@ -748,7 +748,7 @@
               <w:lang w:eastAsia="en-CA"/>
             </w:rPr>
           </w:pPr>
-          <w:hyperlink w:anchor="_Toc86138509" w:history="1">
+          <w:hyperlink w:anchor="_Toc86162101" w:history="1">
             <w:r>
               <w:rPr>
                 <w:rStyle w:val="Hyperlink"/>
@@ -775,7 +775,7 @@
                 <w:noProof/>
                 <w:webHidden/>
               </w:rPr>
-              <w:instrText xml:space="preserve"> PAGEREF _Toc86138509 \h </w:instrText>
+              <w:instrText xml:space="preserve"> PAGEREF _Toc86162101 \h </w:instrText>
             </w:r>
             <w:r>
               <w:rPr>
@@ -819,7 +819,7 @@
               <w:lang w:eastAsia="en-CA"/>
             </w:rPr>
           </w:pPr>
-          <w:hyperlink w:anchor="_Toc86138510" w:history="1">
+          <w:hyperlink w:anchor="_Toc86162102" w:history="1">
             <w:r>
               <w:rPr>
                 <w:rStyle w:val="Hyperlink"/>
@@ -846,7 +846,7 @@
                 <w:noProof/>
                 <w:webHidden/>
               </w:rPr>
-              <w:instrText xml:space="preserve"> PAGEREF _Toc86138510 \h </w:instrText>
+              <w:instrText xml:space="preserve"> PAGEREF _Toc86162102 \h </w:instrText>
             </w:r>
             <w:r>
               <w:rPr>
@@ -890,7 +890,7 @@
               <w:lang w:eastAsia="en-CA"/>
             </w:rPr>
           </w:pPr>
-          <w:hyperlink w:anchor="_Toc86138511" w:history="1">
+          <w:hyperlink w:anchor="_Toc86162103" w:history="1">
             <w:r>
               <w:rPr>
                 <w:rStyle w:val="Hyperlink"/>
@@ -917,7 +917,7 @@
                 <w:noProof/>
                 <w:webHidden/>
               </w:rPr>
-              <w:instrText xml:space="preserve"> PAGEREF _Toc86138511 \h </w:instrText>
+              <w:instrText xml:space="preserve"> PAGEREF _Toc86162103 \h </w:instrText>
             </w:r>
             <w:r>
               <w:rPr>
@@ -961,27 +961,13 @@
               <w:lang w:eastAsia="en-CA"/>
             </w:rPr>
           </w:pPr>
-          <w:hyperlink w:anchor="_Toc86138512" w:history="1">
+          <w:hyperlink w:anchor="_Toc86162104" w:history="1">
             <w:r>
               <w:rPr>
                 <w:rStyle w:val="Hyperlink"/>
                 <w:noProof/>
               </w:rPr>
-              <w:t xml:space="preserve">Database </w:t>
-            </w:r>
-            <w:r>
-              <w:rPr>
-                <w:rStyle w:val="Hyperlink"/>
-                <w:noProof/>
-              </w:rPr>
-              <w:t>S</w:t>
-            </w:r>
-            <w:r>
-              <w:rPr>
-                <w:rStyle w:val="Hyperlink"/>
-                <w:noProof/>
-              </w:rPr>
-              <w:t>chema</w:t>
+              <w:t>Database Schema</w:t>
             </w:r>
             <w:r>
               <w:rPr>
@@ -1002,7 +988,7 @@
                 <w:noProof/>
                 <w:webHidden/>
               </w:rPr>
-              <w:instrText xml:space="preserve"> PAGEREF _Toc86138512 \h </w:instrText>
+              <w:instrText xml:space="preserve"> PAGEREF _Toc86162104 \h </w:instrText>
             </w:r>
             <w:r>
               <w:rPr>
@@ -1046,7 +1032,7 @@
               <w:lang w:eastAsia="en-CA"/>
             </w:rPr>
           </w:pPr>
-          <w:hyperlink w:anchor="_Toc86138513" w:history="1">
+          <w:hyperlink w:anchor="_Toc86162105" w:history="1">
             <w:r>
               <w:rPr>
                 <w:rStyle w:val="Hyperlink"/>
@@ -1073,7 +1059,7 @@
                 <w:noProof/>
                 <w:webHidden/>
               </w:rPr>
-              <w:instrText xml:space="preserve"> PAGEREF _Toc86138513 \h </w:instrText>
+              <w:instrText xml:space="preserve"> PAGEREF _Toc86162105 \h </w:instrText>
             </w:r>
             <w:r>
               <w:rPr>
@@ -1093,7 +1079,7 @@
                 <w:noProof/>
                 <w:webHidden/>
               </w:rPr>
-              <w:t>12</w:t>
+              <w:t>13</w:t>
             </w:r>
             <w:r>
               <w:rPr>
@@ -1140,7 +1126,7 @@
       <w:pPr>
         <w:pStyle w:val="Heading1"/>
       </w:pPr>
-      <w:bookmarkStart w:id="1" w:name="_Toc86138502"/>
+      <w:bookmarkStart w:id="1" w:name="_Toc86162094"/>
       <w:r>
         <w:lastRenderedPageBreak/>
         <w:t>Overview</w:t>
@@ -1646,7 +1632,7 @@
       <w:pPr>
         <w:pStyle w:val="Heading1"/>
       </w:pPr>
-      <w:bookmarkStart w:id="2" w:name="_Toc86138503"/>
+      <w:bookmarkStart w:id="2" w:name="_Toc86162095"/>
       <w:r>
         <w:lastRenderedPageBreak/>
         <w:t>Development</w:t>
@@ -1726,7 +1712,7 @@
       <w:pPr>
         <w:pStyle w:val="Heading2"/>
       </w:pPr>
-      <w:bookmarkStart w:id="3" w:name="_Toc86138504"/>
+      <w:bookmarkStart w:id="3" w:name="_Toc86162096"/>
       <w:r>
         <w:t>Project Configuration</w:t>
       </w:r>
@@ -1754,7 +1740,7 @@
       <w:pPr>
         <w:pStyle w:val="Heading2"/>
       </w:pPr>
-      <w:bookmarkStart w:id="4" w:name="_Toc86138505"/>
+      <w:bookmarkStart w:id="4" w:name="_Toc86162097"/>
       <w:r>
         <w:t>NODE.js</w:t>
       </w:r>
@@ -1784,7 +1770,7 @@
       <w:pPr>
         <w:pStyle w:val="Heading3"/>
       </w:pPr>
-      <w:bookmarkStart w:id="5" w:name="_Toc86138506"/>
+      <w:bookmarkStart w:id="5" w:name="_Toc86162098"/>
       <w:r>
         <w:t>nodemon setup</w:t>
       </w:r>
@@ -2675,7 +2661,7 @@
       <w:pPr>
         <w:pStyle w:val="Heading3"/>
       </w:pPr>
-      <w:bookmarkStart w:id="6" w:name="_Toc86138507"/>
+      <w:bookmarkStart w:id="6" w:name="_Toc86162099"/>
       <w:r>
         <w:t>eslint</w:t>
       </w:r>
@@ -3691,7 +3677,7 @@
       <w:pPr>
         <w:pStyle w:val="Heading3"/>
       </w:pPr>
-      <w:bookmarkStart w:id="7" w:name="_Toc86138508"/>
+      <w:bookmarkStart w:id="7" w:name="_Toc86162100"/>
       <w:proofErr w:type="gramStart"/>
       <w:r>
         <w:t>.gitignore</w:t>
@@ -4086,7 +4072,7 @@
       <w:pPr>
         <w:pStyle w:val="Heading3"/>
       </w:pPr>
-      <w:bookmarkStart w:id="8" w:name="_Toc86138509"/>
+      <w:bookmarkStart w:id="8" w:name="_Toc86162101"/>
       <w:r>
         <w:t>Setting environment variables</w:t>
       </w:r>
@@ -4415,7 +4401,7 @@
       <w:pPr>
         <w:pStyle w:val="Heading3"/>
       </w:pPr>
-      <w:bookmarkStart w:id="9" w:name="_Toc86138510"/>
+      <w:bookmarkStart w:id="9" w:name="_Toc86162102"/>
       <w:r>
         <w:t>Setting the main app.js</w:t>
       </w:r>
@@ -4908,7 +4894,7 @@
       <w:pPr>
         <w:pStyle w:val="Heading2"/>
       </w:pPr>
-      <w:bookmarkStart w:id="10" w:name="_Toc86138511"/>
+      <w:bookmarkStart w:id="10" w:name="_Toc86162103"/>
       <w:r>
         <w:lastRenderedPageBreak/>
         <w:t>Database</w:t>
@@ -5161,7 +5147,7 @@
       <w:pPr>
         <w:pStyle w:val="Heading3"/>
       </w:pPr>
-      <w:bookmarkStart w:id="11" w:name="_Toc86138512"/>
+      <w:bookmarkStart w:id="11" w:name="_Toc86162104"/>
       <w:r>
         <w:t>Database Schema</w:t>
       </w:r>
@@ -5449,17 +5435,78 @@
     <w:p/>
     <w:p/>
     <w:p/>
+    <w:p/>
+    <w:p/>
+    <w:p/>
+    <w:p/>
     <w:p>
       <w:pPr>
         <w:pStyle w:val="Heading3"/>
       </w:pPr>
-      <w:bookmarkStart w:id="12" w:name="_Toc86138513"/>
-      <w:r>
+      <w:bookmarkStart w:id="12" w:name="_Toc86162105"/>
+      <w:r>
+        <w:lastRenderedPageBreak/>
         <w:t>Create table migrations</w:t>
       </w:r>
       <w:bookmarkEnd w:id="12"/>
     </w:p>
     <w:p/>
+    <w:p>
+      <w:r>
+        <w:t>Once all tables are set properly, we can create the database with the following command:</w:t>
+      </w:r>
+    </w:p>
+    <w:p>
+      <w:r>
+        <w:rPr>
+          <w:noProof/>
+        </w:rPr>
+        <w:pict w14:anchorId="13670C51">
+          <v:shape id="_x0000_s2076" type="#_x0000_t202" style="position:absolute;margin-left:.75pt;margin-top:16.2pt;width:466.5pt;height:49.25pt;z-index:251691008;visibility:visible;mso-wrap-distance-left:9pt;mso-wrap-distance-top:0;mso-wrap-distance-right:9pt;mso-wrap-distance-bottom:0;mso-position-horizontal-relative:margin;mso-position-vertical-relative:text;mso-width-relative:margin;mso-height-relative:margin;v-text-anchor:top" o:gfxdata="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" fillcolor="#dae1d3 [1300]" strokeweight=".5pt">
+            <v:textbox>
+              <w:txbxContent>
+                <w:p>
+                  <w:pPr>
+                    <w:rPr>
+                      <w:rFonts w:ascii="Courier New" w:hAnsi="Courier New" w:cs="Courier New"/>
+                    </w:rPr>
+                  </w:pPr>
+                  <w:r>
+                    <w:rPr>
+                      <w:rFonts w:ascii="Courier New" w:hAnsi="Courier New" w:cs="Courier New"/>
+                    </w:rPr>
+                    <w:t>&gt;</w:t>
+                  </w:r>
+                  <w:proofErr w:type="spellStart"/>
+                  <w:r>
+                    <w:rPr>
+                      <w:rFonts w:ascii="Courier New" w:hAnsi="Courier New" w:cs="Courier New"/>
+                    </w:rPr>
+                    <w:t>sequelize</w:t>
+                  </w:r>
+                  <w:proofErr w:type="spellEnd"/>
+                  <w:r>
+                    <w:rPr>
+                      <w:rFonts w:ascii="Courier New" w:hAnsi="Courier New" w:cs="Courier New"/>
+                    </w:rPr>
+                    <w:t xml:space="preserve"> </w:t>
+                  </w:r>
+                </w:p>
+                <w:p>
+                  <w:pPr>
+                    <w:rPr>
+                      <w:rFonts w:ascii="Courier New" w:hAnsi="Courier New" w:cs="Courier New"/>
+                    </w:rPr>
+                  </w:pPr>
+                </w:p>
+                <w:p/>
+              </w:txbxContent>
+            </v:textbox>
+            <w10:wrap anchorx="margin"/>
+          </v:shape>
+        </w:pict>
+      </w:r>
+    </w:p>
     <w:p/>
     <w:p/>
     <w:p/>

</xml_diff>

<commit_message>
Some update to database migration.
</commit_message>
<xml_diff>
--- a/doc/ClevrBooks.docx
+++ b/doc/ClevrBooks.docx
@@ -1038,21 +1038,7 @@
                 <w:rStyle w:val="Hyperlink"/>
                 <w:noProof/>
               </w:rPr>
-              <w:t>Create table</w:t>
-            </w:r>
-            <w:r>
-              <w:rPr>
-                <w:rStyle w:val="Hyperlink"/>
-                <w:noProof/>
-              </w:rPr>
-              <w:t xml:space="preserve"> </w:t>
-            </w:r>
-            <w:r>
-              <w:rPr>
-                <w:rStyle w:val="Hyperlink"/>
-                <w:noProof/>
-              </w:rPr>
-              <w:t>migrations</w:t>
+              <w:t>Create table migrations</w:t>
             </w:r>
             <w:r>
               <w:rPr>
@@ -1123,21 +1109,7 @@
                 <w:rStyle w:val="Hyperlink"/>
                 <w:noProof/>
               </w:rPr>
-              <w:t>ClevrBooks Fro</w:t>
-            </w:r>
-            <w:r>
-              <w:rPr>
-                <w:rStyle w:val="Hyperlink"/>
-                <w:noProof/>
-              </w:rPr>
-              <w:t>n</w:t>
-            </w:r>
-            <w:r>
-              <w:rPr>
-                <w:rStyle w:val="Hyperlink"/>
-                <w:noProof/>
-              </w:rPr>
-              <w:t>tend</w:t>
+              <w:t>ClevrBooks Frontend</w:t>
             </w:r>
             <w:r>
               <w:rPr>
@@ -5590,6 +5562,16 @@
                     </w:rPr>
                     <w:t xml:space="preserve"> </w:t>
                   </w:r>
+                  <w:proofErr w:type="spellStart"/>
+                  <w:proofErr w:type="gramStart"/>
+                  <w:r>
+                    <w:rPr>
+                      <w:rFonts w:ascii="Courier New" w:hAnsi="Courier New" w:cs="Courier New"/>
+                    </w:rPr>
+                    <w:t>db:migrate</w:t>
+                  </w:r>
+                  <w:proofErr w:type="spellEnd"/>
+                  <w:proofErr w:type="gramEnd"/>
                 </w:p>
                 <w:p>
                   <w:pPr>
@@ -5608,28 +5590,139 @@
     </w:p>
     <w:p/>
     <w:p/>
-    <w:p>
-      <w:r>
-        <w:br w:type="page"/>
-      </w:r>
-    </w:p>
+    <w:p/>
+    <w:p/>
+    <w:p>
+      <w:pPr>
+        <w:pStyle w:val="Heading3"/>
+      </w:pPr>
+      <w:r>
+        <w:t>Populate Database</w:t>
+      </w:r>
+    </w:p>
+    <w:p/>
+    <w:p>
+      <w:r>
+        <w:t>To remove all database content, including all tables, run:</w:t>
+      </w:r>
+    </w:p>
+    <w:p>
+      <w:r>
+        <w:t>&gt;</w:t>
+      </w:r>
+      <w:proofErr w:type="spellStart"/>
+      <w:r>
+        <w:t>sequelize</w:t>
+      </w:r>
+      <w:proofErr w:type="spellEnd"/>
+      <w:r>
+        <w:t xml:space="preserve"> </w:t>
+      </w:r>
+      <w:proofErr w:type="spellStart"/>
+      <w:proofErr w:type="gramStart"/>
+      <w:r>
+        <w:t>db:migrate</w:t>
+      </w:r>
+      <w:proofErr w:type="gramEnd"/>
+      <w:r>
+        <w:t>:undo:all</w:t>
+      </w:r>
+      <w:proofErr w:type="spellEnd"/>
+    </w:p>
+    <w:p/>
+    <w:p>
+      <w:r>
+        <w:t>To migrate (create tables) run:</w:t>
+      </w:r>
+    </w:p>
+    <w:p>
+      <w:r>
+        <w:t>&gt;</w:t>
+      </w:r>
+      <w:proofErr w:type="spellStart"/>
+      <w:r>
+        <w:t>sequelize</w:t>
+      </w:r>
+      <w:proofErr w:type="spellEnd"/>
+      <w:r>
+        <w:t xml:space="preserve"> </w:t>
+      </w:r>
+      <w:proofErr w:type="spellStart"/>
+      <w:proofErr w:type="gramStart"/>
+      <w:r>
+        <w:t>db:migrate</w:t>
+      </w:r>
+      <w:proofErr w:type="spellEnd"/>
+      <w:proofErr w:type="gramEnd"/>
+    </w:p>
+    <w:p/>
+    <w:p>
+      <w:r>
+        <w:t>To seed the user table, run:</w:t>
+      </w:r>
+    </w:p>
+    <w:p>
+      <w:r>
+        <w:t>&gt;</w:t>
+      </w:r>
+      <w:proofErr w:type="spellStart"/>
+      <w:r>
+        <w:t>sequelize</w:t>
+      </w:r>
+      <w:proofErr w:type="spellEnd"/>
+      <w:r>
+        <w:t xml:space="preserve"> </w:t>
+      </w:r>
+      <w:proofErr w:type="spellStart"/>
+      <w:proofErr w:type="gramStart"/>
+      <w:r>
+        <w:t>db:seed</w:t>
+      </w:r>
+      <w:proofErr w:type="gramEnd"/>
+      <w:r>
+        <w:t>:all</w:t>
+      </w:r>
+      <w:proofErr w:type="spellEnd"/>
+    </w:p>
+    <w:p/>
+    <w:p>
+      <w:r>
+        <w:t>To populate the Accounts, Categories and Subcategories tables, run:</w:t>
+      </w:r>
+    </w:p>
+    <w:p>
+      <w:r>
+        <w:t>&gt;</w:t>
+      </w:r>
+      <w:proofErr w:type="spellStart"/>
+      <w:r>
+        <w:t>npm</w:t>
+      </w:r>
+      <w:proofErr w:type="spellEnd"/>
+      <w:r>
+        <w:t xml:space="preserve"> run populate</w:t>
+      </w:r>
+    </w:p>
+    <w:p/>
+    <w:p/>
+    <w:p/>
     <w:p>
       <w:pPr>
         <w:pStyle w:val="Heading2"/>
       </w:pPr>
       <w:bookmarkStart w:id="13" w:name="_Toc97126842"/>
       <w:r>
+        <w:t>ClevrBooks Frontend</w:t>
+      </w:r>
+      <w:bookmarkEnd w:id="13"/>
+    </w:p>
+    <w:p/>
+    <w:p>
+      <w:pPr>
+        <w:pStyle w:val="Heading3"/>
+      </w:pPr>
+      <w:r>
         <w:lastRenderedPageBreak/>
-        <w:t>ClevrBooks Frontend</w:t>
-      </w:r>
-      <w:bookmarkEnd w:id="13"/>
-    </w:p>
-    <w:p/>
-    <w:p>
-      <w:pPr>
-        <w:pStyle w:val="Heading3"/>
-      </w:pPr>
-      <w:r>
         <w:t>Creating the project with vue/cli</w:t>
       </w:r>
     </w:p>

</xml_diff>

<commit_message>
Reorganized display with sidebar
</commit_message>
<xml_diff>
--- a/doc/ClevrBooks.docx
+++ b/doc/ClevrBooks.docx
@@ -5607,24 +5607,44 @@
       </w:r>
     </w:p>
     <w:p>
-      <w:r>
+      <w:pPr>
+        <w:rPr>
+          <w:rFonts w:ascii="Courier New" w:hAnsi="Courier New" w:cs="Courier New"/>
+        </w:rPr>
+      </w:pPr>
+      <w:r>
+        <w:rPr>
+          <w:rFonts w:ascii="Courier New" w:hAnsi="Courier New" w:cs="Courier New"/>
+        </w:rPr>
         <w:t>&gt;</w:t>
       </w:r>
       <w:proofErr w:type="spellStart"/>
       <w:r>
+        <w:rPr>
+          <w:rFonts w:ascii="Courier New" w:hAnsi="Courier New" w:cs="Courier New"/>
+        </w:rPr>
         <w:t>sequelize</w:t>
       </w:r>
       <w:proofErr w:type="spellEnd"/>
       <w:r>
+        <w:rPr>
+          <w:rFonts w:ascii="Courier New" w:hAnsi="Courier New" w:cs="Courier New"/>
+        </w:rPr>
         <w:t xml:space="preserve"> </w:t>
       </w:r>
       <w:proofErr w:type="spellStart"/>
       <w:proofErr w:type="gramStart"/>
       <w:r>
+        <w:rPr>
+          <w:rFonts w:ascii="Courier New" w:hAnsi="Courier New" w:cs="Courier New"/>
+        </w:rPr>
         <w:t>db:migrate</w:t>
       </w:r>
       <w:proofErr w:type="gramEnd"/>
       <w:r>
+        <w:rPr>
+          <w:rFonts w:ascii="Courier New" w:hAnsi="Courier New" w:cs="Courier New"/>
+        </w:rPr>
         <w:t>:undo:all</w:t>
       </w:r>
       <w:proofErr w:type="spellEnd"/>
@@ -5636,20 +5656,37 @@
       </w:r>
     </w:p>
     <w:p>
-      <w:r>
+      <w:pPr>
+        <w:rPr>
+          <w:rFonts w:ascii="Courier New" w:hAnsi="Courier New" w:cs="Courier New"/>
+        </w:rPr>
+      </w:pPr>
+      <w:r>
+        <w:rPr>
+          <w:rFonts w:ascii="Courier New" w:hAnsi="Courier New" w:cs="Courier New"/>
+        </w:rPr>
         <w:t>&gt;</w:t>
       </w:r>
       <w:proofErr w:type="spellStart"/>
       <w:r>
+        <w:rPr>
+          <w:rFonts w:ascii="Courier New" w:hAnsi="Courier New" w:cs="Courier New"/>
+        </w:rPr>
         <w:t>sequelize</w:t>
       </w:r>
       <w:proofErr w:type="spellEnd"/>
       <w:r>
+        <w:rPr>
+          <w:rFonts w:ascii="Courier New" w:hAnsi="Courier New" w:cs="Courier New"/>
+        </w:rPr>
         <w:t xml:space="preserve"> </w:t>
       </w:r>
       <w:proofErr w:type="spellStart"/>
       <w:proofErr w:type="gramStart"/>
       <w:r>
+        <w:rPr>
+          <w:rFonts w:ascii="Courier New" w:hAnsi="Courier New" w:cs="Courier New"/>
+        </w:rPr>
         <w:t>db:migrate</w:t>
       </w:r>
       <w:proofErr w:type="spellEnd"/>
@@ -5662,24 +5699,44 @@
       </w:r>
     </w:p>
     <w:p>
-      <w:r>
+      <w:pPr>
+        <w:rPr>
+          <w:rFonts w:ascii="Courier New" w:hAnsi="Courier New" w:cs="Courier New"/>
+        </w:rPr>
+      </w:pPr>
+      <w:r>
+        <w:rPr>
+          <w:rFonts w:ascii="Courier New" w:hAnsi="Courier New" w:cs="Courier New"/>
+        </w:rPr>
         <w:t>&gt;</w:t>
       </w:r>
       <w:proofErr w:type="spellStart"/>
       <w:r>
+        <w:rPr>
+          <w:rFonts w:ascii="Courier New" w:hAnsi="Courier New" w:cs="Courier New"/>
+        </w:rPr>
         <w:t>sequelize</w:t>
       </w:r>
       <w:proofErr w:type="spellEnd"/>
       <w:r>
+        <w:rPr>
+          <w:rFonts w:ascii="Courier New" w:hAnsi="Courier New" w:cs="Courier New"/>
+        </w:rPr>
         <w:t xml:space="preserve"> </w:t>
       </w:r>
       <w:proofErr w:type="spellStart"/>
       <w:proofErr w:type="gramStart"/>
       <w:r>
+        <w:rPr>
+          <w:rFonts w:ascii="Courier New" w:hAnsi="Courier New" w:cs="Courier New"/>
+        </w:rPr>
         <w:t>db:seed</w:t>
       </w:r>
       <w:proofErr w:type="gramEnd"/>
       <w:r>
+        <w:rPr>
+          <w:rFonts w:ascii="Courier New" w:hAnsi="Courier New" w:cs="Courier New"/>
+        </w:rPr>
         <w:t>:all</w:t>
       </w:r>
       <w:proofErr w:type="spellEnd"/>
@@ -5691,15 +5748,29 @@
       </w:r>
     </w:p>
     <w:p>
-      <w:r>
+      <w:pPr>
+        <w:rPr>
+          <w:rFonts w:ascii="Courier New" w:hAnsi="Courier New" w:cs="Courier New"/>
+        </w:rPr>
+      </w:pPr>
+      <w:r>
+        <w:rPr>
+          <w:rFonts w:ascii="Courier New" w:hAnsi="Courier New" w:cs="Courier New"/>
+        </w:rPr>
         <w:t>&gt;</w:t>
       </w:r>
       <w:proofErr w:type="spellStart"/>
       <w:r>
+        <w:rPr>
+          <w:rFonts w:ascii="Courier New" w:hAnsi="Courier New" w:cs="Courier New"/>
+        </w:rPr>
         <w:t>npm</w:t>
       </w:r>
       <w:proofErr w:type="spellEnd"/>
       <w:r>
+        <w:rPr>
+          <w:rFonts w:ascii="Courier New" w:hAnsi="Courier New" w:cs="Courier New"/>
+        </w:rPr>
         <w:t xml:space="preserve"> run populate</w:t>
       </w:r>
     </w:p>
@@ -5722,7 +5793,6 @@
         <w:pStyle w:val="Heading3"/>
       </w:pPr>
       <w:r>
-        <w:lastRenderedPageBreak/>
         <w:t>Creating the project with vue/cli</w:t>
       </w:r>
     </w:p>

</xml_diff>

<commit_message>
Added reminder model and some bug fix
</commit_message>
<xml_diff>
--- a/doc/ClevrBooks.docx
+++ b/doc/ClevrBooks.docx
@@ -5503,41 +5503,27 @@
     </w:p>
     <w:p/>
     <w:p/>
-    <w:p/>
-    <w:p/>
-    <w:p/>
-    <w:p/>
-    <w:p/>
-    <w:p/>
-    <w:p/>
-    <w:p>
-      <w:pPr>
-        <w:pStyle w:val="Heading3"/>
-      </w:pPr>
-      <w:bookmarkStart w:id="12" w:name="_Toc97126841"/>
-      <w:r>
-        <w:lastRenderedPageBreak/>
-        <w:t>Create table migrations</w:t>
-      </w:r>
-      <w:bookmarkEnd w:id="12"/>
-    </w:p>
-    <w:p/>
-    <w:p>
-      <w:r>
-        <w:t>Once all tables are set properly, we can create the database with the following command:</w:t>
-      </w:r>
-    </w:p>
+    <w:p>
+      <w:pPr>
+        <w:pStyle w:val="Heading4"/>
+      </w:pPr>
+      <w:r>
+        <w:t>Reminder model</w:t>
+      </w:r>
+    </w:p>
+    <w:p/>
     <w:p>
       <w:r>
         <w:rPr>
           <w:noProof/>
         </w:rPr>
         <w:pict w14:anchorId="13670C51">
-          <v:shape id="_x0000_s2076" type="#_x0000_t202" style="position:absolute;margin-left:.75pt;margin-top:16.2pt;width:466.5pt;height:49.25pt;z-index:251691008;visibility:visible;mso-wrap-distance-left:9pt;mso-wrap-distance-top:0;mso-wrap-distance-right:9pt;mso-wrap-distance-bottom:0;mso-position-horizontal-relative:margin;mso-position-vertical-relative:text;mso-width-relative:margin;mso-height-relative:margin;v-text-anchor:top" o:gfxdata="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" fillcolor="#dae1d3 [1300]" strokeweight=".5pt">
+          <v:shape id="_x0000_s2078" type="#_x0000_t202" style="position:absolute;margin-left:.75pt;margin-top:5.3pt;width:466.5pt;height:68.75pt;z-index:251692032;visibility:visible;mso-wrap-distance-left:9pt;mso-wrap-distance-top:0;mso-wrap-distance-right:9pt;mso-wrap-distance-bottom:0;mso-position-horizontal-relative:margin;mso-position-vertical-relative:text;mso-width-relative:margin;mso-height-relative:margin;v-text-anchor:top" o:gfxdata="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" fillcolor="#dae1d3 [1300]" strokeweight=".5pt">
             <v:textbox>
               <w:txbxContent>
                 <w:p>
                   <w:pPr>
+                    <w:spacing w:before="0" w:after="0"/>
                     <w:rPr>
                       <w:rFonts w:ascii="Courier New" w:hAnsi="Courier New" w:cs="Courier New"/>
                     </w:rPr>
@@ -5568,7 +5554,127 @@
                     <w:rPr>
                       <w:rFonts w:ascii="Courier New" w:hAnsi="Courier New" w:cs="Courier New"/>
                     </w:rPr>
-                    <w:t>db:migrate</w:t>
+                    <w:t>model:generate</w:t>
+                  </w:r>
+                  <w:proofErr w:type="spellEnd"/>
+                  <w:proofErr w:type="gramEnd"/>
+                  <w:r>
+                    <w:rPr>
+                      <w:rFonts w:ascii="Courier New" w:hAnsi="Courier New" w:cs="Courier New"/>
+                    </w:rPr>
+                    <w:t xml:space="preserve"> –-name Reminder -–attributes </w:t>
+                  </w:r>
+                  <w:proofErr w:type="spellStart"/>
+                  <w:r>
+                    <w:rPr>
+                      <w:rFonts w:ascii="Courier New" w:hAnsi="Courier New" w:cs="Courier New"/>
+                    </w:rPr>
+                    <w:t>payee:string</w:t>
+                  </w:r>
+                  <w:proofErr w:type="spellEnd"/>
+                  <w:r>
+                    <w:rPr>
+                      <w:rFonts w:ascii="Courier New" w:hAnsi="Courier New" w:cs="Courier New"/>
+                    </w:rPr>
+                    <w:t xml:space="preserve">, </w:t>
+                  </w:r>
+                  <w:r>
+                    <w:rPr>
+                      <w:rFonts w:ascii="Courier New" w:hAnsi="Courier New" w:cs="Courier New"/>
+                    </w:rPr>
+                    <w:t>amount:float,</w:t>
+                  </w:r>
+                  <w:r>
+                    <w:rPr>
+                      <w:rFonts w:ascii="Courier New" w:hAnsi="Courier New" w:cs="Courier New"/>
+                    </w:rPr>
+                    <w:t>from_account:</w:t>
+                  </w:r>
+                  <w:r>
+                    <w:rPr>
+                      <w:rFonts w:ascii="Courier New" w:hAnsi="Courier New" w:cs="Courier New"/>
+                    </w:rPr>
+                    <w:t>integer</w:t>
+                  </w:r>
+                  <w:r>
+                    <w:rPr>
+                      <w:rFonts w:ascii="Courier New" w:hAnsi="Courier New" w:cs="Courier New"/>
+                    </w:rPr>
+                    <w:t>,</w:t>
+                  </w:r>
+                  <w:r>
+                    <w:rPr>
+                      <w:rFonts w:ascii="Courier New" w:hAnsi="Courier New" w:cs="Courier New"/>
+                    </w:rPr>
+                    <w:t>start_date:date</w:t>
+                  </w:r>
+                  <w:r>
+                    <w:rPr>
+                      <w:rFonts w:ascii="Courier New" w:hAnsi="Courier New" w:cs="Courier New"/>
+                    </w:rPr>
+                    <w:t>only</w:t>
+                  </w:r>
+                  <w:r>
+                    <w:rPr>
+                      <w:rFonts w:ascii="Courier New" w:hAnsi="Courier New" w:cs="Courier New"/>
+                    </w:rPr>
+                    <w:t>,frequency:integer</w:t>
+                  </w:r>
+                  <w:r>
+                    <w:rPr>
+                      <w:rFonts w:ascii="Courier New" w:hAnsi="Courier New" w:cs="Courier New"/>
+                    </w:rPr>
+                    <w:t>,</w:t>
+                  </w:r>
+                </w:p>
+                <w:p>
+                  <w:pPr>
+                    <w:spacing w:before="0" w:after="0"/>
+                    <w:rPr>
+                      <w:rFonts w:ascii="Courier New" w:hAnsi="Courier New" w:cs="Courier New"/>
+                    </w:rPr>
+                  </w:pPr>
+                  <w:proofErr w:type="gramStart"/>
+                  <w:r>
+                    <w:rPr>
+                      <w:rFonts w:ascii="Courier New" w:hAnsi="Courier New" w:cs="Courier New"/>
+                    </w:rPr>
+                    <w:t>dow:integer</w:t>
+                  </w:r>
+                  <w:proofErr w:type="gramEnd"/>
+                  <w:r>
+                    <w:rPr>
+                      <w:rFonts w:ascii="Courier New" w:hAnsi="Courier New" w:cs="Courier New"/>
+                    </w:rPr>
+                    <w:t>,day1:integer,month1:integer,day2:integer,month2:integer,</w:t>
+                  </w:r>
+                </w:p>
+                <w:p>
+                  <w:pPr>
+                    <w:spacing w:before="0" w:after="0"/>
+                    <w:rPr>
+                      <w:rFonts w:ascii="Courier New" w:hAnsi="Courier New" w:cs="Courier New"/>
+                    </w:rPr>
+                  </w:pPr>
+                  <w:proofErr w:type="spellStart"/>
+                  <w:r>
+                    <w:rPr>
+                      <w:rFonts w:ascii="Courier New" w:hAnsi="Courier New" w:cs="Courier New"/>
+                    </w:rPr>
+                    <w:t>due_</w:t>
+                  </w:r>
+                  <w:proofErr w:type="gramStart"/>
+                  <w:r>
+                    <w:rPr>
+                      <w:rFonts w:ascii="Courier New" w:hAnsi="Courier New" w:cs="Courier New"/>
+                    </w:rPr>
+                    <w:t>date:date</w:t>
+                  </w:r>
+                  <w:r>
+                    <w:rPr>
+                      <w:rFonts w:ascii="Courier New" w:hAnsi="Courier New" w:cs="Courier New"/>
+                    </w:rPr>
+                    <w:t>only</w:t>
                   </w:r>
                   <w:proofErr w:type="spellEnd"/>
                   <w:proofErr w:type="gramEnd"/>
@@ -5592,6 +5698,88 @@
     <w:p/>
     <w:p/>
     <w:p/>
+    <w:p/>
+    <w:p>
+      <w:pPr>
+        <w:pStyle w:val="Heading3"/>
+      </w:pPr>
+      <w:bookmarkStart w:id="12" w:name="_Toc97126841"/>
+      <w:r>
+        <w:t>Create table migrations</w:t>
+      </w:r>
+      <w:bookmarkEnd w:id="12"/>
+    </w:p>
+    <w:p/>
+    <w:p>
+      <w:r>
+        <w:t>Once all tables are set properly, we can create the database with the following command:</w:t>
+      </w:r>
+    </w:p>
+    <w:p>
+      <w:r>
+        <w:rPr>
+          <w:noProof/>
+        </w:rPr>
+        <w:pict w14:anchorId="13670C51">
+          <v:shape id="_x0000_s2076" type="#_x0000_t202" style="position:absolute;margin-left:.75pt;margin-top:16.2pt;width:466.5pt;height:49.25pt;z-index:251691008;visibility:visible;mso-wrap-distance-left:9pt;mso-wrap-distance-top:0;mso-wrap-distance-right:9pt;mso-wrap-distance-bottom:0;mso-position-horizontal-relative:margin;mso-position-vertical-relative:text;mso-width-relative:margin;mso-height-relative:margin;v-text-anchor:top" o:gfxdata="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" fillcolor="#dae1d3 [1300]" strokeweight=".5pt">
+            <v:textbox>
+              <w:txbxContent>
+                <w:p>
+                  <w:pPr>
+                    <w:rPr>
+                      <w:rFonts w:ascii="Courier New" w:hAnsi="Courier New" w:cs="Courier New"/>
+                    </w:rPr>
+                  </w:pPr>
+                  <w:r>
+                    <w:rPr>
+                      <w:rFonts w:ascii="Courier New" w:hAnsi="Courier New" w:cs="Courier New"/>
+                    </w:rPr>
+                    <w:t>&gt;</w:t>
+                  </w:r>
+                  <w:proofErr w:type="spellStart"/>
+                  <w:r>
+                    <w:rPr>
+                      <w:rFonts w:ascii="Courier New" w:hAnsi="Courier New" w:cs="Courier New"/>
+                    </w:rPr>
+                    <w:t>sequelize</w:t>
+                  </w:r>
+                  <w:proofErr w:type="spellEnd"/>
+                  <w:r>
+                    <w:rPr>
+                      <w:rFonts w:ascii="Courier New" w:hAnsi="Courier New" w:cs="Courier New"/>
+                    </w:rPr>
+                    <w:t xml:space="preserve"> </w:t>
+                  </w:r>
+                  <w:proofErr w:type="spellStart"/>
+                  <w:proofErr w:type="gramStart"/>
+                  <w:r>
+                    <w:rPr>
+                      <w:rFonts w:ascii="Courier New" w:hAnsi="Courier New" w:cs="Courier New"/>
+                    </w:rPr>
+                    <w:t>db:migrate</w:t>
+                  </w:r>
+                  <w:proofErr w:type="spellEnd"/>
+                  <w:proofErr w:type="gramEnd"/>
+                </w:p>
+                <w:p>
+                  <w:pPr>
+                    <w:rPr>
+                      <w:rFonts w:ascii="Courier New" w:hAnsi="Courier New" w:cs="Courier New"/>
+                    </w:rPr>
+                  </w:pPr>
+                </w:p>
+                <w:p/>
+              </w:txbxContent>
+            </v:textbox>
+            <w10:wrap anchorx="margin"/>
+          </v:shape>
+        </w:pict>
+      </w:r>
+    </w:p>
+    <w:p/>
+    <w:p/>
+    <w:p/>
+    <w:p/>
     <w:p>
       <w:pPr>
         <w:pStyle w:val="Heading3"/>
@@ -5793,6 +5981,7 @@
         <w:pStyle w:val="Heading3"/>
       </w:pPr>
       <w:r>
+        <w:lastRenderedPageBreak/>
         <w:t>Creating the project with vue/cli</w:t>
       </w:r>
     </w:p>
@@ -6492,16 +6681,16 @@
       </w:rPr>
     </w:lvl>
   </w:abstractNum>
-  <w:num w:numId="1">
+  <w:num w:numId="1" w16cid:durableId="2114933745">
     <w:abstractNumId w:val="1"/>
   </w:num>
-  <w:num w:numId="2">
+  <w:num w:numId="2" w16cid:durableId="1071463987">
     <w:abstractNumId w:val="0"/>
   </w:num>
-  <w:num w:numId="3">
+  <w:num w:numId="3" w16cid:durableId="524058094">
     <w:abstractNumId w:val="3"/>
   </w:num>
-  <w:num w:numId="4">
+  <w:num w:numId="4" w16cid:durableId="222568636">
     <w:abstractNumId w:val="2"/>
   </w:num>
 </w:numbering>

</xml_diff>

<commit_message>
Added NODE_ENV to environment variables section
</commit_message>
<xml_diff>
--- a/doc/ClevrBooks.docx
+++ b/doc/ClevrBooks.docx
@@ -1,6 +1,6 @@
 
 <file path=word/document.xml><?xml version="1.0" encoding="utf-8"?>
-<w:document xmlns:wpc="http://schemas.microsoft.com/office/word/2010/wordprocessingCanvas" xmlns:cx="http://schemas.microsoft.com/office/drawing/2014/chartex" xmlns:cx1="http://schemas.microsoft.com/office/drawing/2015/9/8/chartex" xmlns:cx2="http://schemas.microsoft.com/office/drawing/2015/10/21/chartex" xmlns:cx3="http://schemas.microsoft.com/office/drawing/2016/5/9/chartex" xmlns:cx4="http://schemas.microsoft.com/office/drawing/2016/5/10/chartex" xmlns:cx5="http://schemas.microsoft.com/office/drawing/2016/5/11/chartex" xmlns:cx6="http://schemas.microsoft.com/office/drawing/2016/5/12/chartex" xmlns:cx7="http://schemas.microsoft.com/office/drawing/2016/5/13/chartex" xmlns:cx8="http://schemas.microsoft.com/office/drawing/2016/5/14/chartex" xmlns:mc="http://schemas.openxmlformats.org/markup-compatibility/2006" xmlns:aink="http://schemas.microsoft.com/office/drawing/2016/ink" xmlns:am3d="http://schemas.microsoft.com/office/drawing/2017/model3d" xmlns:o="urn:schemas-microsoft-com:office:office" xmlns:r="http://schemas.openxmlformats.org/officeDocument/2006/relationships" xmlns:m="http://schemas.openxmlformats.org/officeDocument/2006/math" xmlns:v="urn:schemas-microsoft-com:vml" xmlns:wp14="http://schemas.microsoft.com/office/word/2010/wordprocessingDrawing" xmlns:wp="http://schemas.openxmlformats.org/drawingml/2006/wordprocessingDrawing" xmlns:w10="urn:schemas-microsoft-com:office:word" xmlns:w="http://schemas.openxmlformats.org/wordprocessingml/2006/main" xmlns:w14="http://schemas.microsoft.com/office/word/2010/wordml" xmlns:w15="http://schemas.microsoft.com/office/word/2012/wordml" xmlns:w16cex="http://schemas.microsoft.com/office/word/2018/wordml/cex" xmlns:w16cid="http://schemas.microsoft.com/office/word/2016/wordml/cid" xmlns:w16="http://schemas.microsoft.com/office/word/2018/wordml" xmlns:w16sdtdh="http://schemas.microsoft.com/office/word/2020/wordml/sdtdatahash" xmlns:w16se="http://schemas.microsoft.com/office/word/2015/wordml/symex" xmlns:wpg="http://schemas.microsoft.com/office/word/2010/wordprocessingGroup" xmlns:wpi="http://schemas.microsoft.com/office/word/2010/wordprocessingInk" xmlns:wne="http://schemas.microsoft.com/office/word/2006/wordml" xmlns:wps="http://schemas.microsoft.com/office/word/2010/wordprocessingShape" mc:Ignorable="w14 w15 w16se w16cid w16 w16cex w16sdtdh wp14">
+<w:document xmlns:wpc="http://schemas.microsoft.com/office/word/2010/wordprocessingCanvas" xmlns:cx="http://schemas.microsoft.com/office/drawing/2014/chartex" xmlns:cx1="http://schemas.microsoft.com/office/drawing/2015/9/8/chartex" xmlns:cx2="http://schemas.microsoft.com/office/drawing/2015/10/21/chartex" xmlns:cx3="http://schemas.microsoft.com/office/drawing/2016/5/9/chartex" xmlns:cx4="http://schemas.microsoft.com/office/drawing/2016/5/10/chartex" xmlns:cx5="http://schemas.microsoft.com/office/drawing/2016/5/11/chartex" xmlns:cx6="http://schemas.microsoft.com/office/drawing/2016/5/12/chartex" xmlns:cx7="http://schemas.microsoft.com/office/drawing/2016/5/13/chartex" xmlns:cx8="http://schemas.microsoft.com/office/drawing/2016/5/14/chartex" xmlns:mc="http://schemas.openxmlformats.org/markup-compatibility/2006" xmlns:aink="http://schemas.microsoft.com/office/drawing/2016/ink" xmlns:am3d="http://schemas.microsoft.com/office/drawing/2017/model3d" xmlns:o="urn:schemas-microsoft-com:office:office" xmlns:oel="http://schemas.microsoft.com/office/2019/extlst" xmlns:r="http://schemas.openxmlformats.org/officeDocument/2006/relationships" xmlns:m="http://schemas.openxmlformats.org/officeDocument/2006/math" xmlns:v="urn:schemas-microsoft-com:vml" xmlns:wp14="http://schemas.microsoft.com/office/word/2010/wordprocessingDrawing" xmlns:wp="http://schemas.openxmlformats.org/drawingml/2006/wordprocessingDrawing" xmlns:w10="urn:schemas-microsoft-com:office:word" xmlns:w="http://schemas.openxmlformats.org/wordprocessingml/2006/main" xmlns:w14="http://schemas.microsoft.com/office/word/2010/wordml" xmlns:w15="http://schemas.microsoft.com/office/word/2012/wordml" xmlns:w16cex="http://schemas.microsoft.com/office/word/2018/wordml/cex" xmlns:w16cid="http://schemas.microsoft.com/office/word/2016/wordml/cid" xmlns:w16="http://schemas.microsoft.com/office/word/2018/wordml" xmlns:w16sdtdh="http://schemas.microsoft.com/office/word/2020/wordml/sdtdatahash" xmlns:w16se="http://schemas.microsoft.com/office/word/2015/wordml/symex" xmlns:wpg="http://schemas.microsoft.com/office/word/2010/wordprocessingGroup" xmlns:wpi="http://schemas.microsoft.com/office/word/2010/wordprocessingInk" xmlns:wne="http://schemas.microsoft.com/office/word/2006/wordml" xmlns:wps="http://schemas.microsoft.com/office/word/2010/wordprocessingShape" mc:Ignorable="w14 w15 w16se w16cid w16 w16cex w16sdtdh wp14">
   <w:body>
     <w:p>
       <w:pPr>
@@ -1273,15 +1273,7 @@
         <w:t xml:space="preserve">’ framework is </w:t>
       </w:r>
       <w:r>
-        <w:t xml:space="preserve">written in </w:t>
-      </w:r>
-      <w:proofErr w:type="spellStart"/>
-      <w:r>
-        <w:t>javascript</w:t>
-      </w:r>
-      <w:proofErr w:type="spellEnd"/>
-      <w:r>
-        <w:t xml:space="preserve"> and</w:t>
+        <w:t>written in javascript and</w:t>
       </w:r>
       <w:r>
         <w:t xml:space="preserve"> provides all the necessary tools to act as a backend for the ‘CRUD</w:t>
@@ -1296,15 +1288,7 @@
         <w:t>’ API and database access</w:t>
       </w:r>
       <w:r>
-        <w:t xml:space="preserve"> with </w:t>
-      </w:r>
-      <w:proofErr w:type="spellStart"/>
-      <w:r>
-        <w:t>sequelize</w:t>
-      </w:r>
-      <w:proofErr w:type="spellEnd"/>
-      <w:r>
-        <w:t xml:space="preserve"> ORM</w:t>
+        <w:t xml:space="preserve"> with sequelize ORM</w:t>
       </w:r>
       <w:r>
         <w:rPr>
@@ -1349,23 +1333,7 @@
         <w:t xml:space="preserve">either SQLite3 or </w:t>
       </w:r>
       <w:r>
-        <w:t xml:space="preserve">hosted on the current Dublin </w:t>
-      </w:r>
-      <w:proofErr w:type="spellStart"/>
-      <w:r>
-        <w:t>mySQL</w:t>
-      </w:r>
-      <w:proofErr w:type="spellEnd"/>
-      <w:r>
-        <w:t xml:space="preserve"> server and the data will be populated by exporting all Quicken accounts to CVS </w:t>
-      </w:r>
-      <w:proofErr w:type="gramStart"/>
-      <w:r>
-        <w:t>files, and</w:t>
-      </w:r>
-      <w:proofErr w:type="gramEnd"/>
-      <w:r>
-        <w:t xml:space="preserve"> reimported to SQL from an Excel or Access VBA script.</w:t>
+        <w:t>hosted on the current Dublin mySQL server and the data will be populated by exporting all Quicken accounts to CVS files, and reimported to SQL from an Excel or Access VBA script.</w:t>
       </w:r>
     </w:p>
     <w:p>
@@ -1501,11 +1469,9 @@
                   <w:pPr>
                     <w:spacing w:before="0" w:after="0"/>
                   </w:pPr>
-                  <w:proofErr w:type="spellStart"/>
                   <w:r>
                     <w:t>mySQL</w:t>
                   </w:r>
-                  <w:proofErr w:type="spellEnd"/>
                 </w:p>
               </w:txbxContent>
             </v:textbox>
@@ -1625,15 +1591,7 @@
     <w:p>
       <w:r>
         <w:lastRenderedPageBreak/>
-        <w:t xml:space="preserve">The frontend will use the Vue.js framework, written in </w:t>
-      </w:r>
-      <w:proofErr w:type="spellStart"/>
-      <w:r>
-        <w:t>javascript</w:t>
-      </w:r>
-      <w:proofErr w:type="spellEnd"/>
-      <w:r>
-        <w:t xml:space="preserve">.  </w:t>
+        <w:t xml:space="preserve">The frontend will use the Vue.js framework, written in javascript.  </w:t>
       </w:r>
     </w:p>
     <w:p>
@@ -1731,11 +1689,9 @@
         </w:numPr>
         <w:jc w:val="both"/>
       </w:pPr>
-      <w:proofErr w:type="spellStart"/>
       <w:r>
         <w:t>ESLint</w:t>
       </w:r>
-      <w:proofErr w:type="spellEnd"/>
     </w:p>
     <w:p>
       <w:pPr>
@@ -1746,11 +1702,9 @@
         </w:numPr>
         <w:jc w:val="both"/>
       </w:pPr>
-      <w:proofErr w:type="spellStart"/>
       <w:r>
         <w:t>Vetur</w:t>
       </w:r>
-      <w:proofErr w:type="spellEnd"/>
     </w:p>
     <w:p>
       <w:pPr>
@@ -1849,15 +1803,7 @@
     </w:p>
     <w:p>
       <w:r>
-        <w:t>The project will also use ‘</w:t>
-      </w:r>
-      <w:proofErr w:type="spellStart"/>
-      <w:r>
-        <w:t>nodemon</w:t>
-      </w:r>
-      <w:proofErr w:type="spellEnd"/>
-      <w:r>
-        <w:t>’ to monitor code change and restart the server automatically.</w:t>
+        <w:t>The project will also use ‘nodemon’ to monitor code change and restart the server automatically.</w:t>
       </w:r>
     </w:p>
     <w:p>
@@ -1879,30 +1825,8 @@
                     <w:rPr>
                       <w:rFonts w:ascii="Courier New" w:hAnsi="Courier New" w:cs="Courier New"/>
                     </w:rPr>
-                    <w:t>&gt;</w:t>
+                    <w:t>&gt;npm install -g nodemon</w:t>
                   </w:r>
-                  <w:proofErr w:type="spellStart"/>
-                  <w:r>
-                    <w:rPr>
-                      <w:rFonts w:ascii="Courier New" w:hAnsi="Courier New" w:cs="Courier New"/>
-                    </w:rPr>
-                    <w:t>npm</w:t>
-                  </w:r>
-                  <w:proofErr w:type="spellEnd"/>
-                  <w:r>
-                    <w:rPr>
-                      <w:rFonts w:ascii="Courier New" w:hAnsi="Courier New" w:cs="Courier New"/>
-                    </w:rPr>
-                    <w:t xml:space="preserve"> install -g </w:t>
-                  </w:r>
-                  <w:proofErr w:type="spellStart"/>
-                  <w:r>
-                    <w:rPr>
-                      <w:rFonts w:ascii="Courier New" w:hAnsi="Courier New" w:cs="Courier New"/>
-                    </w:rPr>
-                    <w:t>nodemon</w:t>
-                  </w:r>
-                  <w:proofErr w:type="spellEnd"/>
                 </w:p>
                 <w:p/>
               </w:txbxContent>
@@ -1938,28 +1862,7 @@
                     <w:rPr>
                       <w:rFonts w:ascii="Courier New" w:hAnsi="Courier New" w:cs="Courier New"/>
                     </w:rPr>
-                    <w:t>&gt;</w:t>
-                  </w:r>
-                  <w:proofErr w:type="spellStart"/>
-                  <w:r>
-                    <w:rPr>
-                      <w:rFonts w:ascii="Courier New" w:hAnsi="Courier New" w:cs="Courier New"/>
-                    </w:rPr>
-                    <w:t>npm</w:t>
-                  </w:r>
-                  <w:proofErr w:type="spellEnd"/>
-                  <w:r>
-                    <w:rPr>
-                      <w:rFonts w:ascii="Courier New" w:hAnsi="Courier New" w:cs="Courier New"/>
-                    </w:rPr>
-                    <w:t xml:space="preserve"> </w:t>
-                  </w:r>
-                  <w:proofErr w:type="spellStart"/>
-                  <w:r>
-                    <w:rPr>
-                      <w:rFonts w:ascii="Courier New" w:hAnsi="Courier New" w:cs="Courier New"/>
-                    </w:rPr>
-                    <w:t>i</w:t>
+                    <w:t>&gt;npm i</w:t>
                   </w:r>
                   <w:r>
                     <w:rPr>
@@ -1967,7 +1870,6 @@
                     </w:rPr>
                     <w:t>nit</w:t>
                   </w:r>
-                  <w:proofErr w:type="spellEnd"/>
                 </w:p>
                 <w:p/>
               </w:txbxContent>
@@ -2047,29 +1949,7 @@
           <w:szCs w:val="21"/>
           <w:lang w:eastAsia="en-CA"/>
         </w:rPr>
-        <w:t xml:space="preserve">    description: Backend Server for </w:t>
-      </w:r>
-      <w:proofErr w:type="spellStart"/>
-      <w:r>
-        <w:rPr>
-          <w:rFonts w:ascii="Consolas" w:eastAsia="Times New Roman" w:hAnsi="Consolas" w:cs="Times New Roman"/>
-          <w:color w:val="D4D4D4"/>
-          <w:sz w:val="21"/>
-          <w:szCs w:val="21"/>
-          <w:lang w:eastAsia="en-CA"/>
-        </w:rPr>
-        <w:t>ClevrBooks</w:t>
-      </w:r>
-      <w:proofErr w:type="spellEnd"/>
-      <w:r>
-        <w:rPr>
-          <w:rFonts w:ascii="Consolas" w:eastAsia="Times New Roman" w:hAnsi="Consolas" w:cs="Times New Roman"/>
-          <w:color w:val="D4D4D4"/>
-          <w:sz w:val="21"/>
-          <w:szCs w:val="21"/>
-          <w:lang w:eastAsia="en-CA"/>
-        </w:rPr>
-        <w:t xml:space="preserve"> app</w:t>
+        <w:t>    description: Backend Server for ClevrBooks app</w:t>
       </w:r>
     </w:p>
     <w:p>
@@ -2112,29 +1992,7 @@
           <w:szCs w:val="21"/>
           <w:lang w:eastAsia="en-CA"/>
         </w:rPr>
-        <w:t xml:space="preserve">.js) </w:t>
-      </w:r>
-      <w:proofErr w:type="spellStart"/>
-      <w:r>
-        <w:rPr>
-          <w:rFonts w:ascii="Consolas" w:eastAsia="Times New Roman" w:hAnsi="Consolas" w:cs="Times New Roman"/>
-          <w:color w:val="D4D4D4"/>
-          <w:sz w:val="21"/>
-          <w:szCs w:val="21"/>
-          <w:lang w:eastAsia="en-CA"/>
-        </w:rPr>
-        <w:t>src</w:t>
-      </w:r>
-      <w:proofErr w:type="spellEnd"/>
-      <w:r>
-        <w:rPr>
-          <w:rFonts w:ascii="Consolas" w:eastAsia="Times New Roman" w:hAnsi="Consolas" w:cs="Times New Roman"/>
-          <w:color w:val="D4D4D4"/>
-          <w:sz w:val="21"/>
-          <w:szCs w:val="21"/>
-          <w:lang w:eastAsia="en-CA"/>
-        </w:rPr>
-        <w:t>/app.js</w:t>
+        <w:t>.js) src/app.js</w:t>
       </w:r>
     </w:p>
     <w:p>
@@ -2387,29 +2245,7 @@
           <w:szCs w:val="21"/>
           <w:lang w:eastAsia="en-CA"/>
         </w:rPr>
-        <w:t xml:space="preserve">        "description": "Backend Server for </w:t>
-      </w:r>
-      <w:proofErr w:type="spellStart"/>
-      <w:r>
-        <w:rPr>
-          <w:rFonts w:ascii="Consolas" w:eastAsia="Times New Roman" w:hAnsi="Consolas" w:cs="Times New Roman"/>
-          <w:color w:val="D4D4D4"/>
-          <w:sz w:val="21"/>
-          <w:szCs w:val="21"/>
-          <w:lang w:eastAsia="en-CA"/>
-        </w:rPr>
-        <w:t>ClevrBooks</w:t>
-      </w:r>
-      <w:proofErr w:type="spellEnd"/>
-      <w:r>
-        <w:rPr>
-          <w:rFonts w:ascii="Consolas" w:eastAsia="Times New Roman" w:hAnsi="Consolas" w:cs="Times New Roman"/>
-          <w:color w:val="D4D4D4"/>
-          <w:sz w:val="21"/>
-          <w:szCs w:val="21"/>
-          <w:lang w:eastAsia="en-CA"/>
-        </w:rPr>
-        <w:t xml:space="preserve"> app",</w:t>
+        <w:t>        "description": "Backend Server for ClevrBooks app",</w:t>
       </w:r>
     </w:p>
     <w:p>
@@ -2432,29 +2268,7 @@
           <w:szCs w:val="21"/>
           <w:lang w:eastAsia="en-CA"/>
         </w:rPr>
-        <w:t>        "main": "</w:t>
-      </w:r>
-      <w:proofErr w:type="spellStart"/>
-      <w:r>
-        <w:rPr>
-          <w:rFonts w:ascii="Consolas" w:eastAsia="Times New Roman" w:hAnsi="Consolas" w:cs="Times New Roman"/>
-          <w:color w:val="D4D4D4"/>
-          <w:sz w:val="21"/>
-          <w:szCs w:val="21"/>
-          <w:lang w:eastAsia="en-CA"/>
-        </w:rPr>
-        <w:t>src</w:t>
-      </w:r>
-      <w:proofErr w:type="spellEnd"/>
-      <w:r>
-        <w:rPr>
-          <w:rFonts w:ascii="Consolas" w:eastAsia="Times New Roman" w:hAnsi="Consolas" w:cs="Times New Roman"/>
-          <w:color w:val="D4D4D4"/>
-          <w:sz w:val="21"/>
-          <w:szCs w:val="21"/>
-          <w:lang w:eastAsia="en-CA"/>
-        </w:rPr>
-        <w:t>/app.js",</w:t>
+        <w:t>        "main": "src/app.js",</w:t>
       </w:r>
     </w:p>
     <w:p>
@@ -2556,29 +2370,7 @@
           <w:szCs w:val="21"/>
           <w:lang w:val="fr-CA" w:eastAsia="en-CA"/>
         </w:rPr>
-        <w:t>        "</w:t>
-      </w:r>
-      <w:proofErr w:type="spellStart"/>
-      <w:r>
-        <w:rPr>
-          <w:rFonts w:ascii="Consolas" w:eastAsia="Times New Roman" w:hAnsi="Consolas" w:cs="Times New Roman"/>
-          <w:color w:val="D4D4D4"/>
-          <w:sz w:val="21"/>
-          <w:szCs w:val="21"/>
-          <w:lang w:val="fr-CA" w:eastAsia="en-CA"/>
-        </w:rPr>
-        <w:t>author</w:t>
-      </w:r>
-      <w:proofErr w:type="spellEnd"/>
-      <w:r>
-        <w:rPr>
-          <w:rFonts w:ascii="Consolas" w:eastAsia="Times New Roman" w:hAnsi="Consolas" w:cs="Times New Roman"/>
-          <w:color w:val="D4D4D4"/>
-          <w:sz w:val="21"/>
-          <w:szCs w:val="21"/>
-          <w:lang w:val="fr-CA" w:eastAsia="en-CA"/>
-        </w:rPr>
-        <w:t>": "Claude Vaillancourt",</w:t>
+        <w:t>        "author": "Claude Vaillancourt",</w:t>
       </w:r>
     </w:p>
     <w:p>
@@ -2601,29 +2393,7 @@
           <w:szCs w:val="21"/>
           <w:lang w:val="fr-CA" w:eastAsia="en-CA"/>
         </w:rPr>
-        <w:t>        "</w:t>
-      </w:r>
-      <w:proofErr w:type="spellStart"/>
-      <w:r>
-        <w:rPr>
-          <w:rFonts w:ascii="Consolas" w:eastAsia="Times New Roman" w:hAnsi="Consolas" w:cs="Times New Roman"/>
-          <w:color w:val="D4D4D4"/>
-          <w:sz w:val="21"/>
-          <w:szCs w:val="21"/>
-          <w:lang w:val="fr-CA" w:eastAsia="en-CA"/>
-        </w:rPr>
-        <w:t>license</w:t>
-      </w:r>
-      <w:proofErr w:type="spellEnd"/>
-      <w:r>
-        <w:rPr>
-          <w:rFonts w:ascii="Consolas" w:eastAsia="Times New Roman" w:hAnsi="Consolas" w:cs="Times New Roman"/>
-          <w:color w:val="D4D4D4"/>
-          <w:sz w:val="21"/>
-          <w:szCs w:val="21"/>
-          <w:lang w:val="fr-CA" w:eastAsia="en-CA"/>
-        </w:rPr>
-        <w:t>": "MIT"</w:t>
+        <w:t>        "license": "MIT"</w:t>
       </w:r>
     </w:p>
     <w:p>
@@ -2702,29 +2472,7 @@
           <w:szCs w:val="21"/>
           <w:lang w:eastAsia="en-CA"/>
         </w:rPr>
-        <w:t xml:space="preserve">    Is </w:t>
-      </w:r>
-      <w:proofErr w:type="gramStart"/>
-      <w:r>
-        <w:rPr>
-          <w:rFonts w:ascii="Consolas" w:eastAsia="Times New Roman" w:hAnsi="Consolas" w:cs="Times New Roman"/>
-          <w:color w:val="D4D4D4"/>
-          <w:sz w:val="21"/>
-          <w:szCs w:val="21"/>
-          <w:lang w:eastAsia="en-CA"/>
-        </w:rPr>
-        <w:t>this</w:t>
-      </w:r>
-      <w:proofErr w:type="gramEnd"/>
-      <w:r>
-        <w:rPr>
-          <w:rFonts w:ascii="Consolas" w:eastAsia="Times New Roman" w:hAnsi="Consolas" w:cs="Times New Roman"/>
-          <w:color w:val="D4D4D4"/>
-          <w:sz w:val="21"/>
-          <w:szCs w:val="21"/>
-          <w:lang w:eastAsia="en-CA"/>
-        </w:rPr>
-        <w:t xml:space="preserve"> OK? (yes)</w:t>
+        <w:t>    Is this OK? (yes)</w:t>
       </w:r>
     </w:p>
     <w:p/>
@@ -2744,15 +2492,7 @@
         <w:t>I</w:t>
       </w:r>
       <w:r>
-        <w:t>nstall ‘</w:t>
-      </w:r>
-      <w:proofErr w:type="spellStart"/>
-      <w:r>
-        <w:t>eslint</w:t>
-      </w:r>
-      <w:proofErr w:type="spellEnd"/>
-      <w:r>
-        <w:t>’ as a development module</w:t>
+        <w:t>nstall ‘eslint’ as a development module</w:t>
       </w:r>
     </w:p>
     <w:p>
@@ -2774,36 +2514,14 @@
                     <w:rPr>
                       <w:rFonts w:ascii="Courier New" w:hAnsi="Courier New" w:cs="Courier New"/>
                     </w:rPr>
-                    <w:t>&gt;</w:t>
-                  </w:r>
-                  <w:proofErr w:type="spellStart"/>
-                  <w:r>
-                    <w:rPr>
-                      <w:rFonts w:ascii="Courier New" w:hAnsi="Courier New" w:cs="Courier New"/>
-                    </w:rPr>
-                    <w:t>npm</w:t>
-                  </w:r>
-                  <w:proofErr w:type="spellEnd"/>
-                  <w:r>
-                    <w:rPr>
-                      <w:rFonts w:ascii="Courier New" w:hAnsi="Courier New" w:cs="Courier New"/>
-                    </w:rPr>
-                    <w:t xml:space="preserve"> i</w:t>
+                    <w:t>&gt;npm i</w:t>
                   </w:r>
                   <w:r>
                     <w:rPr>
                       <w:rFonts w:ascii="Courier New" w:hAnsi="Courier New" w:cs="Courier New"/>
                     </w:rPr>
-                    <w:t xml:space="preserve">nstall –save-dev </w:t>
+                    <w:t>nstall –save-dev eslint</w:t>
                   </w:r>
-                  <w:proofErr w:type="spellStart"/>
-                  <w:r>
-                    <w:rPr>
-                      <w:rFonts w:ascii="Courier New" w:hAnsi="Courier New" w:cs="Courier New"/>
-                    </w:rPr>
-                    <w:t>eslint</w:t>
-                  </w:r>
-                  <w:proofErr w:type="spellEnd"/>
                 </w:p>
                 <w:p/>
               </w:txbxContent>
@@ -2816,17 +2534,7 @@
     <w:p/>
     <w:p>
       <w:r>
-        <w:t>Then insert the following commands to the “scripts” attribute of ‘</w:t>
-      </w:r>
-      <w:proofErr w:type="spellStart"/>
-      <w:proofErr w:type="gramStart"/>
-      <w:r>
-        <w:t>package.json</w:t>
-      </w:r>
-      <w:proofErr w:type="spellEnd"/>
-      <w:proofErr w:type="gramEnd"/>
-      <w:r>
-        <w:t>’:</w:t>
+        <w:t>Then insert the following commands to the “scripts” attribute of ‘package.json’:</w:t>
       </w:r>
     </w:p>
     <w:p>
@@ -2855,21 +2563,7 @@
           <w:rFonts w:ascii="Courier New" w:hAnsi="Courier New" w:cs="Courier New"/>
         </w:rPr>
         <w:tab/>
-        <w:t>“start”: “</w:t>
-      </w:r>
-      <w:proofErr w:type="spellStart"/>
-      <w:r>
-        <w:rPr>
-          <w:rFonts w:ascii="Courier New" w:hAnsi="Courier New" w:cs="Courier New"/>
-        </w:rPr>
-        <w:t>nodemon</w:t>
-      </w:r>
-      <w:proofErr w:type="spellEnd"/>
-      <w:r>
-        <w:rPr>
-          <w:rFonts w:ascii="Courier New" w:hAnsi="Courier New" w:cs="Courier New"/>
-        </w:rPr>
-        <w:t xml:space="preserve"> –verbose”,</w:t>
+        <w:t>“start”: “nodemon –verbose”,</w:t>
       </w:r>
     </w:p>
     <w:p>
@@ -2884,35 +2578,7 @@
           <w:rFonts w:ascii="Courier New" w:hAnsi="Courier New" w:cs="Courier New"/>
         </w:rPr>
         <w:tab/>
-        <w:t>“lint” “</w:t>
-      </w:r>
-      <w:proofErr w:type="spellStart"/>
-      <w:r>
-        <w:rPr>
-          <w:rFonts w:ascii="Courier New" w:hAnsi="Courier New" w:cs="Courier New"/>
-        </w:rPr>
-        <w:t>eslint</w:t>
-      </w:r>
-      <w:proofErr w:type="spellEnd"/>
-      <w:r>
-        <w:rPr>
-          <w:rFonts w:ascii="Courier New" w:hAnsi="Courier New" w:cs="Courier New"/>
-        </w:rPr>
-        <w:t xml:space="preserve"> **/*.</w:t>
-      </w:r>
-      <w:proofErr w:type="spellStart"/>
-      <w:r>
-        <w:rPr>
-          <w:rFonts w:ascii="Courier New" w:hAnsi="Courier New" w:cs="Courier New"/>
-        </w:rPr>
-        <w:t>js</w:t>
-      </w:r>
-      <w:proofErr w:type="spellEnd"/>
-      <w:r>
-        <w:rPr>
-          <w:rFonts w:ascii="Courier New" w:hAnsi="Courier New" w:cs="Courier New"/>
-        </w:rPr>
-        <w:t>”,</w:t>
+        <w:t>“lint” “eslint **/*.js”,</w:t>
       </w:r>
     </w:p>
     <w:p>
@@ -2927,49 +2593,7 @@
           <w:rFonts w:ascii="Courier New" w:hAnsi="Courier New" w:cs="Courier New"/>
         </w:rPr>
         <w:tab/>
-        <w:t>“</w:t>
-      </w:r>
-      <w:proofErr w:type="spellStart"/>
-      <w:r>
-        <w:rPr>
-          <w:rFonts w:ascii="Courier New" w:hAnsi="Courier New" w:cs="Courier New"/>
-        </w:rPr>
-        <w:t>init</w:t>
-      </w:r>
-      <w:proofErr w:type="spellEnd"/>
-      <w:r>
-        <w:rPr>
-          <w:rFonts w:ascii="Courier New" w:hAnsi="Courier New" w:cs="Courier New"/>
-        </w:rPr>
-        <w:t>”: “</w:t>
-      </w:r>
-      <w:proofErr w:type="spellStart"/>
-      <w:r>
-        <w:rPr>
-          <w:rFonts w:ascii="Courier New" w:hAnsi="Courier New" w:cs="Courier New"/>
-        </w:rPr>
-        <w:t>eslint</w:t>
-      </w:r>
-      <w:proofErr w:type="spellEnd"/>
-      <w:r>
-        <w:rPr>
-          <w:rFonts w:ascii="Courier New" w:hAnsi="Courier New" w:cs="Courier New"/>
-        </w:rPr>
-        <w:t xml:space="preserve"> –</w:t>
-      </w:r>
-      <w:proofErr w:type="spellStart"/>
-      <w:r>
-        <w:rPr>
-          <w:rFonts w:ascii="Courier New" w:hAnsi="Courier New" w:cs="Courier New"/>
-        </w:rPr>
-        <w:t>init</w:t>
-      </w:r>
-      <w:proofErr w:type="spellEnd"/>
-      <w:r>
-        <w:rPr>
-          <w:rFonts w:ascii="Courier New" w:hAnsi="Courier New" w:cs="Courier New"/>
-        </w:rPr>
-        <w:t>”,</w:t>
+        <w:t>“init”: “eslint –init”,</w:t>
       </w:r>
     </w:p>
     <w:p>
@@ -2984,21 +2608,7 @@
           <w:rFonts w:ascii="Courier New" w:hAnsi="Courier New" w:cs="Courier New"/>
         </w:rPr>
         <w:tab/>
-        <w:t xml:space="preserve">“test”: “echo </w:t>
-      </w:r>
-      <w:proofErr w:type="gramStart"/>
-      <w:r>
-        <w:rPr>
-          <w:rFonts w:ascii="Courier New" w:hAnsi="Courier New" w:cs="Courier New"/>
-        </w:rPr>
-        <w:t>\”Error</w:t>
-      </w:r>
-      <w:proofErr w:type="gramEnd"/>
-      <w:r>
-        <w:rPr>
-          <w:rFonts w:ascii="Courier New" w:hAnsi="Courier New" w:cs="Courier New"/>
-        </w:rPr>
-        <w:t>: no test specified\” &amp;&amp; exit 1”</w:t>
+        <w:t>“test”: “echo \”Error: no test specified\” &amp;&amp; exit 1”</w:t>
       </w:r>
     </w:p>
     <w:p>
@@ -3019,23 +2629,7 @@
     <w:p>
       <w:r>
         <w:lastRenderedPageBreak/>
-        <w:t>We can now run the “</w:t>
-      </w:r>
-      <w:proofErr w:type="spellStart"/>
-      <w:r>
-        <w:t>init</w:t>
-      </w:r>
-      <w:proofErr w:type="spellEnd"/>
-      <w:r>
-        <w:t xml:space="preserve">” script to initialize </w:t>
-      </w:r>
-      <w:proofErr w:type="spellStart"/>
-      <w:r>
-        <w:t>eslint</w:t>
-      </w:r>
-      <w:proofErr w:type="spellEnd"/>
-      <w:r>
-        <w:t>.</w:t>
+        <w:t>We can now run the “init” script to initialize eslint.</w:t>
       </w:r>
     </w:p>
     <w:p>
@@ -3057,36 +2651,14 @@
                     <w:rPr>
                       <w:rFonts w:ascii="Courier New" w:hAnsi="Courier New" w:cs="Courier New"/>
                     </w:rPr>
-                    <w:t>&gt;</w:t>
-                  </w:r>
-                  <w:proofErr w:type="spellStart"/>
-                  <w:r>
-                    <w:rPr>
-                      <w:rFonts w:ascii="Courier New" w:hAnsi="Courier New" w:cs="Courier New"/>
-                    </w:rPr>
-                    <w:t>npm</w:t>
-                  </w:r>
-                  <w:proofErr w:type="spellEnd"/>
-                  <w:r>
-                    <w:rPr>
-                      <w:rFonts w:ascii="Courier New" w:hAnsi="Courier New" w:cs="Courier New"/>
-                    </w:rPr>
-                    <w:t xml:space="preserve"> </w:t>
+                    <w:t xml:space="preserve">&gt;npm </w:t>
                   </w:r>
                   <w:r>
                     <w:rPr>
                       <w:rFonts w:ascii="Courier New" w:hAnsi="Courier New" w:cs="Courier New"/>
                     </w:rPr>
-                    <w:t xml:space="preserve">run </w:t>
+                    <w:t>run init</w:t>
                   </w:r>
-                  <w:proofErr w:type="spellStart"/>
-                  <w:r>
-                    <w:rPr>
-                      <w:rFonts w:ascii="Courier New" w:hAnsi="Courier New" w:cs="Courier New"/>
-                    </w:rPr>
-                    <w:t>init</w:t>
-                  </w:r>
-                  <w:proofErr w:type="spellEnd"/>
                 </w:p>
                 <w:p/>
               </w:txbxContent>
@@ -3099,23 +2671,7 @@
     <w:p/>
     <w:p>
       <w:r>
-        <w:t xml:space="preserve">The </w:t>
-      </w:r>
-      <w:proofErr w:type="gramStart"/>
-      <w:r>
-        <w:t>generated .</w:t>
-      </w:r>
-      <w:proofErr w:type="spellStart"/>
-      <w:r>
-        <w:t>eslintrc</w:t>
-      </w:r>
-      <w:proofErr w:type="gramEnd"/>
-      <w:r>
-        <w:t>.json</w:t>
-      </w:r>
-      <w:proofErr w:type="spellEnd"/>
-      <w:r>
-        <w:t xml:space="preserve"> file should be like the following:</w:t>
+        <w:t>The generated .eslintrc.json file should be like the following:</w:t>
       </w:r>
     </w:p>
     <w:p>
@@ -3187,25 +2743,7 @@
           <w:b/>
           <w:bCs/>
         </w:rPr>
-        <w:t xml:space="preserve">        "</w:t>
-      </w:r>
-      <w:proofErr w:type="spellStart"/>
-      <w:r>
-        <w:rPr>
-          <w:rFonts w:ascii="Courier New" w:hAnsi="Courier New" w:cs="Courier New"/>
-          <w:b/>
-          <w:bCs/>
-        </w:rPr>
-        <w:t>commonjs</w:t>
-      </w:r>
-      <w:proofErr w:type="spellEnd"/>
-      <w:r>
-        <w:rPr>
-          <w:rFonts w:ascii="Courier New" w:hAnsi="Courier New" w:cs="Courier New"/>
-          <w:b/>
-          <w:bCs/>
-        </w:rPr>
-        <w:t>": true,</w:t>
+        <w:t xml:space="preserve">        "commonjs": true,</w:t>
       </w:r>
     </w:p>
     <w:p>
@@ -3259,27 +2797,7 @@
           <w:b/>
           <w:bCs/>
         </w:rPr>
-        <w:t xml:space="preserve">    "extends": "</w:t>
-      </w:r>
-      <w:proofErr w:type="spellStart"/>
-      <w:proofErr w:type="gramStart"/>
-      <w:r>
-        <w:rPr>
-          <w:rFonts w:ascii="Courier New" w:hAnsi="Courier New" w:cs="Courier New"/>
-          <w:b/>
-          <w:bCs/>
-        </w:rPr>
-        <w:t>eslint:recommended</w:t>
-      </w:r>
-      <w:proofErr w:type="spellEnd"/>
-      <w:proofErr w:type="gramEnd"/>
-      <w:r>
-        <w:rPr>
-          <w:rFonts w:ascii="Courier New" w:hAnsi="Courier New" w:cs="Courier New"/>
-          <w:b/>
-          <w:bCs/>
-        </w:rPr>
-        <w:t>",</w:t>
+        <w:t xml:space="preserve">    "extends": "eslint:recommended",</w:t>
       </w:r>
     </w:p>
     <w:p>
@@ -3297,25 +2815,7 @@
           <w:b/>
           <w:bCs/>
         </w:rPr>
-        <w:t xml:space="preserve">    "</w:t>
-      </w:r>
-      <w:proofErr w:type="spellStart"/>
-      <w:r>
-        <w:rPr>
-          <w:rFonts w:ascii="Courier New" w:hAnsi="Courier New" w:cs="Courier New"/>
-          <w:b/>
-          <w:bCs/>
-        </w:rPr>
-        <w:t>parserOptions</w:t>
-      </w:r>
-      <w:proofErr w:type="spellEnd"/>
-      <w:r>
-        <w:rPr>
-          <w:rFonts w:ascii="Courier New" w:hAnsi="Courier New" w:cs="Courier New"/>
-          <w:b/>
-          <w:bCs/>
-        </w:rPr>
-        <w:t>": {</w:t>
+        <w:t xml:space="preserve">    "parserOptions": {</w:t>
       </w:r>
     </w:p>
     <w:p>
@@ -3333,25 +2833,7 @@
           <w:b/>
           <w:bCs/>
         </w:rPr>
-        <w:t xml:space="preserve">        "</w:t>
-      </w:r>
-      <w:proofErr w:type="spellStart"/>
-      <w:r>
-        <w:rPr>
-          <w:rFonts w:ascii="Courier New" w:hAnsi="Courier New" w:cs="Courier New"/>
-          <w:b/>
-          <w:bCs/>
-        </w:rPr>
-        <w:t>ecmaVersion</w:t>
-      </w:r>
-      <w:proofErr w:type="spellEnd"/>
-      <w:r>
-        <w:rPr>
-          <w:rFonts w:ascii="Courier New" w:hAnsi="Courier New" w:cs="Courier New"/>
-          <w:b/>
-          <w:bCs/>
-        </w:rPr>
-        <w:t>": "latest"</w:t>
+        <w:t xml:space="preserve">        "ecmaVersion": "latest"</w:t>
       </w:r>
     </w:p>
     <w:p>
@@ -3477,27 +2959,7 @@
           <w:b/>
           <w:bCs/>
         </w:rPr>
-        <w:t xml:space="preserve">        "</w:t>
-      </w:r>
-      <w:proofErr w:type="spellStart"/>
-      <w:proofErr w:type="gramStart"/>
-      <w:r>
-        <w:rPr>
-          <w:rFonts w:ascii="Courier New" w:hAnsi="Courier New" w:cs="Courier New"/>
-          <w:b/>
-          <w:bCs/>
-        </w:rPr>
-        <w:t>linebreak</w:t>
-      </w:r>
-      <w:proofErr w:type="spellEnd"/>
-      <w:proofErr w:type="gramEnd"/>
-      <w:r>
-        <w:rPr>
-          <w:rFonts w:ascii="Courier New" w:hAnsi="Courier New" w:cs="Courier New"/>
-          <w:b/>
-          <w:bCs/>
-        </w:rPr>
-        <w:t>-style": [</w:t>
+        <w:t xml:space="preserve">        "linebreak-style": [</w:t>
       </w:r>
     </w:p>
     <w:p>
@@ -3749,30 +3211,15 @@
         <w:pStyle w:val="Heading3"/>
       </w:pPr>
       <w:bookmarkStart w:id="7" w:name="_Toc97126836"/>
-      <w:proofErr w:type="gramStart"/>
       <w:r>
         <w:t>.gitignore</w:t>
       </w:r>
       <w:bookmarkEnd w:id="7"/>
-      <w:proofErr w:type="gramEnd"/>
-    </w:p>
-    <w:p/>
-    <w:p>
-      <w:r>
-        <w:t xml:space="preserve">Finally, create </w:t>
-      </w:r>
-      <w:proofErr w:type="gramStart"/>
-      <w:r>
-        <w:t>a .</w:t>
-      </w:r>
-      <w:proofErr w:type="spellStart"/>
-      <w:r>
-        <w:t>gitignore</w:t>
-      </w:r>
-      <w:proofErr w:type="spellEnd"/>
-      <w:proofErr w:type="gramEnd"/>
-      <w:r>
-        <w:t xml:space="preserve"> file with the following content:</w:t>
+    </w:p>
+    <w:p/>
+    <w:p>
+      <w:r>
+        <w:t>Finally, create a .gitignore file with the following content:</w:t>
       </w:r>
     </w:p>
     <w:p>
@@ -3790,18 +3237,8 @@
           <w:b/>
           <w:bCs/>
         </w:rPr>
-        <w:t>.</w:t>
-      </w:r>
-      <w:proofErr w:type="spellStart"/>
-      <w:r>
-        <w:rPr>
-          <w:rFonts w:ascii="Courier New" w:hAnsi="Courier New" w:cs="Courier New"/>
-          <w:b/>
-          <w:bCs/>
-        </w:rPr>
-        <w:t>DS_Store</w:t>
-      </w:r>
-      <w:proofErr w:type="spellEnd"/>
+        <w:t>.DS_Store</w:t>
+      </w:r>
     </w:p>
     <w:p>
       <w:pPr>
@@ -3812,7 +3249,6 @@
           <w:bCs/>
         </w:rPr>
       </w:pPr>
-      <w:proofErr w:type="spellStart"/>
       <w:r>
         <w:rPr>
           <w:rFonts w:ascii="Courier New" w:hAnsi="Courier New" w:cs="Courier New"/>
@@ -3821,7 +3257,6 @@
         </w:rPr>
         <w:t>node_modules</w:t>
       </w:r>
-      <w:proofErr w:type="spellEnd"/>
     </w:p>
     <w:p>
       <w:pPr>
@@ -3838,18 +3273,8 @@
           <w:b/>
           <w:bCs/>
         </w:rPr>
-        <w:t>*.</w:t>
-      </w:r>
-      <w:proofErr w:type="spellStart"/>
-      <w:r>
-        <w:rPr>
-          <w:rFonts w:ascii="Courier New" w:hAnsi="Courier New" w:cs="Courier New"/>
-          <w:b/>
-          <w:bCs/>
-        </w:rPr>
-        <w:t>sqlite</w:t>
-      </w:r>
-      <w:proofErr w:type="spellEnd"/>
+        <w:t>*.sqlite</w:t>
+      </w:r>
     </w:p>
     <w:p>
       <w:pPr>
@@ -3860,7 +3285,6 @@
           <w:bCs/>
         </w:rPr>
       </w:pPr>
-      <w:proofErr w:type="gramStart"/>
       <w:r>
         <w:rPr>
           <w:rFonts w:ascii="Courier New" w:hAnsi="Courier New" w:cs="Courier New"/>
@@ -3869,7 +3293,6 @@
         </w:rPr>
         <w:t>.env</w:t>
       </w:r>
-      <w:proofErr w:type="gramEnd"/>
     </w:p>
     <w:p>
       <w:pPr>
@@ -3955,26 +3378,14 @@
           <w:bCs/>
         </w:rPr>
       </w:pPr>
-      <w:proofErr w:type="gramStart"/>
-      <w:r>
-        <w:rPr>
-          <w:rFonts w:ascii="Courier New" w:hAnsi="Courier New" w:cs="Courier New"/>
-          <w:b/>
-          <w:bCs/>
-        </w:rPr>
-        <w:t>.</w:t>
-      </w:r>
-      <w:proofErr w:type="spellStart"/>
-      <w:r>
-        <w:rPr>
-          <w:rFonts w:ascii="Courier New" w:hAnsi="Courier New" w:cs="Courier New"/>
-          <w:b/>
-          <w:bCs/>
-        </w:rPr>
-        <w:t>vscode</w:t>
-      </w:r>
-      <w:proofErr w:type="spellEnd"/>
-      <w:proofErr w:type="gramEnd"/>
+      <w:r>
+        <w:rPr>
+          <w:rFonts w:ascii="Courier New" w:hAnsi="Courier New" w:cs="Courier New"/>
+          <w:b/>
+          <w:bCs/>
+        </w:rPr>
+        <w:t>.vscode</w:t>
+      </w:r>
     </w:p>
     <w:p>
       <w:pPr>
@@ -3991,18 +3402,8 @@
           <w:b/>
           <w:bCs/>
         </w:rPr>
-        <w:t>*.</w:t>
-      </w:r>
-      <w:proofErr w:type="spellStart"/>
-      <w:r>
-        <w:rPr>
-          <w:rFonts w:ascii="Courier New" w:hAnsi="Courier New" w:cs="Courier New"/>
-          <w:b/>
-          <w:bCs/>
-        </w:rPr>
-        <w:t>suo</w:t>
-      </w:r>
-      <w:proofErr w:type="spellEnd"/>
+        <w:t>*.suo</w:t>
+      </w:r>
     </w:p>
     <w:p>
       <w:pPr>
@@ -4013,33 +3414,13 @@
           <w:bCs/>
         </w:rPr>
       </w:pPr>
-      <w:proofErr w:type="gramStart"/>
-      <w:r>
-        <w:rPr>
-          <w:rFonts w:ascii="Courier New" w:hAnsi="Courier New" w:cs="Courier New"/>
-          <w:b/>
-          <w:bCs/>
-        </w:rPr>
-        <w:t>*.</w:t>
-      </w:r>
-      <w:proofErr w:type="spellStart"/>
-      <w:r>
-        <w:rPr>
-          <w:rFonts w:ascii="Courier New" w:hAnsi="Courier New" w:cs="Courier New"/>
-          <w:b/>
-          <w:bCs/>
-        </w:rPr>
-        <w:t>ntvs</w:t>
-      </w:r>
-      <w:proofErr w:type="spellEnd"/>
-      <w:proofErr w:type="gramEnd"/>
-      <w:r>
-        <w:rPr>
-          <w:rFonts w:ascii="Courier New" w:hAnsi="Courier New" w:cs="Courier New"/>
-          <w:b/>
-          <w:bCs/>
-        </w:rPr>
-        <w:t>*</w:t>
+      <w:r>
+        <w:rPr>
+          <w:rFonts w:ascii="Courier New" w:hAnsi="Courier New" w:cs="Courier New"/>
+          <w:b/>
+          <w:bCs/>
+        </w:rPr>
+        <w:t>*.ntvs*</w:t>
       </w:r>
     </w:p>
     <w:p>
@@ -4051,26 +3432,14 @@
           <w:bCs/>
         </w:rPr>
       </w:pPr>
-      <w:proofErr w:type="gramStart"/>
-      <w:r>
-        <w:rPr>
-          <w:rFonts w:ascii="Courier New" w:hAnsi="Courier New" w:cs="Courier New"/>
-          <w:b/>
-          <w:bCs/>
-        </w:rPr>
-        <w:t>*.</w:t>
-      </w:r>
-      <w:proofErr w:type="spellStart"/>
-      <w:r>
-        <w:rPr>
-          <w:rFonts w:ascii="Courier New" w:hAnsi="Courier New" w:cs="Courier New"/>
-          <w:b/>
-          <w:bCs/>
-        </w:rPr>
-        <w:t>njsproj</w:t>
-      </w:r>
-      <w:proofErr w:type="spellEnd"/>
-      <w:proofErr w:type="gramEnd"/>
+      <w:r>
+        <w:rPr>
+          <w:rFonts w:ascii="Courier New" w:hAnsi="Courier New" w:cs="Courier New"/>
+          <w:b/>
+          <w:bCs/>
+        </w:rPr>
+        <w:t>*.njsproj</w:t>
+      </w:r>
     </w:p>
     <w:p>
       <w:pPr>
@@ -4087,18 +3456,8 @@
           <w:b/>
           <w:bCs/>
         </w:rPr>
-        <w:t>*.</w:t>
-      </w:r>
-      <w:proofErr w:type="spellStart"/>
-      <w:r>
-        <w:rPr>
-          <w:rFonts w:ascii="Courier New" w:hAnsi="Courier New" w:cs="Courier New"/>
-          <w:b/>
-          <w:bCs/>
-        </w:rPr>
-        <w:t>sln</w:t>
-      </w:r>
-      <w:proofErr w:type="spellEnd"/>
+        <w:t>*.sln</w:t>
+      </w:r>
     </w:p>
     <w:p>
       <w:pPr>
@@ -4109,33 +3468,13 @@
           <w:bCs/>
         </w:rPr>
       </w:pPr>
-      <w:proofErr w:type="gramStart"/>
-      <w:r>
-        <w:rPr>
-          <w:rFonts w:ascii="Courier New" w:hAnsi="Courier New" w:cs="Courier New"/>
-          <w:b/>
-          <w:bCs/>
-        </w:rPr>
-        <w:t>*.</w:t>
-      </w:r>
-      <w:proofErr w:type="spellStart"/>
-      <w:r>
-        <w:rPr>
-          <w:rFonts w:ascii="Courier New" w:hAnsi="Courier New" w:cs="Courier New"/>
-          <w:b/>
-          <w:bCs/>
-        </w:rPr>
-        <w:t>sw</w:t>
-      </w:r>
-      <w:proofErr w:type="spellEnd"/>
-      <w:proofErr w:type="gramEnd"/>
-      <w:r>
-        <w:rPr>
-          <w:rFonts w:ascii="Courier New" w:hAnsi="Courier New" w:cs="Courier New"/>
-          <w:b/>
-          <w:bCs/>
-        </w:rPr>
-        <w:t>?</w:t>
+      <w:r>
+        <w:rPr>
+          <w:rFonts w:ascii="Courier New" w:hAnsi="Courier New" w:cs="Courier New"/>
+          <w:b/>
+          <w:bCs/>
+        </w:rPr>
+        <w:t>*.sw?</w:t>
       </w:r>
     </w:p>
     <w:p/>
@@ -4152,23 +3491,7 @@
     <w:p/>
     <w:p>
       <w:r>
-        <w:t>To allow access to environment variables through the ‘</w:t>
-      </w:r>
-      <w:proofErr w:type="spellStart"/>
-      <w:r>
-        <w:t>process.env</w:t>
-      </w:r>
-      <w:proofErr w:type="spellEnd"/>
-      <w:r>
-        <w:t>’ variable, first install the ‘</w:t>
-      </w:r>
-      <w:proofErr w:type="spellStart"/>
-      <w:r>
-        <w:t>dotenv</w:t>
-      </w:r>
-      <w:proofErr w:type="spellEnd"/>
-      <w:r>
-        <w:t>’ package as follow:</w:t>
+        <w:t>To allow access to environment variables through the ‘process.env’ variable, first install the ‘dotenv’ package as follow:</w:t>
       </w:r>
     </w:p>
     <w:p/>
@@ -4191,36 +3514,14 @@
                     <w:rPr>
                       <w:rFonts w:ascii="Courier New" w:hAnsi="Courier New" w:cs="Courier New"/>
                     </w:rPr>
-                    <w:t>&gt;</w:t>
-                  </w:r>
-                  <w:proofErr w:type="spellStart"/>
-                  <w:r>
-                    <w:rPr>
-                      <w:rFonts w:ascii="Courier New" w:hAnsi="Courier New" w:cs="Courier New"/>
-                    </w:rPr>
-                    <w:t>npm</w:t>
-                  </w:r>
-                  <w:proofErr w:type="spellEnd"/>
-                  <w:r>
-                    <w:rPr>
-                      <w:rFonts w:ascii="Courier New" w:hAnsi="Courier New" w:cs="Courier New"/>
-                    </w:rPr>
-                    <w:t xml:space="preserve"> </w:t>
+                    <w:t xml:space="preserve">&gt;npm </w:t>
                   </w:r>
                   <w:r>
                     <w:rPr>
                       <w:rFonts w:ascii="Courier New" w:hAnsi="Courier New" w:cs="Courier New"/>
                     </w:rPr>
-                    <w:t xml:space="preserve">install –-save </w:t>
+                    <w:t>install –-save dotenv</w:t>
                   </w:r>
-                  <w:proofErr w:type="spellStart"/>
-                  <w:r>
-                    <w:rPr>
-                      <w:rFonts w:ascii="Courier New" w:hAnsi="Courier New" w:cs="Courier New"/>
-                    </w:rPr>
-                    <w:t>dotenv</w:t>
-                  </w:r>
-                  <w:proofErr w:type="spellEnd"/>
                 </w:p>
                 <w:p/>
               </w:txbxContent>
@@ -4233,15 +3534,7 @@
     <w:p/>
     <w:p>
       <w:r>
-        <w:t xml:space="preserve">Then, create a </w:t>
-      </w:r>
-      <w:proofErr w:type="gramStart"/>
-      <w:r>
-        <w:t>‘.env</w:t>
-      </w:r>
-      <w:proofErr w:type="gramEnd"/>
-      <w:r>
-        <w:t>’ file in the project root directory.  The file should contain all runtime environment variables such as:</w:t>
+        <w:t>Then, create a ‘.env’ file in the project root directory.  The file should contain all runtime environment variables such as:</w:t>
       </w:r>
     </w:p>
     <w:p>
@@ -4289,6 +3582,14 @@
           <w:bCs/>
         </w:rPr>
       </w:pPr>
+      <w:r>
+        <w:rPr>
+          <w:rFonts w:ascii="Courier New" w:hAnsi="Courier New" w:cs="Courier New"/>
+          <w:b/>
+          <w:bCs/>
+        </w:rPr>
+        <w:t>NODE_ENV=development</w:t>
+      </w:r>
     </w:p>
     <w:p>
       <w:pPr>
@@ -4299,6 +3600,16 @@
           <w:bCs/>
         </w:rPr>
       </w:pPr>
+    </w:p>
+    <w:p>
+      <w:pPr>
+        <w:spacing w:before="0" w:after="0"/>
+        <w:rPr>
+          <w:rFonts w:ascii="Courier New" w:hAnsi="Courier New" w:cs="Courier New"/>
+          <w:b/>
+          <w:bCs/>
+        </w:rPr>
+      </w:pPr>
       <w:r>
         <w:rPr>
           <w:rFonts w:ascii="Courier New" w:hAnsi="Courier New" w:cs="Courier New"/>
@@ -4323,18 +3634,8 @@
           <w:b/>
           <w:bCs/>
         </w:rPr>
-        <w:t>DB_NAME=</w:t>
-      </w:r>
-      <w:proofErr w:type="spellStart"/>
-      <w:r>
-        <w:rPr>
-          <w:rFonts w:ascii="Courier New" w:hAnsi="Courier New" w:cs="Courier New"/>
-          <w:b/>
-          <w:bCs/>
-        </w:rPr>
-        <w:t>clevrbooks</w:t>
-      </w:r>
-      <w:proofErr w:type="spellEnd"/>
+        <w:t>DB_NAME=clevrbooks</w:t>
+      </w:r>
     </w:p>
     <w:p>
       <w:pPr>
@@ -4351,18 +3652,8 @@
           <w:b/>
           <w:bCs/>
         </w:rPr>
-        <w:t>DB_USER=</w:t>
-      </w:r>
-      <w:proofErr w:type="spellStart"/>
-      <w:r>
-        <w:rPr>
-          <w:rFonts w:ascii="Courier New" w:hAnsi="Courier New" w:cs="Courier New"/>
-          <w:b/>
-          <w:bCs/>
-        </w:rPr>
-        <w:t>clevrcode</w:t>
-      </w:r>
-      <w:proofErr w:type="spellEnd"/>
+        <w:t>DB_USER=clevrcode</w:t>
+      </w:r>
     </w:p>
     <w:p>
       <w:pPr>
@@ -4379,18 +3670,8 @@
           <w:b/>
           <w:bCs/>
         </w:rPr>
-        <w:t>DB_PASSWORD=</w:t>
-      </w:r>
-      <w:proofErr w:type="spellStart"/>
-      <w:r>
-        <w:rPr>
-          <w:rFonts w:ascii="Courier New" w:hAnsi="Courier New" w:cs="Courier New"/>
-          <w:b/>
-          <w:bCs/>
-        </w:rPr>
-        <w:t>sqlitepassword</w:t>
-      </w:r>
-      <w:proofErr w:type="spellEnd"/>
+        <w:t>DB_PASSWORD=sqlitepassword</w:t>
+      </w:r>
     </w:p>
     <w:p>
       <w:pPr>
@@ -4407,18 +3688,8 @@
           <w:b/>
           <w:bCs/>
         </w:rPr>
-        <w:t>DIALECT=</w:t>
-      </w:r>
-      <w:proofErr w:type="spellStart"/>
-      <w:r>
-        <w:rPr>
-          <w:rFonts w:ascii="Courier New" w:hAnsi="Courier New" w:cs="Courier New"/>
-          <w:b/>
-          <w:bCs/>
-        </w:rPr>
-        <w:t>sqlite</w:t>
-      </w:r>
-      <w:proofErr w:type="spellEnd"/>
+        <w:t>DIALECT=sqlite</w:t>
+      </w:r>
     </w:p>
     <w:p>
       <w:pPr>
@@ -4453,18 +3724,16 @@
           <w:b/>
           <w:bCs/>
         </w:rPr>
-        <w:t>STORAGE=./</w:t>
-      </w:r>
-      <w:proofErr w:type="spellStart"/>
-      <w:r>
-        <w:rPr>
-          <w:rFonts w:ascii="Courier New" w:hAnsi="Courier New" w:cs="Courier New"/>
-          <w:b/>
-          <w:bCs/>
-        </w:rPr>
-        <w:t>clevrbooks.sqlite</w:t>
-      </w:r>
-      <w:proofErr w:type="spellEnd"/>
+        <w:t>STORAGE=./clevrbooks.sqlite</w:t>
+      </w:r>
+      <w:r>
+        <w:rPr>
+          <w:rFonts w:ascii="Courier New" w:hAnsi="Courier New" w:cs="Courier New"/>
+          <w:b/>
+          <w:bCs/>
+        </w:rPr>
+        <w:t>3</w:t>
+      </w:r>
     </w:p>
     <w:p/>
     <w:p/>
@@ -4484,15 +3753,7 @@
         <w:t>C</w:t>
       </w:r>
       <w:r>
-        <w:t>reate a subfolder ‘</w:t>
-      </w:r>
-      <w:proofErr w:type="spellStart"/>
-      <w:r>
-        <w:t>src</w:t>
-      </w:r>
-      <w:proofErr w:type="spellEnd"/>
-      <w:r>
-        <w:t>’ containing the ‘app.js’ file that will be the main application code file.</w:t>
+        <w:t>reate a subfolder ‘src’ containing the ‘app.js’ file that will be the main application code file.</w:t>
       </w:r>
     </w:p>
     <w:p>
@@ -4584,29 +3845,7 @@
           <w:szCs w:val="21"/>
           <w:lang w:eastAsia="en-CA"/>
         </w:rPr>
-        <w:t>'</w:t>
-      </w:r>
-      <w:proofErr w:type="spellStart"/>
-      <w:r>
-        <w:rPr>
-          <w:rFonts w:ascii="Consolas" w:eastAsia="Times New Roman" w:hAnsi="Consolas" w:cs="Times New Roman"/>
-          <w:color w:val="CE9178"/>
-          <w:sz w:val="21"/>
-          <w:szCs w:val="21"/>
-          <w:lang w:eastAsia="en-CA"/>
-        </w:rPr>
-        <w:t>dotenv</w:t>
-      </w:r>
-      <w:proofErr w:type="spellEnd"/>
-      <w:r>
-        <w:rPr>
-          <w:rFonts w:ascii="Consolas" w:eastAsia="Times New Roman" w:hAnsi="Consolas" w:cs="Times New Roman"/>
-          <w:color w:val="CE9178"/>
-          <w:sz w:val="21"/>
-          <w:szCs w:val="21"/>
-          <w:lang w:eastAsia="en-CA"/>
-        </w:rPr>
-        <w:t>'</w:t>
+        <w:t>'dotenv'</w:t>
       </w:r>
       <w:r>
         <w:rPr>
@@ -4618,7 +3857,6 @@
         </w:rPr>
         <w:t>).</w:t>
       </w:r>
-      <w:proofErr w:type="gramStart"/>
       <w:r>
         <w:rPr>
           <w:rFonts w:ascii="Consolas" w:eastAsia="Times New Roman" w:hAnsi="Consolas" w:cs="Times New Roman"/>
@@ -4637,18 +3875,7 @@
           <w:szCs w:val="21"/>
           <w:lang w:eastAsia="en-CA"/>
         </w:rPr>
-        <w:t>(</w:t>
-      </w:r>
-      <w:proofErr w:type="gramEnd"/>
-      <w:r>
-        <w:rPr>
-          <w:rFonts w:ascii="Consolas" w:eastAsia="Times New Roman" w:hAnsi="Consolas" w:cs="Times New Roman"/>
-          <w:color w:val="D4D4D4"/>
-          <w:sz w:val="21"/>
-          <w:szCs w:val="21"/>
-          <w:lang w:eastAsia="en-CA"/>
-        </w:rPr>
-        <w:t>)</w:t>
+        <w:t>()</w:t>
       </w:r>
     </w:p>
     <w:p>
@@ -4683,8 +3910,6 @@
         </w:rPr>
         <w:t xml:space="preserve"> (</w:t>
       </w:r>
-      <w:proofErr w:type="spellStart"/>
-      <w:proofErr w:type="gramStart"/>
       <w:r>
         <w:rPr>
           <w:rFonts w:ascii="Consolas" w:eastAsia="Times New Roman" w:hAnsi="Consolas" w:cs="Times New Roman"/>
@@ -4715,8 +3940,6 @@
         </w:rPr>
         <w:t>error</w:t>
       </w:r>
-      <w:proofErr w:type="spellEnd"/>
-      <w:proofErr w:type="gramEnd"/>
       <w:r>
         <w:rPr>
           <w:rFonts w:ascii="Consolas" w:eastAsia="Times New Roman" w:hAnsi="Consolas" w:cs="Times New Roman"/>
@@ -4750,7 +3973,6 @@
         </w:rPr>
         <w:t xml:space="preserve">    </w:t>
       </w:r>
-      <w:proofErr w:type="gramStart"/>
       <w:r>
         <w:rPr>
           <w:rFonts w:ascii="Consolas" w:eastAsia="Times New Roman" w:hAnsi="Consolas" w:cs="Times New Roman"/>
@@ -4791,7 +4013,6 @@
         </w:rPr>
         <w:t>(</w:t>
       </w:r>
-      <w:proofErr w:type="gramEnd"/>
       <w:r>
         <w:rPr>
           <w:rFonts w:ascii="Consolas" w:eastAsia="Times New Roman" w:hAnsi="Consolas" w:cs="Times New Roman"/>
@@ -4855,8 +4076,6 @@
         </w:rPr>
         <w:t xml:space="preserve">    </w:t>
       </w:r>
-      <w:proofErr w:type="spellStart"/>
-      <w:proofErr w:type="gramStart"/>
       <w:r>
         <w:rPr>
           <w:rFonts w:ascii="Consolas" w:eastAsia="Times New Roman" w:hAnsi="Consolas" w:cs="Times New Roman"/>
@@ -4887,8 +4106,6 @@
         </w:rPr>
         <w:t>exit</w:t>
       </w:r>
-      <w:proofErr w:type="spellEnd"/>
-      <w:proofErr w:type="gramEnd"/>
       <w:r>
         <w:rPr>
           <w:rFonts w:ascii="Consolas" w:eastAsia="Times New Roman" w:hAnsi="Consolas" w:cs="Times New Roman"/>
@@ -4975,31 +4192,7 @@
     <w:p/>
     <w:p>
       <w:r>
-        <w:t xml:space="preserve">The </w:t>
-      </w:r>
-      <w:proofErr w:type="spellStart"/>
-      <w:r>
-        <w:t>ClevrBooks</w:t>
-      </w:r>
-      <w:proofErr w:type="spellEnd"/>
-      <w:r>
-        <w:t xml:space="preserve"> database will be hosted by SQLite 3. All access and maintenance of migrations will use the </w:t>
-      </w:r>
-      <w:proofErr w:type="spellStart"/>
-      <w:r>
-        <w:t>sequelize</w:t>
-      </w:r>
-      <w:proofErr w:type="spellEnd"/>
-      <w:r>
-        <w:t xml:space="preserve"> </w:t>
-      </w:r>
-      <w:proofErr w:type="spellStart"/>
-      <w:r>
-        <w:t>javascript</w:t>
-      </w:r>
-      <w:proofErr w:type="spellEnd"/>
-      <w:r>
-        <w:t xml:space="preserve"> </w:t>
+        <w:t xml:space="preserve">The ClevrBooks database will be hosted by SQLite 3. All access and maintenance of migrations will use the sequelize javascript </w:t>
       </w:r>
       <w:r>
         <w:t xml:space="preserve">ORM </w:t>
@@ -5028,36 +4221,14 @@
                     <w:rPr>
                       <w:rFonts w:ascii="Courier New" w:hAnsi="Courier New" w:cs="Courier New"/>
                     </w:rPr>
-                    <w:t>&gt;</w:t>
-                  </w:r>
-                  <w:proofErr w:type="spellStart"/>
-                  <w:r>
-                    <w:rPr>
-                      <w:rFonts w:ascii="Courier New" w:hAnsi="Courier New" w:cs="Courier New"/>
-                    </w:rPr>
-                    <w:t>npm</w:t>
-                  </w:r>
-                  <w:proofErr w:type="spellEnd"/>
-                  <w:r>
-                    <w:rPr>
-                      <w:rFonts w:ascii="Courier New" w:hAnsi="Courier New" w:cs="Courier New"/>
-                    </w:rPr>
-                    <w:t xml:space="preserve"> </w:t>
+                    <w:t xml:space="preserve">&gt;npm </w:t>
                   </w:r>
                   <w:r>
                     <w:rPr>
                       <w:rFonts w:ascii="Courier New" w:hAnsi="Courier New" w:cs="Courier New"/>
                     </w:rPr>
-                    <w:t xml:space="preserve">install –-save </w:t>
+                    <w:t>install –-save sequelize</w:t>
                   </w:r>
-                  <w:proofErr w:type="spellStart"/>
-                  <w:r>
-                    <w:rPr>
-                      <w:rFonts w:ascii="Courier New" w:hAnsi="Courier New" w:cs="Courier New"/>
-                    </w:rPr>
-                    <w:t>sequelize</w:t>
-                  </w:r>
-                  <w:proofErr w:type="spellEnd"/>
                 </w:p>
                 <w:p>
                   <w:pPr>
@@ -5069,21 +4240,7 @@
                     <w:rPr>
                       <w:rFonts w:ascii="Courier New" w:hAnsi="Courier New" w:cs="Courier New"/>
                     </w:rPr>
-                    <w:t>&gt;</w:t>
-                  </w:r>
-                  <w:proofErr w:type="spellStart"/>
-                  <w:r>
-                    <w:rPr>
-                      <w:rFonts w:ascii="Courier New" w:hAnsi="Courier New" w:cs="Courier New"/>
-                    </w:rPr>
-                    <w:t>npm</w:t>
-                  </w:r>
-                  <w:proofErr w:type="spellEnd"/>
-                  <w:r>
-                    <w:rPr>
-                      <w:rFonts w:ascii="Courier New" w:hAnsi="Courier New" w:cs="Courier New"/>
-                    </w:rPr>
-                    <w:t xml:space="preserve"> install –</w:t>
+                    <w:t>&gt;npm install –</w:t>
                   </w:r>
                   <w:r>
                     <w:rPr>
@@ -5095,21 +4252,7 @@
                     <w:rPr>
                       <w:rFonts w:ascii="Courier New" w:hAnsi="Courier New" w:cs="Courier New"/>
                     </w:rPr>
-                    <w:t xml:space="preserve"> </w:t>
-                  </w:r>
-                  <w:proofErr w:type="spellStart"/>
-                  <w:r>
-                    <w:rPr>
-                      <w:rFonts w:ascii="Courier New" w:hAnsi="Courier New" w:cs="Courier New"/>
-                    </w:rPr>
-                    <w:t>sequelize</w:t>
-                  </w:r>
-                  <w:proofErr w:type="spellEnd"/>
-                  <w:r>
-                    <w:rPr>
-                      <w:rFonts w:ascii="Courier New" w:hAnsi="Courier New" w:cs="Courier New"/>
-                    </w:rPr>
-                    <w:t>-cli</w:t>
+                    <w:t xml:space="preserve"> sequelize-cli</w:t>
                   </w:r>
                 </w:p>
                 <w:p/>
@@ -5125,23 +4268,7 @@
     <w:p/>
     <w:p>
       <w:r>
-        <w:t>First thing is to run ‘</w:t>
-      </w:r>
-      <w:proofErr w:type="spellStart"/>
-      <w:r>
-        <w:t>sequelize</w:t>
-      </w:r>
-      <w:proofErr w:type="spellEnd"/>
-      <w:r>
-        <w:t xml:space="preserve"> </w:t>
-      </w:r>
-      <w:proofErr w:type="spellStart"/>
-      <w:r>
-        <w:t>init</w:t>
-      </w:r>
-      <w:proofErr w:type="spellEnd"/>
-      <w:r>
-        <w:t>’ from the server directory.  This will create 3 folders, migrations, models and seeders.</w:t>
+        <w:t>First thing is to run ‘sequelize init’ from the server directory.  This will create 3 folders, migrations, models and seeders.</w:t>
       </w:r>
     </w:p>
     <w:p>
@@ -5165,28 +4292,12 @@
                     </w:rPr>
                     <w:t>&gt;</w:t>
                   </w:r>
-                  <w:proofErr w:type="spellStart"/>
                   <w:r>
                     <w:rPr>
                       <w:rFonts w:ascii="Courier New" w:hAnsi="Courier New" w:cs="Courier New"/>
                     </w:rPr>
-                    <w:t>sequelize</w:t>
+                    <w:t>sequelize init</w:t>
                   </w:r>
-                  <w:proofErr w:type="spellEnd"/>
-                  <w:r>
-                    <w:rPr>
-                      <w:rFonts w:ascii="Courier New" w:hAnsi="Courier New" w:cs="Courier New"/>
-                    </w:rPr>
-                    <w:t xml:space="preserve"> </w:t>
-                  </w:r>
-                  <w:proofErr w:type="spellStart"/>
-                  <w:r>
-                    <w:rPr>
-                      <w:rFonts w:ascii="Courier New" w:hAnsi="Courier New" w:cs="Courier New"/>
-                    </w:rPr>
-                    <w:t>init</w:t>
-                  </w:r>
-                  <w:proofErr w:type="spellEnd"/>
                 </w:p>
                 <w:p>
                   <w:pPr>
@@ -5286,58 +4397,12 @@
                     </w:rPr>
                     <w:t>&gt;</w:t>
                   </w:r>
-                  <w:proofErr w:type="spellStart"/>
                   <w:r>
                     <w:rPr>
                       <w:rFonts w:ascii="Courier New" w:hAnsi="Courier New" w:cs="Courier New"/>
                     </w:rPr>
-                    <w:t>sequelize</w:t>
+                    <w:t>sequelize model:generate –-name User -–attributes name:string, email:string,password:string</w:t>
                   </w:r>
-                  <w:proofErr w:type="spellEnd"/>
-                  <w:r>
-                    <w:rPr>
-                      <w:rFonts w:ascii="Courier New" w:hAnsi="Courier New" w:cs="Courier New"/>
-                    </w:rPr>
-                    <w:t xml:space="preserve"> </w:t>
-                  </w:r>
-                  <w:proofErr w:type="spellStart"/>
-                  <w:proofErr w:type="gramStart"/>
-                  <w:r>
-                    <w:rPr>
-                      <w:rFonts w:ascii="Courier New" w:hAnsi="Courier New" w:cs="Courier New"/>
-                    </w:rPr>
-                    <w:t>model:generate</w:t>
-                  </w:r>
-                  <w:proofErr w:type="spellEnd"/>
-                  <w:proofErr w:type="gramEnd"/>
-                  <w:r>
-                    <w:rPr>
-                      <w:rFonts w:ascii="Courier New" w:hAnsi="Courier New" w:cs="Courier New"/>
-                    </w:rPr>
-                    <w:t xml:space="preserve"> –-name User -–attributes </w:t>
-                  </w:r>
-                  <w:proofErr w:type="spellStart"/>
-                  <w:r>
-                    <w:rPr>
-                      <w:rFonts w:ascii="Courier New" w:hAnsi="Courier New" w:cs="Courier New"/>
-                    </w:rPr>
-                    <w:t>name:string</w:t>
-                  </w:r>
-                  <w:proofErr w:type="spellEnd"/>
-                  <w:r>
-                    <w:rPr>
-                      <w:rFonts w:ascii="Courier New" w:hAnsi="Courier New" w:cs="Courier New"/>
-                    </w:rPr>
-                    <w:t xml:space="preserve">, </w:t>
-                  </w:r>
-                  <w:proofErr w:type="spellStart"/>
-                  <w:r>
-                    <w:rPr>
-                      <w:rFonts w:ascii="Courier New" w:hAnsi="Courier New" w:cs="Courier New"/>
-                    </w:rPr>
-                    <w:t>email:string,password:string</w:t>
-                  </w:r>
-                  <w:proofErr w:type="spellEnd"/>
                 </w:p>
                 <w:p>
                   <w:pPr>
@@ -5360,23 +4425,7 @@
     <w:p>
       <w:r>
         <w:lastRenderedPageBreak/>
-        <w:t>The table name will be set to the model’s name ‘pluralized’, also the ‘id’, ‘</w:t>
-      </w:r>
-      <w:proofErr w:type="spellStart"/>
-      <w:r>
-        <w:t>createdAt</w:t>
-      </w:r>
-      <w:proofErr w:type="spellEnd"/>
-      <w:r>
-        <w:t>’ and ‘</w:t>
-      </w:r>
-      <w:proofErr w:type="spellStart"/>
-      <w:r>
-        <w:t>updatedAt</w:t>
-      </w:r>
-      <w:proofErr w:type="spellEnd"/>
-      <w:r>
-        <w:t>’ columns will be added automatically.</w:t>
+        <w:t>The table name will be set to the model’s name ‘pluralized’, also the ‘id’, ‘createdAt’ and ‘updatedAt’ columns will be added automatically.</w:t>
       </w:r>
     </w:p>
     <w:p>
@@ -5428,49 +4477,11 @@
                     </w:rPr>
                     <w:t>&gt;</w:t>
                   </w:r>
-                  <w:proofErr w:type="spellStart"/>
                   <w:r>
                     <w:rPr>
                       <w:rFonts w:ascii="Courier New" w:hAnsi="Courier New" w:cs="Courier New"/>
                     </w:rPr>
-                    <w:t>sequelize</w:t>
-                  </w:r>
-                  <w:proofErr w:type="spellEnd"/>
-                  <w:r>
-                    <w:rPr>
-                      <w:rFonts w:ascii="Courier New" w:hAnsi="Courier New" w:cs="Courier New"/>
-                    </w:rPr>
-                    <w:t xml:space="preserve"> </w:t>
-                  </w:r>
-                  <w:proofErr w:type="spellStart"/>
-                  <w:proofErr w:type="gramStart"/>
-                  <w:r>
-                    <w:rPr>
-                      <w:rFonts w:ascii="Courier New" w:hAnsi="Courier New" w:cs="Courier New"/>
-                    </w:rPr>
-                    <w:t>model:generate</w:t>
-                  </w:r>
-                  <w:proofErr w:type="spellEnd"/>
-                  <w:proofErr w:type="gramEnd"/>
-                  <w:r>
-                    <w:rPr>
-                      <w:rFonts w:ascii="Courier New" w:hAnsi="Courier New" w:cs="Courier New"/>
-                    </w:rPr>
-                    <w:t xml:space="preserve"> –-name Account -–attributes </w:t>
-                  </w:r>
-                  <w:proofErr w:type="spellStart"/>
-                  <w:r>
-                    <w:rPr>
-                      <w:rFonts w:ascii="Courier New" w:hAnsi="Courier New" w:cs="Courier New"/>
-                    </w:rPr>
-                    <w:t>name:string</w:t>
-                  </w:r>
-                  <w:proofErr w:type="spellEnd"/>
-                  <w:r>
-                    <w:rPr>
-                      <w:rFonts w:ascii="Courier New" w:hAnsi="Courier New" w:cs="Courier New"/>
-                    </w:rPr>
-                    <w:t>, description:string,initBalance:float,currentBalance:float,currency:string</w:t>
+                    <w:t>sequelize model:generate –-name Account -–attributes name:string, description:string,initBalance:float,currentBalance:float,currency:string</w:t>
                   </w:r>
                 </w:p>
                 <w:p>
@@ -5534,49 +4545,11 @@
                     </w:rPr>
                     <w:t>&gt;</w:t>
                   </w:r>
-                  <w:proofErr w:type="spellStart"/>
                   <w:r>
                     <w:rPr>
                       <w:rFonts w:ascii="Courier New" w:hAnsi="Courier New" w:cs="Courier New"/>
                     </w:rPr>
-                    <w:t>sequelize</w:t>
-                  </w:r>
-                  <w:proofErr w:type="spellEnd"/>
-                  <w:r>
-                    <w:rPr>
-                      <w:rFonts w:ascii="Courier New" w:hAnsi="Courier New" w:cs="Courier New"/>
-                    </w:rPr>
-                    <w:t xml:space="preserve"> </w:t>
-                  </w:r>
-                  <w:proofErr w:type="spellStart"/>
-                  <w:proofErr w:type="gramStart"/>
-                  <w:r>
-                    <w:rPr>
-                      <w:rFonts w:ascii="Courier New" w:hAnsi="Courier New" w:cs="Courier New"/>
-                    </w:rPr>
-                    <w:t>model:generate</w:t>
-                  </w:r>
-                  <w:proofErr w:type="spellEnd"/>
-                  <w:proofErr w:type="gramEnd"/>
-                  <w:r>
-                    <w:rPr>
-                      <w:rFonts w:ascii="Courier New" w:hAnsi="Courier New" w:cs="Courier New"/>
-                    </w:rPr>
-                    <w:t xml:space="preserve"> –-name Reminder -–attributes </w:t>
-                  </w:r>
-                  <w:proofErr w:type="spellStart"/>
-                  <w:r>
-                    <w:rPr>
-                      <w:rFonts w:ascii="Courier New" w:hAnsi="Courier New" w:cs="Courier New"/>
-                    </w:rPr>
-                    <w:t>payee:string</w:t>
-                  </w:r>
-                  <w:proofErr w:type="spellEnd"/>
-                  <w:r>
-                    <w:rPr>
-                      <w:rFonts w:ascii="Courier New" w:hAnsi="Courier New" w:cs="Courier New"/>
-                    </w:rPr>
-                    <w:t xml:space="preserve">, </w:t>
+                    <w:t xml:space="preserve">sequelize model:generate –-name Reminder -–attributes payee:string, </w:t>
                   </w:r>
                   <w:r>
                     <w:rPr>
@@ -5634,19 +4607,11 @@
                       <w:rFonts w:ascii="Courier New" w:hAnsi="Courier New" w:cs="Courier New"/>
                     </w:rPr>
                   </w:pPr>
-                  <w:proofErr w:type="gramStart"/>
                   <w:r>
                     <w:rPr>
                       <w:rFonts w:ascii="Courier New" w:hAnsi="Courier New" w:cs="Courier New"/>
                     </w:rPr>
-                    <w:t>dow:integer</w:t>
-                  </w:r>
-                  <w:proofErr w:type="gramEnd"/>
-                  <w:r>
-                    <w:rPr>
-                      <w:rFonts w:ascii="Courier New" w:hAnsi="Courier New" w:cs="Courier New"/>
-                    </w:rPr>
-                    <w:t>,day1:integer,month1:integer,day2:integer,month2:integer,</w:t>
+                    <w:t>dow:integer,day1:integer,month1:integer,day2:integer,month2:integer,</w:t>
                   </w:r>
                 </w:p>
                 <w:p>
@@ -5656,19 +4621,11 @@
                       <w:rFonts w:ascii="Courier New" w:hAnsi="Courier New" w:cs="Courier New"/>
                     </w:rPr>
                   </w:pPr>
-                  <w:proofErr w:type="spellStart"/>
                   <w:r>
                     <w:rPr>
                       <w:rFonts w:ascii="Courier New" w:hAnsi="Courier New" w:cs="Courier New"/>
                     </w:rPr>
-                    <w:t>due_</w:t>
-                  </w:r>
-                  <w:proofErr w:type="gramStart"/>
-                  <w:r>
-                    <w:rPr>
-                      <w:rFonts w:ascii="Courier New" w:hAnsi="Courier New" w:cs="Courier New"/>
-                    </w:rPr>
-                    <w:t>date:date</w:t>
+                    <w:t>due_date:date</w:t>
                   </w:r>
                   <w:r>
                     <w:rPr>
@@ -5676,8 +4633,6 @@
                     </w:rPr>
                     <w:t>only</w:t>
                   </w:r>
-                  <w:proofErr w:type="spellEnd"/>
-                  <w:proofErr w:type="gramEnd"/>
                 </w:p>
                 <w:p>
                   <w:pPr>
@@ -5736,30 +4691,18 @@
                     </w:rPr>
                     <w:t>&gt;</w:t>
                   </w:r>
-                  <w:proofErr w:type="spellStart"/>
                   <w:r>
                     <w:rPr>
                       <w:rFonts w:ascii="Courier New" w:hAnsi="Courier New" w:cs="Courier New"/>
                     </w:rPr>
-                    <w:t>sequelize</w:t>
+                    <w:t xml:space="preserve">sequelize </w:t>
                   </w:r>
-                  <w:proofErr w:type="spellEnd"/>
-                  <w:r>
-                    <w:rPr>
-                      <w:rFonts w:ascii="Courier New" w:hAnsi="Courier New" w:cs="Courier New"/>
-                    </w:rPr>
-                    <w:t xml:space="preserve"> </w:t>
-                  </w:r>
-                  <w:proofErr w:type="spellStart"/>
-                  <w:proofErr w:type="gramStart"/>
                   <w:r>
                     <w:rPr>
                       <w:rFonts w:ascii="Courier New" w:hAnsi="Courier New" w:cs="Courier New"/>
                     </w:rPr>
                     <w:t>db:migrate</w:t>
                   </w:r>
-                  <w:proofErr w:type="spellEnd"/>
-                  <w:proofErr w:type="gramEnd"/>
                 </w:p>
                 <w:p>
                   <w:pPr>
@@ -5804,38 +4747,8 @@
         <w:rPr>
           <w:rFonts w:ascii="Courier New" w:hAnsi="Courier New" w:cs="Courier New"/>
         </w:rPr>
-        <w:t>&gt;</w:t>
-      </w:r>
-      <w:proofErr w:type="spellStart"/>
-      <w:r>
-        <w:rPr>
-          <w:rFonts w:ascii="Courier New" w:hAnsi="Courier New" w:cs="Courier New"/>
-        </w:rPr>
-        <w:t>sequelize</w:t>
-      </w:r>
-      <w:proofErr w:type="spellEnd"/>
-      <w:r>
-        <w:rPr>
-          <w:rFonts w:ascii="Courier New" w:hAnsi="Courier New" w:cs="Courier New"/>
-        </w:rPr>
-        <w:t xml:space="preserve"> </w:t>
-      </w:r>
-      <w:proofErr w:type="spellStart"/>
-      <w:proofErr w:type="gramStart"/>
-      <w:r>
-        <w:rPr>
-          <w:rFonts w:ascii="Courier New" w:hAnsi="Courier New" w:cs="Courier New"/>
-        </w:rPr>
-        <w:t>db:migrate</w:t>
-      </w:r>
-      <w:proofErr w:type="gramEnd"/>
-      <w:r>
-        <w:rPr>
-          <w:rFonts w:ascii="Courier New" w:hAnsi="Courier New" w:cs="Courier New"/>
-        </w:rPr>
-        <w:t>:undo:all</w:t>
-      </w:r>
-      <w:proofErr w:type="spellEnd"/>
+        <w:t>&gt;sequelize db:migrate:undo:all</w:t>
+      </w:r>
     </w:p>
     <w:p/>
     <w:p>
@@ -5853,32 +4766,8 @@
         <w:rPr>
           <w:rFonts w:ascii="Courier New" w:hAnsi="Courier New" w:cs="Courier New"/>
         </w:rPr>
-        <w:t>&gt;</w:t>
-      </w:r>
-      <w:proofErr w:type="spellStart"/>
-      <w:r>
-        <w:rPr>
-          <w:rFonts w:ascii="Courier New" w:hAnsi="Courier New" w:cs="Courier New"/>
-        </w:rPr>
-        <w:t>sequelize</w:t>
-      </w:r>
-      <w:proofErr w:type="spellEnd"/>
-      <w:r>
-        <w:rPr>
-          <w:rFonts w:ascii="Courier New" w:hAnsi="Courier New" w:cs="Courier New"/>
-        </w:rPr>
-        <w:t xml:space="preserve"> </w:t>
-      </w:r>
-      <w:proofErr w:type="spellStart"/>
-      <w:proofErr w:type="gramStart"/>
-      <w:r>
-        <w:rPr>
-          <w:rFonts w:ascii="Courier New" w:hAnsi="Courier New" w:cs="Courier New"/>
-        </w:rPr>
-        <w:t>db:migrate</w:t>
-      </w:r>
-      <w:proofErr w:type="spellEnd"/>
-      <w:proofErr w:type="gramEnd"/>
+        <w:t>&gt;sequelize db:migrate</w:t>
+      </w:r>
     </w:p>
     <w:p/>
     <w:p>
@@ -5896,38 +4785,8 @@
         <w:rPr>
           <w:rFonts w:ascii="Courier New" w:hAnsi="Courier New" w:cs="Courier New"/>
         </w:rPr>
-        <w:t>&gt;</w:t>
-      </w:r>
-      <w:proofErr w:type="spellStart"/>
-      <w:r>
-        <w:rPr>
-          <w:rFonts w:ascii="Courier New" w:hAnsi="Courier New" w:cs="Courier New"/>
-        </w:rPr>
-        <w:t>sequelize</w:t>
-      </w:r>
-      <w:proofErr w:type="spellEnd"/>
-      <w:r>
-        <w:rPr>
-          <w:rFonts w:ascii="Courier New" w:hAnsi="Courier New" w:cs="Courier New"/>
-        </w:rPr>
-        <w:t xml:space="preserve"> </w:t>
-      </w:r>
-      <w:proofErr w:type="spellStart"/>
-      <w:proofErr w:type="gramStart"/>
-      <w:r>
-        <w:rPr>
-          <w:rFonts w:ascii="Courier New" w:hAnsi="Courier New" w:cs="Courier New"/>
-        </w:rPr>
-        <w:t>db:seed</w:t>
-      </w:r>
-      <w:proofErr w:type="gramEnd"/>
-      <w:r>
-        <w:rPr>
-          <w:rFonts w:ascii="Courier New" w:hAnsi="Courier New" w:cs="Courier New"/>
-        </w:rPr>
-        <w:t>:all</w:t>
-      </w:r>
-      <w:proofErr w:type="spellEnd"/>
+        <w:t>&gt;sequelize db:seed:all</w:t>
+      </w:r>
     </w:p>
     <w:p/>
     <w:p>
@@ -5945,32 +4804,30 @@
         <w:rPr>
           <w:rFonts w:ascii="Courier New" w:hAnsi="Courier New" w:cs="Courier New"/>
         </w:rPr>
-        <w:t>&gt;</w:t>
-      </w:r>
-      <w:proofErr w:type="spellStart"/>
-      <w:r>
-        <w:rPr>
-          <w:rFonts w:ascii="Courier New" w:hAnsi="Courier New" w:cs="Courier New"/>
-        </w:rPr>
-        <w:t>npm</w:t>
-      </w:r>
-      <w:proofErr w:type="spellEnd"/>
-      <w:r>
-        <w:rPr>
-          <w:rFonts w:ascii="Courier New" w:hAnsi="Courier New" w:cs="Courier New"/>
-        </w:rPr>
-        <w:t xml:space="preserve"> run populate</w:t>
-      </w:r>
-    </w:p>
-    <w:p/>
-    <w:p/>
-    <w:p/>
+        <w:t>&gt;npm run populate</w:t>
+      </w:r>
+    </w:p>
+    <w:p/>
+    <w:p/>
+    <w:p/>
+    <w:p>
+      <w:pPr>
+        <w:rPr>
+          <w:caps/>
+          <w:spacing w:val="15"/>
+        </w:rPr>
+      </w:pPr>
+      <w:bookmarkStart w:id="13" w:name="_Toc97126842"/>
+      <w:r>
+        <w:br w:type="page"/>
+      </w:r>
+    </w:p>
     <w:p>
       <w:pPr>
         <w:pStyle w:val="Heading2"/>
       </w:pPr>
-      <w:bookmarkStart w:id="13" w:name="_Toc97126842"/>
-      <w:r>
+      <w:r>
+        <w:lastRenderedPageBreak/>
         <w:t>ClevrBooks Frontend</w:t>
       </w:r>
       <w:bookmarkEnd w:id="13"/>
@@ -5981,43 +4838,18 @@
         <w:pStyle w:val="Heading3"/>
       </w:pPr>
       <w:r>
-        <w:lastRenderedPageBreak/>
         <w:t>Creating the project with vue/cli</w:t>
       </w:r>
     </w:p>
     <w:p/>
     <w:p>
       <w:r>
-        <w:t>First, upgrade all global node packages with ‘</w:t>
-      </w:r>
-      <w:proofErr w:type="spellStart"/>
-      <w:r>
-        <w:t>npm</w:t>
-      </w:r>
-      <w:proofErr w:type="spellEnd"/>
-      <w:r>
-        <w:t xml:space="preserve"> update -g’</w:t>
-      </w:r>
-    </w:p>
-    <w:p>
-      <w:r>
-        <w:t xml:space="preserve">To update </w:t>
-      </w:r>
-      <w:proofErr w:type="spellStart"/>
-      <w:r>
-        <w:t>vue</w:t>
-      </w:r>
-      <w:proofErr w:type="spellEnd"/>
-      <w:r>
-        <w:t>/cli specifically, run ‘</w:t>
-      </w:r>
-      <w:proofErr w:type="spellStart"/>
-      <w:r>
-        <w:t>npm</w:t>
-      </w:r>
-      <w:proofErr w:type="spellEnd"/>
-      <w:r>
-        <w:t xml:space="preserve"> update -g @vue/cli’</w:t>
+        <w:t>First, upgrade all global node packages with ‘npm update -g’</w:t>
+      </w:r>
+    </w:p>
+    <w:p>
+      <w:r>
+        <w:t>To update vue/cli specifically, run ‘npm update -g @vue/cli’</w:t>
       </w:r>
     </w:p>
     <w:p>
@@ -6038,7 +4870,7 @@
 </file>
 
 <file path=word/endnotes.xml><?xml version="1.0" encoding="utf-8"?>
-<w:endnotes xmlns:wpc="http://schemas.microsoft.com/office/word/2010/wordprocessingCanvas" xmlns:cx="http://schemas.microsoft.com/office/drawing/2014/chartex" xmlns:cx1="http://schemas.microsoft.com/office/drawing/2015/9/8/chartex" xmlns:cx2="http://schemas.microsoft.com/office/drawing/2015/10/21/chartex" xmlns:cx3="http://schemas.microsoft.com/office/drawing/2016/5/9/chartex" xmlns:cx4="http://schemas.microsoft.com/office/drawing/2016/5/10/chartex" xmlns:cx5="http://schemas.microsoft.com/office/drawing/2016/5/11/chartex" xmlns:cx6="http://schemas.microsoft.com/office/drawing/2016/5/12/chartex" xmlns:cx7="http://schemas.microsoft.com/office/drawing/2016/5/13/chartex" xmlns:cx8="http://schemas.microsoft.com/office/drawing/2016/5/14/chartex" xmlns:mc="http://schemas.openxmlformats.org/markup-compatibility/2006" xmlns:aink="http://schemas.microsoft.com/office/drawing/2016/ink" xmlns:am3d="http://schemas.microsoft.com/office/drawing/2017/model3d" xmlns:o="urn:schemas-microsoft-com:office:office" xmlns:r="http://schemas.openxmlformats.org/officeDocument/2006/relationships" xmlns:m="http://schemas.openxmlformats.org/officeDocument/2006/math" xmlns:v="urn:schemas-microsoft-com:vml" xmlns:wp14="http://schemas.microsoft.com/office/word/2010/wordprocessingDrawing" xmlns:wp="http://schemas.openxmlformats.org/drawingml/2006/wordprocessingDrawing" xmlns:w10="urn:schemas-microsoft-com:office:word" xmlns:w="http://schemas.openxmlformats.org/wordprocessingml/2006/main" xmlns:w14="http://schemas.microsoft.com/office/word/2010/wordml" xmlns:w15="http://schemas.microsoft.com/office/word/2012/wordml" xmlns:w16cex="http://schemas.microsoft.com/office/word/2018/wordml/cex" xmlns:w16cid="http://schemas.microsoft.com/office/word/2016/wordml/cid" xmlns:w16="http://schemas.microsoft.com/office/word/2018/wordml" xmlns:w16sdtdh="http://schemas.microsoft.com/office/word/2020/wordml/sdtdatahash" xmlns:w16se="http://schemas.microsoft.com/office/word/2015/wordml/symex" xmlns:wpg="http://schemas.microsoft.com/office/word/2010/wordprocessingGroup" xmlns:wpi="http://schemas.microsoft.com/office/word/2010/wordprocessingInk" xmlns:wne="http://schemas.microsoft.com/office/word/2006/wordml" xmlns:wps="http://schemas.microsoft.com/office/word/2010/wordprocessingShape" mc:Ignorable="w14 w15 w16se w16cid w16 w16cex w16sdtdh wp14">
+<w:endnotes xmlns:wpc="http://schemas.microsoft.com/office/word/2010/wordprocessingCanvas" xmlns:cx="http://schemas.microsoft.com/office/drawing/2014/chartex" xmlns:cx1="http://schemas.microsoft.com/office/drawing/2015/9/8/chartex" xmlns:cx2="http://schemas.microsoft.com/office/drawing/2015/10/21/chartex" xmlns:cx3="http://schemas.microsoft.com/office/drawing/2016/5/9/chartex" xmlns:cx4="http://schemas.microsoft.com/office/drawing/2016/5/10/chartex" xmlns:cx5="http://schemas.microsoft.com/office/drawing/2016/5/11/chartex" xmlns:cx6="http://schemas.microsoft.com/office/drawing/2016/5/12/chartex" xmlns:cx7="http://schemas.microsoft.com/office/drawing/2016/5/13/chartex" xmlns:cx8="http://schemas.microsoft.com/office/drawing/2016/5/14/chartex" xmlns:mc="http://schemas.openxmlformats.org/markup-compatibility/2006" xmlns:aink="http://schemas.microsoft.com/office/drawing/2016/ink" xmlns:am3d="http://schemas.microsoft.com/office/drawing/2017/model3d" xmlns:o="urn:schemas-microsoft-com:office:office" xmlns:oel="http://schemas.microsoft.com/office/2019/extlst" xmlns:r="http://schemas.openxmlformats.org/officeDocument/2006/relationships" xmlns:m="http://schemas.openxmlformats.org/officeDocument/2006/math" xmlns:v="urn:schemas-microsoft-com:vml" xmlns:wp14="http://schemas.microsoft.com/office/word/2010/wordprocessingDrawing" xmlns:wp="http://schemas.openxmlformats.org/drawingml/2006/wordprocessingDrawing" xmlns:w10="urn:schemas-microsoft-com:office:word" xmlns:w="http://schemas.openxmlformats.org/wordprocessingml/2006/main" xmlns:w14="http://schemas.microsoft.com/office/word/2010/wordml" xmlns:w15="http://schemas.microsoft.com/office/word/2012/wordml" xmlns:w16cex="http://schemas.microsoft.com/office/word/2018/wordml/cex" xmlns:w16cid="http://schemas.microsoft.com/office/word/2016/wordml/cid" xmlns:w16="http://schemas.microsoft.com/office/word/2018/wordml" xmlns:w16sdtdh="http://schemas.microsoft.com/office/word/2020/wordml/sdtdatahash" xmlns:w16se="http://schemas.microsoft.com/office/word/2015/wordml/symex" xmlns:wpg="http://schemas.microsoft.com/office/word/2010/wordprocessingGroup" xmlns:wpi="http://schemas.microsoft.com/office/word/2010/wordprocessingInk" xmlns:wne="http://schemas.microsoft.com/office/word/2006/wordml" xmlns:wps="http://schemas.microsoft.com/office/word/2010/wordprocessingShape" mc:Ignorable="w14 w15 w16se w16cid w16 w16cex w16sdtdh wp14">
   <w:endnote w:type="separator" w:id="-1">
     <w:p>
       <w:pPr>
@@ -6063,7 +4895,7 @@
 </file>
 
 <file path=word/footnotes.xml><?xml version="1.0" encoding="utf-8"?>
-<w:footnotes xmlns:wpc="http://schemas.microsoft.com/office/word/2010/wordprocessingCanvas" xmlns:cx="http://schemas.microsoft.com/office/drawing/2014/chartex" xmlns:cx1="http://schemas.microsoft.com/office/drawing/2015/9/8/chartex" xmlns:cx2="http://schemas.microsoft.com/office/drawing/2015/10/21/chartex" xmlns:cx3="http://schemas.microsoft.com/office/drawing/2016/5/9/chartex" xmlns:cx4="http://schemas.microsoft.com/office/drawing/2016/5/10/chartex" xmlns:cx5="http://schemas.microsoft.com/office/drawing/2016/5/11/chartex" xmlns:cx6="http://schemas.microsoft.com/office/drawing/2016/5/12/chartex" xmlns:cx7="http://schemas.microsoft.com/office/drawing/2016/5/13/chartex" xmlns:cx8="http://schemas.microsoft.com/office/drawing/2016/5/14/chartex" xmlns:mc="http://schemas.openxmlformats.org/markup-compatibility/2006" xmlns:aink="http://schemas.microsoft.com/office/drawing/2016/ink" xmlns:am3d="http://schemas.microsoft.com/office/drawing/2017/model3d" xmlns:o="urn:schemas-microsoft-com:office:office" xmlns:r="http://schemas.openxmlformats.org/officeDocument/2006/relationships" xmlns:m="http://schemas.openxmlformats.org/officeDocument/2006/math" xmlns:v="urn:schemas-microsoft-com:vml" xmlns:wp14="http://schemas.microsoft.com/office/word/2010/wordprocessingDrawing" xmlns:wp="http://schemas.openxmlformats.org/drawingml/2006/wordprocessingDrawing" xmlns:w10="urn:schemas-microsoft-com:office:word" xmlns:w="http://schemas.openxmlformats.org/wordprocessingml/2006/main" xmlns:w14="http://schemas.microsoft.com/office/word/2010/wordml" xmlns:w15="http://schemas.microsoft.com/office/word/2012/wordml" xmlns:w16cex="http://schemas.microsoft.com/office/word/2018/wordml/cex" xmlns:w16cid="http://schemas.microsoft.com/office/word/2016/wordml/cid" xmlns:w16="http://schemas.microsoft.com/office/word/2018/wordml" xmlns:w16sdtdh="http://schemas.microsoft.com/office/word/2020/wordml/sdtdatahash" xmlns:w16se="http://schemas.microsoft.com/office/word/2015/wordml/symex" xmlns:wpg="http://schemas.microsoft.com/office/word/2010/wordprocessingGroup" xmlns:wpi="http://schemas.microsoft.com/office/word/2010/wordprocessingInk" xmlns:wne="http://schemas.microsoft.com/office/word/2006/wordml" xmlns:wps="http://schemas.microsoft.com/office/word/2010/wordprocessingShape" mc:Ignorable="w14 w15 w16se w16cid w16 w16cex w16sdtdh wp14">
+<w:footnotes xmlns:wpc="http://schemas.microsoft.com/office/word/2010/wordprocessingCanvas" xmlns:cx="http://schemas.microsoft.com/office/drawing/2014/chartex" xmlns:cx1="http://schemas.microsoft.com/office/drawing/2015/9/8/chartex" xmlns:cx2="http://schemas.microsoft.com/office/drawing/2015/10/21/chartex" xmlns:cx3="http://schemas.microsoft.com/office/drawing/2016/5/9/chartex" xmlns:cx4="http://schemas.microsoft.com/office/drawing/2016/5/10/chartex" xmlns:cx5="http://schemas.microsoft.com/office/drawing/2016/5/11/chartex" xmlns:cx6="http://schemas.microsoft.com/office/drawing/2016/5/12/chartex" xmlns:cx7="http://schemas.microsoft.com/office/drawing/2016/5/13/chartex" xmlns:cx8="http://schemas.microsoft.com/office/drawing/2016/5/14/chartex" xmlns:mc="http://schemas.openxmlformats.org/markup-compatibility/2006" xmlns:aink="http://schemas.microsoft.com/office/drawing/2016/ink" xmlns:am3d="http://schemas.microsoft.com/office/drawing/2017/model3d" xmlns:o="urn:schemas-microsoft-com:office:office" xmlns:oel="http://schemas.microsoft.com/office/2019/extlst" xmlns:r="http://schemas.openxmlformats.org/officeDocument/2006/relationships" xmlns:m="http://schemas.openxmlformats.org/officeDocument/2006/math" xmlns:v="urn:schemas-microsoft-com:vml" xmlns:wp14="http://schemas.microsoft.com/office/word/2010/wordprocessingDrawing" xmlns:wp="http://schemas.openxmlformats.org/drawingml/2006/wordprocessingDrawing" xmlns:w10="urn:schemas-microsoft-com:office:word" xmlns:w="http://schemas.openxmlformats.org/wordprocessingml/2006/main" xmlns:w14="http://schemas.microsoft.com/office/word/2010/wordml" xmlns:w15="http://schemas.microsoft.com/office/word/2012/wordml" xmlns:w16cex="http://schemas.microsoft.com/office/word/2018/wordml/cex" xmlns:w16cid="http://schemas.microsoft.com/office/word/2016/wordml/cid" xmlns:w16="http://schemas.microsoft.com/office/word/2018/wordml" xmlns:w16sdtdh="http://schemas.microsoft.com/office/word/2020/wordml/sdtdatahash" xmlns:w16se="http://schemas.microsoft.com/office/word/2015/wordml/symex" xmlns:wpg="http://schemas.microsoft.com/office/word/2010/wordprocessingGroup" xmlns:wpi="http://schemas.microsoft.com/office/word/2010/wordprocessingInk" xmlns:wne="http://schemas.microsoft.com/office/word/2006/wordml" xmlns:wps="http://schemas.microsoft.com/office/word/2010/wordprocessingShape" mc:Ignorable="w14 w15 w16se w16cid w16 w16cex w16sdtdh wp14">
   <w:footnote w:type="separator" w:id="-1">
     <w:p>
       <w:pPr>
@@ -6135,7 +4967,7 @@
 </file>
 
 <file path=word/header1.xml><?xml version="1.0" encoding="utf-8"?>
-<w:hdr xmlns:wpc="http://schemas.microsoft.com/office/word/2010/wordprocessingCanvas" xmlns:cx="http://schemas.microsoft.com/office/drawing/2014/chartex" xmlns:cx1="http://schemas.microsoft.com/office/drawing/2015/9/8/chartex" xmlns:cx2="http://schemas.microsoft.com/office/drawing/2015/10/21/chartex" xmlns:cx3="http://schemas.microsoft.com/office/drawing/2016/5/9/chartex" xmlns:cx4="http://schemas.microsoft.com/office/drawing/2016/5/10/chartex" xmlns:cx5="http://schemas.microsoft.com/office/drawing/2016/5/11/chartex" xmlns:cx6="http://schemas.microsoft.com/office/drawing/2016/5/12/chartex" xmlns:cx7="http://schemas.microsoft.com/office/drawing/2016/5/13/chartex" xmlns:cx8="http://schemas.microsoft.com/office/drawing/2016/5/14/chartex" xmlns:mc="http://schemas.openxmlformats.org/markup-compatibility/2006" xmlns:aink="http://schemas.microsoft.com/office/drawing/2016/ink" xmlns:am3d="http://schemas.microsoft.com/office/drawing/2017/model3d" xmlns:o="urn:schemas-microsoft-com:office:office" xmlns:r="http://schemas.openxmlformats.org/officeDocument/2006/relationships" xmlns:m="http://schemas.openxmlformats.org/officeDocument/2006/math" xmlns:v="urn:schemas-microsoft-com:vml" xmlns:wp14="http://schemas.microsoft.com/office/word/2010/wordprocessingDrawing" xmlns:wp="http://schemas.openxmlformats.org/drawingml/2006/wordprocessingDrawing" xmlns:w10="urn:schemas-microsoft-com:office:word" xmlns:w="http://schemas.openxmlformats.org/wordprocessingml/2006/main" xmlns:w14="http://schemas.microsoft.com/office/word/2010/wordml" xmlns:w15="http://schemas.microsoft.com/office/word/2012/wordml" xmlns:w16cex="http://schemas.microsoft.com/office/word/2018/wordml/cex" xmlns:w16cid="http://schemas.microsoft.com/office/word/2016/wordml/cid" xmlns:w16="http://schemas.microsoft.com/office/word/2018/wordml" xmlns:w16sdtdh="http://schemas.microsoft.com/office/word/2020/wordml/sdtdatahash" xmlns:w16se="http://schemas.microsoft.com/office/word/2015/wordml/symex" xmlns:wpg="http://schemas.microsoft.com/office/word/2010/wordprocessingGroup" xmlns:wpi="http://schemas.microsoft.com/office/word/2010/wordprocessingInk" xmlns:wne="http://schemas.microsoft.com/office/word/2006/wordml" xmlns:wps="http://schemas.microsoft.com/office/word/2010/wordprocessingShape" mc:Ignorable="w14 w15 w16se w16cid w16 w16cex w16sdtdh wp14">
+<w:hdr xmlns:wpc="http://schemas.microsoft.com/office/word/2010/wordprocessingCanvas" xmlns:cx="http://schemas.microsoft.com/office/drawing/2014/chartex" xmlns:cx1="http://schemas.microsoft.com/office/drawing/2015/9/8/chartex" xmlns:cx2="http://schemas.microsoft.com/office/drawing/2015/10/21/chartex" xmlns:cx3="http://schemas.microsoft.com/office/drawing/2016/5/9/chartex" xmlns:cx4="http://schemas.microsoft.com/office/drawing/2016/5/10/chartex" xmlns:cx5="http://schemas.microsoft.com/office/drawing/2016/5/11/chartex" xmlns:cx6="http://schemas.microsoft.com/office/drawing/2016/5/12/chartex" xmlns:cx7="http://schemas.microsoft.com/office/drawing/2016/5/13/chartex" xmlns:cx8="http://schemas.microsoft.com/office/drawing/2016/5/14/chartex" xmlns:mc="http://schemas.openxmlformats.org/markup-compatibility/2006" xmlns:aink="http://schemas.microsoft.com/office/drawing/2016/ink" xmlns:am3d="http://schemas.microsoft.com/office/drawing/2017/model3d" xmlns:o="urn:schemas-microsoft-com:office:office" xmlns:oel="http://schemas.microsoft.com/office/2019/extlst" xmlns:r="http://schemas.openxmlformats.org/officeDocument/2006/relationships" xmlns:m="http://schemas.openxmlformats.org/officeDocument/2006/math" xmlns:v="urn:schemas-microsoft-com:vml" xmlns:wp14="http://schemas.microsoft.com/office/word/2010/wordprocessingDrawing" xmlns:wp="http://schemas.openxmlformats.org/drawingml/2006/wordprocessingDrawing" xmlns:w10="urn:schemas-microsoft-com:office:word" xmlns:w="http://schemas.openxmlformats.org/wordprocessingml/2006/main" xmlns:w14="http://schemas.microsoft.com/office/word/2010/wordml" xmlns:w15="http://schemas.microsoft.com/office/word/2012/wordml" xmlns:w16cex="http://schemas.microsoft.com/office/word/2018/wordml/cex" xmlns:w16cid="http://schemas.microsoft.com/office/word/2016/wordml/cid" xmlns:w16="http://schemas.microsoft.com/office/word/2018/wordml" xmlns:w16sdtdh="http://schemas.microsoft.com/office/word/2020/wordml/sdtdatahash" xmlns:w16se="http://schemas.microsoft.com/office/word/2015/wordml/symex" xmlns:wpg="http://schemas.microsoft.com/office/word/2010/wordprocessingGroup" xmlns:wpi="http://schemas.microsoft.com/office/word/2010/wordprocessingInk" xmlns:wne="http://schemas.microsoft.com/office/word/2006/wordml" xmlns:wps="http://schemas.microsoft.com/office/word/2010/wordprocessingShape" mc:Ignorable="w14 w15 w16se w16cid w16 w16cex w16sdtdh wp14">
   <w:p>
     <w:pPr>
       <w:pStyle w:val="Header"/>
@@ -6156,13 +4988,8 @@
                 <w:pPr>
                   <w:spacing w:after="0" w:line="240" w:lineRule="auto"/>
                 </w:pPr>
-                <w:proofErr w:type="spellStart"/>
                 <w:r>
-                  <w:t>ClevrBooks</w:t>
-                </w:r>
-                <w:proofErr w:type="spellEnd"/>
-                <w:r>
-                  <w:t xml:space="preserve"> App</w:t>
+                  <w:t>ClevrBooks App</w:t>
                 </w:r>
               </w:p>
             </w:txbxContent>
@@ -6231,7 +5058,7 @@
 </file>
 
 <file path=word/numbering.xml><?xml version="1.0" encoding="utf-8"?>
-<w:numbering xmlns:wpc="http://schemas.microsoft.com/office/word/2010/wordprocessingCanvas" xmlns:cx="http://schemas.microsoft.com/office/drawing/2014/chartex" xmlns:cx1="http://schemas.microsoft.com/office/drawing/2015/9/8/chartex" xmlns:cx2="http://schemas.microsoft.com/office/drawing/2015/10/21/chartex" xmlns:cx3="http://schemas.microsoft.com/office/drawing/2016/5/9/chartex" xmlns:cx4="http://schemas.microsoft.com/office/drawing/2016/5/10/chartex" xmlns:cx5="http://schemas.microsoft.com/office/drawing/2016/5/11/chartex" xmlns:cx6="http://schemas.microsoft.com/office/drawing/2016/5/12/chartex" xmlns:cx7="http://schemas.microsoft.com/office/drawing/2016/5/13/chartex" xmlns:cx8="http://schemas.microsoft.com/office/drawing/2016/5/14/chartex" xmlns:mc="http://schemas.openxmlformats.org/markup-compatibility/2006" xmlns:aink="http://schemas.microsoft.com/office/drawing/2016/ink" xmlns:am3d="http://schemas.microsoft.com/office/drawing/2017/model3d" xmlns:o="urn:schemas-microsoft-com:office:office" xmlns:r="http://schemas.openxmlformats.org/officeDocument/2006/relationships" xmlns:m="http://schemas.openxmlformats.org/officeDocument/2006/math" xmlns:v="urn:schemas-microsoft-com:vml" xmlns:wp14="http://schemas.microsoft.com/office/word/2010/wordprocessingDrawing" xmlns:wp="http://schemas.openxmlformats.org/drawingml/2006/wordprocessingDrawing" xmlns:w10="urn:schemas-microsoft-com:office:word" xmlns:w="http://schemas.openxmlformats.org/wordprocessingml/2006/main" xmlns:w14="http://schemas.microsoft.com/office/word/2010/wordml" xmlns:w15="http://schemas.microsoft.com/office/word/2012/wordml" xmlns:w16cex="http://schemas.microsoft.com/office/word/2018/wordml/cex" xmlns:w16cid="http://schemas.microsoft.com/office/word/2016/wordml/cid" xmlns:w16="http://schemas.microsoft.com/office/word/2018/wordml" xmlns:w16sdtdh="http://schemas.microsoft.com/office/word/2020/wordml/sdtdatahash" xmlns:w16se="http://schemas.microsoft.com/office/word/2015/wordml/symex" xmlns:wpg="http://schemas.microsoft.com/office/word/2010/wordprocessingGroup" xmlns:wpi="http://schemas.microsoft.com/office/word/2010/wordprocessingInk" xmlns:wne="http://schemas.microsoft.com/office/word/2006/wordml" xmlns:wps="http://schemas.microsoft.com/office/word/2010/wordprocessingShape" mc:Ignorable="w14 w15 w16se w16cid w16 w16cex w16sdtdh wp14">
+<w:numbering xmlns:wpc="http://schemas.microsoft.com/office/word/2010/wordprocessingCanvas" xmlns:cx="http://schemas.microsoft.com/office/drawing/2014/chartex" xmlns:cx1="http://schemas.microsoft.com/office/drawing/2015/9/8/chartex" xmlns:cx2="http://schemas.microsoft.com/office/drawing/2015/10/21/chartex" xmlns:cx3="http://schemas.microsoft.com/office/drawing/2016/5/9/chartex" xmlns:cx4="http://schemas.microsoft.com/office/drawing/2016/5/10/chartex" xmlns:cx5="http://schemas.microsoft.com/office/drawing/2016/5/11/chartex" xmlns:cx6="http://schemas.microsoft.com/office/drawing/2016/5/12/chartex" xmlns:cx7="http://schemas.microsoft.com/office/drawing/2016/5/13/chartex" xmlns:cx8="http://schemas.microsoft.com/office/drawing/2016/5/14/chartex" xmlns:mc="http://schemas.openxmlformats.org/markup-compatibility/2006" xmlns:aink="http://schemas.microsoft.com/office/drawing/2016/ink" xmlns:am3d="http://schemas.microsoft.com/office/drawing/2017/model3d" xmlns:o="urn:schemas-microsoft-com:office:office" xmlns:oel="http://schemas.microsoft.com/office/2019/extlst" xmlns:r="http://schemas.openxmlformats.org/officeDocument/2006/relationships" xmlns:m="http://schemas.openxmlformats.org/officeDocument/2006/math" xmlns:v="urn:schemas-microsoft-com:vml" xmlns:wp14="http://schemas.microsoft.com/office/word/2010/wordprocessingDrawing" xmlns:wp="http://schemas.openxmlformats.org/drawingml/2006/wordprocessingDrawing" xmlns:w10="urn:schemas-microsoft-com:office:word" xmlns:w="http://schemas.openxmlformats.org/wordprocessingml/2006/main" xmlns:w14="http://schemas.microsoft.com/office/word/2010/wordml" xmlns:w15="http://schemas.microsoft.com/office/word/2012/wordml" xmlns:w16cex="http://schemas.microsoft.com/office/word/2018/wordml/cex" xmlns:w16cid="http://schemas.microsoft.com/office/word/2016/wordml/cid" xmlns:w16="http://schemas.microsoft.com/office/word/2018/wordml" xmlns:w16sdtdh="http://schemas.microsoft.com/office/word/2020/wordml/sdtdatahash" xmlns:w16se="http://schemas.microsoft.com/office/word/2015/wordml/symex" xmlns:wpg="http://schemas.microsoft.com/office/word/2010/wordprocessingGroup" xmlns:wpi="http://schemas.microsoft.com/office/word/2010/wordprocessingInk" xmlns:wne="http://schemas.microsoft.com/office/word/2006/wordml" xmlns:wps="http://schemas.microsoft.com/office/word/2010/wordprocessingShape" mc:Ignorable="w14 w15 w16se w16cid w16 w16cex w16sdtdh wp14">
   <w:abstractNum w:abstractNumId="0" w15:restartNumberingAfterBreak="0">
     <w:nsid w:val="025A753F"/>
     <w:multiLevelType w:val="hybridMultilevel"/>

</xml_diff>